<commit_message>
Commit de los documentos de carlos
</commit_message>
<xml_diff>
--- a/CSOF5301 Analisis y Diseno de Software/Taller 3/0917 Taller 3 - Laberinto.docx
+++ b/CSOF5301 Analisis y Diseno de Software/Taller 3/0917 Taller 3 - Laberinto.docx
@@ -1,6 +1,6 @@
 
 <file path=word/document.xml><?xml version="1.0" encoding="utf-8"?>
-<w:document xmlns:ve="http://schemas.openxmlformats.org/markup-compatibility/2006" xmlns:o="urn:schemas-microsoft-com:office:office" xmlns:r="http://schemas.openxmlformats.org/officeDocument/2006/relationships" xmlns:m="http://schemas.openxmlformats.org/officeDocument/2006/math" xmlns:v="urn:schemas-microsoft-com:vml" xmlns:wp="http://schemas.openxmlformats.org/drawingml/2006/wordprocessingDrawing" xmlns:w10="urn:schemas-microsoft-com:office:word" xmlns:w="http://schemas.openxmlformats.org/wordprocessingml/2006/main" xmlns:wne="http://schemas.microsoft.com/office/word/2006/wordml">
+<w:document xmlns:wpc="http://schemas.microsoft.com/office/word/2010/wordprocessingCanvas" xmlns:mc="http://schemas.openxmlformats.org/markup-compatibility/2006" xmlns:o="urn:schemas-microsoft-com:office:office" xmlns:r="http://schemas.openxmlformats.org/officeDocument/2006/relationships" xmlns:m="http://schemas.openxmlformats.org/officeDocument/2006/math" xmlns:v="urn:schemas-microsoft-com:vml" xmlns:wp14="http://schemas.microsoft.com/office/word/2010/wordprocessingDrawing" xmlns:wp="http://schemas.openxmlformats.org/drawingml/2006/wordprocessingDrawing" xmlns:w10="urn:schemas-microsoft-com:office:word" xmlns:w="http://schemas.openxmlformats.org/wordprocessingml/2006/main" xmlns:w14="http://schemas.microsoft.com/office/word/2010/wordml" xmlns:wpg="http://schemas.microsoft.com/office/word/2010/wordprocessingGroup" xmlns:wpi="http://schemas.microsoft.com/office/word/2010/wordprocessingInk" xmlns:wne="http://schemas.microsoft.com/office/word/2006/wordml" xmlns:wps="http://schemas.microsoft.com/office/word/2010/wordprocessingShape" mc:Ignorable="w14 wp14">
   <w:body>
     <w:p>
       <w:pPr>
@@ -89,7 +89,7 @@
           <w:sz w:val="40"/>
           <w:szCs w:val="48"/>
         </w:rPr>
-        <w:t>2</w:t>
+        <w:t>3</w:t>
       </w:r>
       <w:r>
         <w:rPr>
@@ -109,7 +109,17 @@
           <w:sz w:val="40"/>
           <w:szCs w:val="48"/>
         </w:rPr>
-        <w:t>Abogados de los Alpes</w:t>
+        <w:t>L</w:t>
+      </w:r>
+      <w:r>
+        <w:rPr>
+          <w:rFonts w:asciiTheme="minorHAnsi" w:hAnsiTheme="minorHAnsi" w:cstheme="minorHAnsi"/>
+          <w:b/>
+          <w:smallCaps/>
+          <w:sz w:val="40"/>
+          <w:szCs w:val="48"/>
+        </w:rPr>
+        <w:t>aberinto Análisis</w:t>
       </w:r>
     </w:p>
     <w:p>
@@ -173,7 +183,7 @@
                     </pic:cNvPicPr>
                   </pic:nvPicPr>
                   <pic:blipFill>
-                    <a:blip r:embed="rId8" cstate="print"/>
+                    <a:blip r:embed="rId9" cstate="print"/>
                     <a:srcRect/>
                     <a:stretch>
                       <a:fillRect/>
@@ -281,7 +291,7 @@
           <w:bottom w:w="28" w:type="dxa"/>
           <w:right w:w="0" w:type="dxa"/>
         </w:tblCellMar>
-        <w:tblLook w:val="04A0"/>
+        <w:tblLook w:val="04A0" w:firstRow="1" w:lastRow="0" w:firstColumn="1" w:lastColumn="0" w:noHBand="0" w:noVBand="1"/>
       </w:tblPr>
       <w:tblGrid>
         <w:gridCol w:w="3452"/>
@@ -939,7 +949,7 @@
                     </pic:cNvPicPr>
                   </pic:nvPicPr>
                   <pic:blipFill>
-                    <a:blip r:embed="rId9" cstate="print"/>
+                    <a:blip r:embed="rId10" cstate="print"/>
                     <a:srcRect l="3380"/>
                     <a:stretch>
                       <a:fillRect/>
@@ -1000,7 +1010,7 @@
                     </pic:cNvPicPr>
                   </pic:nvPicPr>
                   <pic:blipFill>
-                    <a:blip r:embed="rId8" cstate="print"/>
+                    <a:blip r:embed="rId9" cstate="print"/>
                     <a:srcRect b="15493"/>
                     <a:stretch>
                       <a:fillRect/>
@@ -3649,7 +3659,37 @@
           <w:sz w:val="40"/>
           <w:szCs w:val="48"/>
         </w:rPr>
-        <w:t>Taller 2: Abogados de los Alpes</w:t>
+        <w:t>Taller 3</w:t>
+      </w:r>
+      <w:r>
+        <w:rPr>
+          <w:rFonts w:asciiTheme="minorHAnsi" w:hAnsiTheme="minorHAnsi" w:cstheme="minorHAnsi"/>
+          <w:b/>
+          <w:smallCaps/>
+          <w:sz w:val="40"/>
+          <w:szCs w:val="48"/>
+        </w:rPr>
+        <w:t xml:space="preserve">: </w:t>
+      </w:r>
+      <w:r>
+        <w:rPr>
+          <w:rFonts w:asciiTheme="minorHAnsi" w:hAnsiTheme="minorHAnsi" w:cstheme="minorHAnsi"/>
+          <w:b/>
+          <w:smallCaps/>
+          <w:sz w:val="40"/>
+          <w:szCs w:val="48"/>
+        </w:rPr>
+        <w:t>L</w:t>
+      </w:r>
+      <w:r>
+        <w:rPr>
+          <w:rFonts w:asciiTheme="minorHAnsi" w:hAnsiTheme="minorHAnsi" w:cstheme="minorHAnsi"/>
+          <w:b/>
+          <w:smallCaps/>
+          <w:sz w:val="40"/>
+          <w:szCs w:val="48"/>
+        </w:rPr>
+        <w:t>aberinto Análisis</w:t>
       </w:r>
     </w:p>
     <w:p>
@@ -3726,7 +3766,6 @@
           <w:rFonts w:asciiTheme="minorHAnsi" w:hAnsiTheme="minorHAnsi" w:cstheme="minorHAnsi"/>
           <w:sz w:val="22"/>
           <w:szCs w:val="22"/>
-          <w:highlight w:val="yellow"/>
         </w:rPr>
       </w:pPr>
       <w:r>
@@ -3734,7 +3773,6 @@
           <w:rFonts w:asciiTheme="minorHAnsi" w:hAnsiTheme="minorHAnsi" w:cstheme="minorHAnsi"/>
           <w:sz w:val="22"/>
           <w:szCs w:val="22"/>
-          <w:highlight w:val="yellow"/>
         </w:rPr>
         <w:t xml:space="preserve">Analizar y entender el contexto en el que ocurre </w:t>
       </w:r>
@@ -3743,7 +3781,6 @@
           <w:rFonts w:asciiTheme="minorHAnsi" w:hAnsiTheme="minorHAnsi" w:cstheme="minorHAnsi"/>
           <w:sz w:val="22"/>
           <w:szCs w:val="22"/>
-          <w:highlight w:val="yellow"/>
         </w:rPr>
         <w:t>la necesidad actual.</w:t>
       </w:r>
@@ -3759,7 +3796,6 @@
           <w:rFonts w:asciiTheme="minorHAnsi" w:hAnsiTheme="minorHAnsi" w:cstheme="minorHAnsi"/>
           <w:sz w:val="22"/>
           <w:szCs w:val="22"/>
-          <w:highlight w:val="yellow"/>
         </w:rPr>
       </w:pPr>
       <w:r>
@@ -3767,7 +3803,6 @@
           <w:rFonts w:asciiTheme="minorHAnsi" w:hAnsiTheme="minorHAnsi" w:cstheme="minorHAnsi"/>
           <w:sz w:val="22"/>
           <w:szCs w:val="22"/>
-          <w:highlight w:val="yellow"/>
         </w:rPr>
         <w:t xml:space="preserve">Realizar </w:t>
       </w:r>
@@ -3776,7 +3811,6 @@
           <w:rFonts w:asciiTheme="minorHAnsi" w:hAnsiTheme="minorHAnsi" w:cstheme="minorHAnsi"/>
           <w:sz w:val="22"/>
           <w:szCs w:val="22"/>
-          <w:highlight w:val="yellow"/>
         </w:rPr>
         <w:t>un</w:t>
       </w:r>
@@ -3785,7 +3819,6 @@
           <w:rFonts w:asciiTheme="minorHAnsi" w:hAnsiTheme="minorHAnsi" w:cstheme="minorHAnsi"/>
           <w:sz w:val="22"/>
           <w:szCs w:val="22"/>
-          <w:highlight w:val="yellow"/>
         </w:rPr>
         <w:t xml:space="preserve"> modelo del mundo</w:t>
       </w:r>
@@ -3794,16 +3827,22 @@
           <w:rFonts w:asciiTheme="minorHAnsi" w:hAnsiTheme="minorHAnsi" w:cstheme="minorHAnsi"/>
           <w:sz w:val="22"/>
           <w:szCs w:val="22"/>
-          <w:highlight w:val="yellow"/>
-        </w:rPr>
-        <w:t xml:space="preserve"> de la organización</w:t>
+        </w:rPr>
+        <w:t xml:space="preserve"> </w:t>
       </w:r>
       <w:r>
         <w:rPr>
           <w:rFonts w:asciiTheme="minorHAnsi" w:hAnsiTheme="minorHAnsi" w:cstheme="minorHAnsi"/>
           <w:sz w:val="22"/>
           <w:szCs w:val="22"/>
-          <w:highlight w:val="yellow"/>
+        </w:rPr>
+        <w:t>del aplicativo</w:t>
+      </w:r>
+      <w:r>
+        <w:rPr>
+          <w:rFonts w:asciiTheme="minorHAnsi" w:hAnsiTheme="minorHAnsi" w:cstheme="minorHAnsi"/>
+          <w:sz w:val="22"/>
+          <w:szCs w:val="22"/>
         </w:rPr>
         <w:t xml:space="preserve">. </w:t>
       </w:r>
@@ -3819,7 +3858,6 @@
           <w:rFonts w:asciiTheme="minorHAnsi" w:hAnsiTheme="minorHAnsi" w:cstheme="minorHAnsi"/>
           <w:sz w:val="22"/>
           <w:szCs w:val="22"/>
-          <w:highlight w:val="yellow"/>
         </w:rPr>
       </w:pPr>
       <w:r>
@@ -3827,9 +3865,8 @@
           <w:rFonts w:asciiTheme="minorHAnsi" w:hAnsiTheme="minorHAnsi" w:cstheme="minorHAnsi"/>
           <w:sz w:val="22"/>
           <w:szCs w:val="22"/>
-          <w:highlight w:val="yellow"/>
-        </w:rPr>
-        <w:t xml:space="preserve">Realizar un reconocimiento de las personas demandan interés en el contexto del problema. </w:t>
+        </w:rPr>
+        <w:t>Detallar las reglas de juego del aplicativo</w:t>
       </w:r>
     </w:p>
     <w:p>
@@ -3843,7 +3880,6 @@
           <w:rFonts w:asciiTheme="minorHAnsi" w:hAnsiTheme="minorHAnsi" w:cstheme="minorHAnsi"/>
           <w:sz w:val="22"/>
           <w:szCs w:val="22"/>
-          <w:highlight w:val="yellow"/>
         </w:rPr>
       </w:pPr>
       <w:r>
@@ -3851,9 +3887,16 @@
           <w:rFonts w:asciiTheme="minorHAnsi" w:hAnsiTheme="minorHAnsi" w:cstheme="minorHAnsi"/>
           <w:sz w:val="22"/>
           <w:szCs w:val="22"/>
-          <w:highlight w:val="yellow"/>
-        </w:rPr>
-        <w:t>Identificar y documentar los requerimientos del negocio.</w:t>
+        </w:rPr>
+        <w:t>Preparar el modelo a alto nivel para realizar el diseño del mismo posteriormente</w:t>
+      </w:r>
+      <w:r>
+        <w:rPr>
+          <w:rFonts w:asciiTheme="minorHAnsi" w:hAnsiTheme="minorHAnsi" w:cstheme="minorHAnsi"/>
+          <w:sz w:val="22"/>
+          <w:szCs w:val="22"/>
+        </w:rPr>
+        <w:t>.</w:t>
       </w:r>
     </w:p>
     <w:p>
@@ -3924,7 +3967,6 @@
           <w:rFonts w:asciiTheme="minorHAnsi" w:hAnsiTheme="minorHAnsi" w:cstheme="minorHAnsi"/>
           <w:sz w:val="22"/>
           <w:szCs w:val="22"/>
-          <w:highlight w:val="yellow"/>
         </w:rPr>
       </w:pPr>
       <w:r>
@@ -3932,7 +3974,6 @@
           <w:rFonts w:asciiTheme="minorHAnsi" w:hAnsiTheme="minorHAnsi" w:cstheme="minorHAnsi"/>
           <w:sz w:val="22"/>
           <w:szCs w:val="22"/>
-          <w:highlight w:val="yellow"/>
         </w:rPr>
         <w:t xml:space="preserve">Los </w:t>
       </w:r>
@@ -3942,7 +3983,6 @@
           <w:rFonts w:asciiTheme="minorHAnsi" w:hAnsiTheme="minorHAnsi" w:cstheme="minorHAnsi"/>
           <w:sz w:val="22"/>
           <w:szCs w:val="22"/>
-          <w:highlight w:val="yellow"/>
         </w:rPr>
         <w:t>Stakeholders</w:t>
       </w:r>
@@ -3952,7 +3992,6 @@
           <w:rFonts w:asciiTheme="minorHAnsi" w:hAnsiTheme="minorHAnsi" w:cstheme="minorHAnsi"/>
           <w:sz w:val="22"/>
           <w:szCs w:val="22"/>
-          <w:highlight w:val="yellow"/>
         </w:rPr>
         <w:t xml:space="preserve"> del </w:t>
       </w:r>
@@ -3961,7 +4000,6 @@
           <w:rFonts w:asciiTheme="minorHAnsi" w:hAnsiTheme="minorHAnsi" w:cstheme="minorHAnsi"/>
           <w:sz w:val="22"/>
           <w:szCs w:val="22"/>
-          <w:highlight w:val="yellow"/>
         </w:rPr>
         <w:t>estudio</w:t>
       </w:r>
@@ -3970,7 +4008,6 @@
           <w:rFonts w:asciiTheme="minorHAnsi" w:hAnsiTheme="minorHAnsi" w:cstheme="minorHAnsi"/>
           <w:sz w:val="22"/>
           <w:szCs w:val="22"/>
-          <w:highlight w:val="yellow"/>
         </w:rPr>
         <w:t xml:space="preserve"> son descritos a continuación</w:t>
       </w:r>
@@ -3982,7 +4019,6 @@
           <w:rFonts w:asciiTheme="minorHAnsi" w:hAnsiTheme="minorHAnsi" w:cstheme="minorHAnsi"/>
           <w:sz w:val="22"/>
           <w:szCs w:val="22"/>
-          <w:highlight w:val="yellow"/>
         </w:rPr>
       </w:pPr>
     </w:p>
@@ -3996,7 +4032,6 @@
           <w:rFonts w:asciiTheme="minorHAnsi" w:hAnsiTheme="minorHAnsi" w:cstheme="minorHAnsi"/>
           <w:color w:val="auto"/>
           <w:sz w:val="20"/>
-          <w:highlight w:val="yellow"/>
         </w:rPr>
       </w:pPr>
       <w:bookmarkStart w:id="3" w:name="_Toc303863945"/>
@@ -4005,7 +4040,6 @@
           <w:rFonts w:asciiTheme="minorHAnsi" w:hAnsiTheme="minorHAnsi" w:cstheme="minorHAnsi"/>
           <w:color w:val="auto"/>
           <w:sz w:val="20"/>
-          <w:highlight w:val="yellow"/>
         </w:rPr>
         <w:t xml:space="preserve">Tabla </w:t>
       </w:r>
@@ -4014,7 +4048,6 @@
           <w:rFonts w:asciiTheme="minorHAnsi" w:hAnsiTheme="minorHAnsi" w:cstheme="minorHAnsi"/>
           <w:color w:val="auto"/>
           <w:sz w:val="20"/>
-          <w:highlight w:val="yellow"/>
         </w:rPr>
         <w:fldChar w:fldCharType="begin"/>
       </w:r>
@@ -4023,7 +4056,6 @@
           <w:rFonts w:asciiTheme="minorHAnsi" w:hAnsiTheme="minorHAnsi" w:cstheme="minorHAnsi"/>
           <w:color w:val="auto"/>
           <w:sz w:val="20"/>
-          <w:highlight w:val="yellow"/>
         </w:rPr>
         <w:instrText xml:space="preserve"> SEQ Tabla \* ARABIC </w:instrText>
       </w:r>
@@ -4032,7 +4064,6 @@
           <w:rFonts w:asciiTheme="minorHAnsi" w:hAnsiTheme="minorHAnsi" w:cstheme="minorHAnsi"/>
           <w:color w:val="auto"/>
           <w:sz w:val="20"/>
-          <w:highlight w:val="yellow"/>
         </w:rPr>
         <w:fldChar w:fldCharType="separate"/>
       </w:r>
@@ -4042,7 +4073,6 @@
           <w:noProof/>
           <w:color w:val="auto"/>
           <w:sz w:val="20"/>
-          <w:highlight w:val="yellow"/>
         </w:rPr>
         <w:t>1</w:t>
       </w:r>
@@ -4051,7 +4081,6 @@
           <w:rFonts w:asciiTheme="minorHAnsi" w:hAnsiTheme="minorHAnsi" w:cstheme="minorHAnsi"/>
           <w:color w:val="auto"/>
           <w:sz w:val="20"/>
-          <w:highlight w:val="yellow"/>
         </w:rPr>
         <w:fldChar w:fldCharType="end"/>
       </w:r>
@@ -4060,7 +4089,6 @@
           <w:rFonts w:asciiTheme="minorHAnsi" w:hAnsiTheme="minorHAnsi" w:cstheme="minorHAnsi"/>
           <w:color w:val="auto"/>
           <w:sz w:val="20"/>
-          <w:highlight w:val="yellow"/>
         </w:rPr>
         <w:t xml:space="preserve">. </w:t>
       </w:r>
@@ -4070,7 +4098,6 @@
           <w:rFonts w:asciiTheme="minorHAnsi" w:hAnsiTheme="minorHAnsi" w:cstheme="minorHAnsi"/>
           <w:color w:val="auto"/>
           <w:sz w:val="20"/>
-          <w:highlight w:val="yellow"/>
         </w:rPr>
         <w:t>Stakeholders</w:t>
       </w:r>
@@ -4088,7 +4115,7 @@
           <w:bottom w:w="28" w:type="dxa"/>
           <w:right w:w="57" w:type="dxa"/>
         </w:tblCellMar>
-        <w:tblLook w:val="04A0"/>
+        <w:tblLook w:val="04A0" w:firstRow="1" w:lastRow="0" w:firstColumn="1" w:lastColumn="0" w:noHBand="0" w:noVBand="1"/>
       </w:tblPr>
       <w:tblGrid>
         <w:gridCol w:w="417"/>
@@ -4113,7 +4140,6 @@
                 <w:rFonts w:asciiTheme="minorHAnsi" w:hAnsiTheme="minorHAnsi" w:cstheme="minorHAnsi"/>
                 <w:b/>
                 <w:szCs w:val="22"/>
-                <w:highlight w:val="yellow"/>
               </w:rPr>
             </w:pPr>
             <w:r>
@@ -4121,7 +4147,6 @@
                 <w:rFonts w:asciiTheme="minorHAnsi" w:hAnsiTheme="minorHAnsi" w:cstheme="minorHAnsi"/>
                 <w:b/>
                 <w:szCs w:val="22"/>
-                <w:highlight w:val="yellow"/>
               </w:rPr>
               <w:t>ID</w:t>
             </w:r>
@@ -4140,7 +4165,6 @@
                 <w:rFonts w:asciiTheme="minorHAnsi" w:hAnsiTheme="minorHAnsi" w:cstheme="minorHAnsi"/>
                 <w:b/>
                 <w:szCs w:val="22"/>
-                <w:highlight w:val="yellow"/>
               </w:rPr>
             </w:pPr>
             <w:proofErr w:type="spellStart"/>
@@ -4149,7 +4173,6 @@
                 <w:rFonts w:asciiTheme="minorHAnsi" w:hAnsiTheme="minorHAnsi" w:cstheme="minorHAnsi"/>
                 <w:b/>
                 <w:szCs w:val="22"/>
-                <w:highlight w:val="yellow"/>
               </w:rPr>
               <w:t>Stakeholder</w:t>
             </w:r>
@@ -4169,7 +4192,6 @@
                 <w:rFonts w:asciiTheme="minorHAnsi" w:hAnsiTheme="minorHAnsi" w:cstheme="minorHAnsi"/>
                 <w:b/>
                 <w:szCs w:val="22"/>
-                <w:highlight w:val="yellow"/>
               </w:rPr>
             </w:pPr>
             <w:r>
@@ -4177,7 +4199,6 @@
                 <w:rFonts w:asciiTheme="minorHAnsi" w:hAnsiTheme="minorHAnsi" w:cstheme="minorHAnsi"/>
                 <w:b/>
                 <w:szCs w:val="22"/>
-                <w:highlight w:val="yellow"/>
               </w:rPr>
               <w:t>Descripción</w:t>
             </w:r>
@@ -4195,7 +4216,6 @@
                 <w:rFonts w:asciiTheme="minorHAnsi" w:hAnsiTheme="minorHAnsi" w:cstheme="minorHAnsi"/>
                 <w:b/>
                 <w:szCs w:val="22"/>
-                <w:highlight w:val="yellow"/>
               </w:rPr>
             </w:pPr>
             <w:r>
@@ -4203,7 +4223,6 @@
                 <w:rFonts w:asciiTheme="minorHAnsi" w:hAnsiTheme="minorHAnsi" w:cstheme="minorHAnsi"/>
                 <w:b/>
                 <w:szCs w:val="22"/>
-                <w:highlight w:val="yellow"/>
               </w:rPr>
               <w:t>Responsabilidades</w:t>
             </w:r>
@@ -4227,7 +4246,6 @@
                 <w:rFonts w:asciiTheme="minorHAnsi" w:hAnsiTheme="minorHAnsi" w:cstheme="minorHAnsi"/>
                 <w:b/>
                 <w:szCs w:val="22"/>
-                <w:highlight w:val="yellow"/>
               </w:rPr>
             </w:pPr>
             <w:r>
@@ -4235,7 +4253,6 @@
                 <w:rFonts w:asciiTheme="minorHAnsi" w:hAnsiTheme="minorHAnsi" w:cstheme="minorHAnsi"/>
                 <w:b/>
                 <w:szCs w:val="22"/>
-                <w:highlight w:val="yellow"/>
               </w:rPr>
               <w:t>S1</w:t>
             </w:r>
@@ -4251,14 +4268,12 @@
               <w:rPr>
                 <w:rFonts w:asciiTheme="minorHAnsi" w:hAnsiTheme="minorHAnsi" w:cstheme="minorHAnsi"/>
                 <w:szCs w:val="22"/>
-                <w:highlight w:val="yellow"/>
               </w:rPr>
             </w:pPr>
             <w:r>
               <w:rPr>
                 <w:rFonts w:asciiTheme="minorHAnsi" w:hAnsiTheme="minorHAnsi" w:cstheme="minorHAnsi"/>
                 <w:szCs w:val="22"/>
-                <w:highlight w:val="yellow"/>
               </w:rPr>
               <w:t>Arquitecto</w:t>
             </w:r>
@@ -4274,14 +4289,12 @@
               <w:rPr>
                 <w:rFonts w:asciiTheme="minorHAnsi" w:hAnsiTheme="minorHAnsi" w:cstheme="minorHAnsi"/>
                 <w:szCs w:val="22"/>
-                <w:highlight w:val="yellow"/>
               </w:rPr>
             </w:pPr>
             <w:r>
               <w:rPr>
                 <w:rFonts w:asciiTheme="minorHAnsi" w:hAnsiTheme="minorHAnsi" w:cstheme="minorHAnsi"/>
                 <w:szCs w:val="22"/>
-                <w:highlight w:val="yellow"/>
               </w:rPr>
               <w:t>Persona o grupo de personas que recibirán el análisis de la necesidad para diseñar la solución</w:t>
             </w:r>
@@ -4296,14 +4309,12 @@
               <w:rPr>
                 <w:rFonts w:asciiTheme="minorHAnsi" w:hAnsiTheme="minorHAnsi" w:cstheme="minorHAnsi"/>
                 <w:szCs w:val="22"/>
-                <w:highlight w:val="yellow"/>
               </w:rPr>
             </w:pPr>
             <w:r>
               <w:rPr>
                 <w:rFonts w:asciiTheme="minorHAnsi" w:hAnsiTheme="minorHAnsi" w:cstheme="minorHAnsi"/>
                 <w:szCs w:val="22"/>
-                <w:highlight w:val="yellow"/>
               </w:rPr>
               <w:t>Desarrollar el diseño arquitectural del sistema esperado</w:t>
             </w:r>
@@ -4318,18 +4329,80 @@
           <w:rFonts w:asciiTheme="minorHAnsi" w:hAnsiTheme="minorHAnsi" w:cstheme="minorHAnsi"/>
           <w:sz w:val="22"/>
           <w:szCs w:val="22"/>
-          <w:highlight w:val="yellow"/>
-        </w:rPr>
-      </w:pPr>
-    </w:p>
-    <w:p>
-      <w:pPr>
+        </w:rPr>
+      </w:pPr>
+    </w:p>
+    <w:p>
+      <w:pPr>
+        <w:pStyle w:val="Prrafodelista"/>
+        <w:numPr>
+          <w:ilvl w:val="0"/>
+          <w:numId w:val="1"/>
+        </w:numPr>
+        <w:ind w:left="284" w:hanging="284"/>
+        <w:contextualSpacing w:val="0"/>
         <w:jc w:val="both"/>
+        <w:outlineLvl w:val="0"/>
+        <w:rPr>
+          <w:rFonts w:asciiTheme="minorHAnsi" w:hAnsiTheme="minorHAnsi" w:cstheme="minorHAnsi"/>
+          <w:b/>
+          <w:smallCaps/>
+          <w:sz w:val="22"/>
+        </w:rPr>
+      </w:pPr>
+      <w:bookmarkStart w:id="4" w:name="_Toc303863936"/>
+      <w:bookmarkStart w:id="5" w:name="_Toc301867039"/>
+      <w:r>
+        <w:rPr>
+          <w:rFonts w:asciiTheme="minorHAnsi" w:hAnsiTheme="minorHAnsi" w:cstheme="minorHAnsi"/>
+          <w:b/>
+          <w:smallCaps/>
+          <w:sz w:val="22"/>
+        </w:rPr>
+        <w:t>Descripción De</w:t>
+      </w:r>
+      <w:bookmarkEnd w:id="4"/>
+      <w:r>
+        <w:rPr>
+          <w:rFonts w:asciiTheme="minorHAnsi" w:hAnsiTheme="minorHAnsi" w:cstheme="minorHAnsi"/>
+          <w:b/>
+          <w:smallCaps/>
+          <w:sz w:val="22"/>
+        </w:rPr>
+        <w:t>l Juego</w:t>
+      </w:r>
+    </w:p>
+    <w:p>
+      <w:pPr>
+        <w:jc w:val="both"/>
+        <w:outlineLvl w:val="0"/>
+        <w:rPr>
+          <w:rFonts w:asciiTheme="minorHAnsi" w:hAnsiTheme="minorHAnsi" w:cstheme="minorHAnsi"/>
+          <w:b/>
+          <w:smallCaps/>
+          <w:sz w:val="22"/>
+        </w:rPr>
+      </w:pPr>
+    </w:p>
+    <w:p>
+      <w:pPr>
+        <w:jc w:val="both"/>
+        <w:outlineLvl w:val="0"/>
+        <w:rPr>
+          <w:rFonts w:asciiTheme="minorHAnsi" w:hAnsiTheme="minorHAnsi" w:cstheme="minorHAnsi"/>
+          <w:b/>
+          <w:smallCaps/>
+          <w:sz w:val="22"/>
+        </w:rPr>
+      </w:pPr>
+    </w:p>
+    <w:p>
+      <w:pPr>
+        <w:jc w:val="both"/>
         <w:rPr>
           <w:rFonts w:asciiTheme="minorHAnsi" w:hAnsiTheme="minorHAnsi" w:cstheme="minorHAnsi"/>
           <w:sz w:val="22"/>
           <w:szCs w:val="22"/>
-          <w:highlight w:val="yellow"/>
         </w:rPr>
       </w:pPr>
       <w:r>
@@ -4337,29 +4410,34 @@
           <w:rFonts w:asciiTheme="minorHAnsi" w:hAnsiTheme="minorHAnsi" w:cstheme="minorHAnsi"/>
           <w:sz w:val="22"/>
           <w:szCs w:val="22"/>
-          <w:highlight w:val="yellow"/>
-        </w:rPr>
-        <w:t xml:space="preserve">Los </w:t>
+        </w:rPr>
+        <w:t>A</w:t>
       </w:r>
-      <w:proofErr w:type="spellStart"/>
       <w:r>
         <w:rPr>
           <w:rFonts w:asciiTheme="minorHAnsi" w:hAnsiTheme="minorHAnsi" w:cstheme="minorHAnsi"/>
           <w:sz w:val="22"/>
           <w:szCs w:val="22"/>
-          <w:highlight w:val="yellow"/>
-        </w:rPr>
-        <w:t>Stakeholders</w:t>
+        </w:rPr>
+        <w:t>lmacenar elemento pasivo</w:t>
       </w:r>
-      <w:proofErr w:type="spellEnd"/>
+    </w:p>
+    <w:p>
+      <w:pPr>
+        <w:jc w:val="both"/>
+        <w:rPr>
+          <w:rFonts w:asciiTheme="minorHAnsi" w:hAnsiTheme="minorHAnsi" w:cstheme="minorHAnsi"/>
+          <w:sz w:val="22"/>
+          <w:szCs w:val="22"/>
+        </w:rPr>
+      </w:pPr>
       <w:r>
         <w:rPr>
           <w:rFonts w:asciiTheme="minorHAnsi" w:hAnsiTheme="minorHAnsi" w:cstheme="minorHAnsi"/>
           <w:sz w:val="22"/>
           <w:szCs w:val="22"/>
-          <w:highlight w:val="yellow"/>
-        </w:rPr>
-        <w:t xml:space="preserve"> de la organización son</w:t>
+        </w:rPr>
+        <w:t>Consumir elemento pasivo</w:t>
       </w:r>
     </w:p>
     <w:p>
@@ -4369,30 +4447,522 @@
           <w:rFonts w:asciiTheme="minorHAnsi" w:hAnsiTheme="minorHAnsi" w:cstheme="minorHAnsi"/>
           <w:sz w:val="22"/>
           <w:szCs w:val="22"/>
-          <w:highlight w:val="yellow"/>
-        </w:rPr>
-      </w:pPr>
+        </w:rPr>
+      </w:pPr>
+      <w:r>
+        <w:rPr>
+          <w:rFonts w:asciiTheme="minorHAnsi" w:hAnsiTheme="minorHAnsi" w:cstheme="minorHAnsi"/>
+          <w:sz w:val="22"/>
+          <w:szCs w:val="22"/>
+        </w:rPr>
+        <w:t>Mover</w:t>
+      </w:r>
+    </w:p>
+    <w:p>
+      <w:pPr>
+        <w:jc w:val="both"/>
+        <w:rPr>
+          <w:rFonts w:asciiTheme="minorHAnsi" w:hAnsiTheme="minorHAnsi" w:cstheme="minorHAnsi"/>
+          <w:sz w:val="22"/>
+          <w:szCs w:val="22"/>
+        </w:rPr>
+      </w:pPr>
+      <w:r>
+        <w:rPr>
+          <w:rFonts w:asciiTheme="minorHAnsi" w:hAnsiTheme="minorHAnsi" w:cstheme="minorHAnsi"/>
+          <w:sz w:val="22"/>
+          <w:szCs w:val="22"/>
+        </w:rPr>
+        <w:t>Atacar</w:t>
+      </w:r>
+    </w:p>
+    <w:p>
+      <w:pPr>
+        <w:jc w:val="both"/>
+        <w:rPr>
+          <w:rFonts w:asciiTheme="minorHAnsi" w:hAnsiTheme="minorHAnsi" w:cstheme="minorHAnsi"/>
+          <w:sz w:val="22"/>
+          <w:szCs w:val="22"/>
+        </w:rPr>
+      </w:pPr>
+      <w:bookmarkStart w:id="6" w:name="_GoBack"/>
+      <w:bookmarkEnd w:id="6"/>
+      <w:r>
+        <w:rPr>
+          <w:rFonts w:asciiTheme="minorHAnsi" w:hAnsiTheme="minorHAnsi" w:cstheme="minorHAnsi"/>
+          <w:sz w:val="22"/>
+          <w:szCs w:val="22"/>
+        </w:rPr>
+        <w:t>Verificar estado</w:t>
+      </w:r>
+    </w:p>
+    <w:p>
+      <w:pPr>
+        <w:jc w:val="both"/>
+        <w:rPr>
+          <w:rFonts w:asciiTheme="minorHAnsi" w:hAnsiTheme="minorHAnsi" w:cstheme="minorHAnsi"/>
+          <w:sz w:val="22"/>
+          <w:szCs w:val="22"/>
+        </w:rPr>
+      </w:pPr>
+      <w:r>
+        <w:rPr>
+          <w:rFonts w:asciiTheme="minorHAnsi" w:hAnsiTheme="minorHAnsi" w:cstheme="minorHAnsi"/>
+          <w:sz w:val="22"/>
+          <w:szCs w:val="22"/>
+        </w:rPr>
+        <w:t>Bloquear</w:t>
+      </w:r>
+    </w:p>
+    <w:p>
+      <w:pPr>
+        <w:jc w:val="both"/>
+        <w:rPr>
+          <w:rFonts w:asciiTheme="minorHAnsi" w:hAnsiTheme="minorHAnsi" w:cstheme="minorHAnsi"/>
+          <w:sz w:val="22"/>
+          <w:szCs w:val="22"/>
+        </w:rPr>
+      </w:pPr>
+    </w:p>
+    <w:p>
+      <w:pPr>
+        <w:jc w:val="both"/>
+        <w:outlineLvl w:val="0"/>
+        <w:rPr>
+          <w:rFonts w:asciiTheme="minorHAnsi" w:hAnsiTheme="minorHAnsi" w:cstheme="minorHAnsi"/>
+          <w:b/>
+          <w:smallCaps/>
+          <w:sz w:val="22"/>
+        </w:rPr>
+      </w:pPr>
+    </w:p>
+    <w:p>
+      <w:pPr>
+        <w:jc w:val="both"/>
+        <w:outlineLvl w:val="0"/>
+        <w:rPr>
+          <w:rFonts w:asciiTheme="minorHAnsi" w:hAnsiTheme="minorHAnsi" w:cstheme="minorHAnsi"/>
+          <w:b/>
+          <w:smallCaps/>
+          <w:sz w:val="22"/>
+        </w:rPr>
+      </w:pPr>
+    </w:p>
+    <w:p>
+      <w:pPr>
+        <w:pStyle w:val="Prrafodelista"/>
+        <w:numPr>
+          <w:ilvl w:val="0"/>
+          <w:numId w:val="1"/>
+        </w:numPr>
+        <w:ind w:left="284" w:hanging="284"/>
+        <w:contextualSpacing w:val="0"/>
+        <w:jc w:val="both"/>
+        <w:outlineLvl w:val="0"/>
+        <w:rPr>
+          <w:rStyle w:val="Ttulodellibro"/>
+          <w:rFonts w:asciiTheme="minorHAnsi" w:hAnsiTheme="minorHAnsi" w:cstheme="minorHAnsi"/>
+          <w:sz w:val="22"/>
+        </w:rPr>
+      </w:pPr>
+      <w:r>
+        <w:rPr>
+          <w:rStyle w:val="Ttulodellibro"/>
+          <w:rFonts w:asciiTheme="minorHAnsi" w:hAnsiTheme="minorHAnsi" w:cstheme="minorHAnsi"/>
+          <w:sz w:val="22"/>
+        </w:rPr>
+        <w:t>Atributos de calidad / Restricciones / yo que se</w:t>
+      </w:r>
+    </w:p>
+    <w:p>
+      <w:pPr>
+        <w:jc w:val="both"/>
+        <w:outlineLvl w:val="0"/>
+        <w:rPr>
+          <w:rStyle w:val="Ttulodellibro"/>
+          <w:rFonts w:asciiTheme="minorHAnsi" w:hAnsiTheme="minorHAnsi" w:cstheme="minorHAnsi"/>
+          <w:sz w:val="22"/>
+        </w:rPr>
+      </w:pPr>
+    </w:p>
+    <w:p>
+      <w:pPr>
+        <w:jc w:val="both"/>
+        <w:rPr>
+          <w:rFonts w:asciiTheme="minorHAnsi" w:hAnsiTheme="minorHAnsi" w:cstheme="minorHAnsi"/>
+          <w:sz w:val="22"/>
+          <w:szCs w:val="22"/>
+        </w:rPr>
+      </w:pPr>
+      <w:r>
+        <w:rPr>
+          <w:rFonts w:asciiTheme="minorHAnsi" w:hAnsiTheme="minorHAnsi" w:cstheme="minorHAnsi"/>
+          <w:sz w:val="22"/>
+          <w:szCs w:val="22"/>
+        </w:rPr>
+        <w:t>En el juego participaran miles de jugadores de manera simultánea de manera</w:t>
+      </w:r>
+    </w:p>
+    <w:p>
+      <w:pPr>
+        <w:jc w:val="both"/>
+        <w:rPr>
+          <w:rFonts w:asciiTheme="minorHAnsi" w:hAnsiTheme="minorHAnsi" w:cstheme="minorHAnsi"/>
+          <w:sz w:val="22"/>
+          <w:szCs w:val="22"/>
+        </w:rPr>
+      </w:pPr>
+    </w:p>
+    <w:p>
+      <w:pPr>
+        <w:jc w:val="both"/>
+        <w:rPr>
+          <w:rFonts w:asciiTheme="minorHAnsi" w:hAnsiTheme="minorHAnsi" w:cstheme="minorHAnsi"/>
+          <w:sz w:val="22"/>
+          <w:szCs w:val="22"/>
+        </w:rPr>
+      </w:pPr>
+      <w:r>
+        <w:rPr>
+          <w:rFonts w:asciiTheme="minorHAnsi" w:hAnsiTheme="minorHAnsi" w:cstheme="minorHAnsi"/>
+          <w:sz w:val="22"/>
+          <w:szCs w:val="22"/>
+        </w:rPr>
+        <w:t>Los turnos se deben realizar en paralelo respetando el orden pero  aprovechando los casos en los que las jugadas de una persona son independientes a las jugadas de otra.</w:t>
+      </w:r>
+    </w:p>
+    <w:p>
+      <w:pPr>
+        <w:jc w:val="both"/>
+        <w:rPr>
+          <w:rFonts w:asciiTheme="minorHAnsi" w:hAnsiTheme="minorHAnsi" w:cstheme="minorHAnsi"/>
+          <w:sz w:val="22"/>
+          <w:szCs w:val="22"/>
+        </w:rPr>
+      </w:pPr>
+    </w:p>
+    <w:p>
+      <w:pPr>
+        <w:jc w:val="both"/>
+        <w:rPr>
+          <w:rFonts w:asciiTheme="minorHAnsi" w:hAnsiTheme="minorHAnsi" w:cstheme="minorHAnsi"/>
+          <w:sz w:val="22"/>
+          <w:szCs w:val="22"/>
+        </w:rPr>
+      </w:pPr>
+      <w:r>
+        <w:rPr>
+          <w:rFonts w:asciiTheme="minorHAnsi" w:hAnsiTheme="minorHAnsi" w:cstheme="minorHAnsi"/>
+          <w:sz w:val="22"/>
+          <w:szCs w:val="22"/>
+        </w:rPr>
+        <w:lastRenderedPageBreak/>
+        <w:t xml:space="preserve">Se le asigna a cada jugador un tiempo T para enviar la jugada, sino ha jugado en ese lapso se asume que </w:t>
+      </w:r>
+      <w:r>
+        <w:rPr>
+          <w:rFonts w:asciiTheme="minorHAnsi" w:hAnsiTheme="minorHAnsi" w:cstheme="minorHAnsi"/>
+          <w:sz w:val="22"/>
+          <w:szCs w:val="22"/>
+        </w:rPr>
+        <w:t>decidió no moverse.</w:t>
+      </w:r>
+    </w:p>
+    <w:p>
+      <w:pPr>
+        <w:jc w:val="both"/>
+        <w:rPr>
+          <w:rFonts w:asciiTheme="minorHAnsi" w:hAnsiTheme="minorHAnsi" w:cstheme="minorHAnsi"/>
+          <w:sz w:val="22"/>
+          <w:szCs w:val="22"/>
+        </w:rPr>
+      </w:pPr>
+    </w:p>
+    <w:p>
+      <w:pPr>
+        <w:jc w:val="both"/>
+        <w:rPr>
+          <w:rFonts w:asciiTheme="minorHAnsi" w:hAnsiTheme="minorHAnsi" w:cstheme="minorHAnsi"/>
+          <w:sz w:val="22"/>
+          <w:szCs w:val="22"/>
+        </w:rPr>
+      </w:pPr>
+      <w:r>
+        <w:rPr>
+          <w:rFonts w:asciiTheme="minorHAnsi" w:hAnsiTheme="minorHAnsi" w:cstheme="minorHAnsi"/>
+          <w:sz w:val="22"/>
+          <w:szCs w:val="22"/>
+        </w:rPr>
+        <w:t>Solo los jugadores que se  encuentran en la zona de influencia de otro jugador deben es</w:t>
+      </w:r>
+      <w:r>
+        <w:rPr>
+          <w:rFonts w:asciiTheme="minorHAnsi" w:hAnsiTheme="minorHAnsi" w:cstheme="minorHAnsi"/>
+          <w:sz w:val="22"/>
+          <w:szCs w:val="22"/>
+        </w:rPr>
+        <w:t>perar resultado de otras jugadas.</w:t>
+      </w:r>
+    </w:p>
+    <w:p>
+      <w:pPr>
+        <w:jc w:val="both"/>
+        <w:rPr>
+          <w:rFonts w:asciiTheme="minorHAnsi" w:hAnsiTheme="minorHAnsi" w:cstheme="minorHAnsi"/>
+          <w:sz w:val="22"/>
+          <w:szCs w:val="22"/>
+        </w:rPr>
+      </w:pPr>
+    </w:p>
+    <w:p>
+      <w:pPr>
+        <w:jc w:val="both"/>
+        <w:rPr>
+          <w:rFonts w:asciiTheme="minorHAnsi" w:hAnsiTheme="minorHAnsi" w:cstheme="minorHAnsi"/>
+          <w:sz w:val="22"/>
+          <w:szCs w:val="22"/>
+        </w:rPr>
+      </w:pPr>
+      <w:r>
+        <w:rPr>
+          <w:rFonts w:asciiTheme="minorHAnsi" w:hAnsiTheme="minorHAnsi" w:cstheme="minorHAnsi"/>
+          <w:sz w:val="22"/>
+          <w:szCs w:val="22"/>
+        </w:rPr>
+        <w:t xml:space="preserve">EL sistema debe ser altamente flexible y adaptable </w:t>
+      </w:r>
+    </w:p>
+    <w:p>
+      <w:pPr>
+        <w:jc w:val="both"/>
+        <w:rPr>
+          <w:rFonts w:asciiTheme="minorHAnsi" w:hAnsiTheme="minorHAnsi" w:cstheme="minorHAnsi"/>
+          <w:sz w:val="22"/>
+          <w:szCs w:val="22"/>
+        </w:rPr>
+      </w:pPr>
+      <w:r>
+        <w:rPr>
+          <w:rFonts w:asciiTheme="minorHAnsi" w:hAnsiTheme="minorHAnsi" w:cstheme="minorHAnsi"/>
+          <w:sz w:val="22"/>
+          <w:szCs w:val="22"/>
+        </w:rPr>
+        <w:t>El sistema debe soportar varias plataformas de tecnología</w:t>
+      </w:r>
+    </w:p>
+    <w:p>
+      <w:pPr>
+        <w:jc w:val="both"/>
+        <w:rPr>
+          <w:rFonts w:asciiTheme="minorHAnsi" w:hAnsiTheme="minorHAnsi" w:cstheme="minorHAnsi"/>
+          <w:sz w:val="22"/>
+          <w:szCs w:val="22"/>
+        </w:rPr>
+      </w:pPr>
+      <w:r>
+        <w:rPr>
+          <w:rFonts w:asciiTheme="minorHAnsi" w:hAnsiTheme="minorHAnsi" w:cstheme="minorHAnsi"/>
+          <w:sz w:val="22"/>
+          <w:szCs w:val="22"/>
+        </w:rPr>
+        <w:t xml:space="preserve">El sistema debe permitir conectarse Interoperable y </w:t>
+      </w:r>
+    </w:p>
+    <w:p>
+      <w:pPr>
+        <w:jc w:val="both"/>
+        <w:rPr>
+          <w:rFonts w:asciiTheme="minorHAnsi" w:hAnsiTheme="minorHAnsi" w:cstheme="minorHAnsi"/>
+          <w:sz w:val="22"/>
+          <w:szCs w:val="22"/>
+        </w:rPr>
+      </w:pPr>
+    </w:p>
+    <w:p>
+      <w:pPr>
+        <w:jc w:val="both"/>
+        <w:outlineLvl w:val="0"/>
+        <w:rPr>
+          <w:rStyle w:val="Ttulodellibro"/>
+          <w:rFonts w:asciiTheme="minorHAnsi" w:hAnsiTheme="minorHAnsi" w:cstheme="minorHAnsi"/>
+          <w:sz w:val="22"/>
+        </w:rPr>
+      </w:pPr>
+    </w:p>
+    <w:p>
+      <w:pPr>
+        <w:pStyle w:val="Prrafodelista"/>
+        <w:numPr>
+          <w:ilvl w:val="0"/>
+          <w:numId w:val="1"/>
+        </w:numPr>
+        <w:ind w:left="284" w:hanging="284"/>
+        <w:contextualSpacing w:val="0"/>
+        <w:jc w:val="both"/>
+        <w:outlineLvl w:val="0"/>
+        <w:rPr>
+          <w:rStyle w:val="Ttulodellibro"/>
+          <w:rFonts w:asciiTheme="minorHAnsi" w:hAnsiTheme="minorHAnsi" w:cstheme="minorHAnsi"/>
+          <w:sz w:val="22"/>
+        </w:rPr>
+      </w:pPr>
+      <w:r>
+        <w:rPr>
+          <w:rStyle w:val="Ttulodellibro"/>
+          <w:rFonts w:asciiTheme="minorHAnsi" w:hAnsiTheme="minorHAnsi" w:cstheme="minorHAnsi"/>
+          <w:sz w:val="22"/>
+        </w:rPr>
+        <w:t>Diagrama de contexto</w:t>
+      </w:r>
+    </w:p>
+    <w:p>
+      <w:pPr>
+        <w:jc w:val="both"/>
+        <w:outlineLvl w:val="0"/>
+        <w:rPr>
+          <w:rStyle w:val="Ttulodellibro"/>
+          <w:rFonts w:asciiTheme="minorHAnsi" w:hAnsiTheme="minorHAnsi" w:cstheme="minorHAnsi"/>
+          <w:sz w:val="22"/>
+        </w:rPr>
+      </w:pPr>
+    </w:p>
+    <w:p>
+      <w:pPr>
+        <w:jc w:val="center"/>
+        <w:outlineLvl w:val="0"/>
+        <w:rPr>
+          <w:rStyle w:val="Ttulodellibro"/>
+          <w:rFonts w:asciiTheme="minorHAnsi" w:hAnsiTheme="minorHAnsi" w:cstheme="minorHAnsi"/>
+          <w:sz w:val="22"/>
+        </w:rPr>
+      </w:pPr>
+      <w:r>
+        <w:rPr>
+          <w:rFonts w:asciiTheme="minorHAnsi" w:hAnsiTheme="minorHAnsi" w:cstheme="minorHAnsi"/>
+          <w:b/>
+          <w:bCs/>
+          <w:smallCaps/>
+          <w:noProof/>
+          <w:spacing w:val="5"/>
+          <w:sz w:val="22"/>
+        </w:rPr>
+        <w:drawing>
+          <wp:inline distT="0" distB="0" distL="0" distR="0">
+            <wp:extent cx="4819650" cy="3729694"/>
+            <wp:effectExtent l="0" t="0" r="0" b="0"/>
+            <wp:docPr id="4" name="Imagen 4"/>
+            <wp:cNvGraphicFramePr>
+              <a:graphicFrameLocks xmlns:a="http://schemas.openxmlformats.org/drawingml/2006/main" noChangeAspect="1"/>
+            </wp:cNvGraphicFramePr>
+            <a:graphic xmlns:a="http://schemas.openxmlformats.org/drawingml/2006/main">
+              <a:graphicData uri="http://schemas.openxmlformats.org/drawingml/2006/picture">
+                <pic:pic xmlns:pic="http://schemas.openxmlformats.org/drawingml/2006/picture">
+                  <pic:nvPicPr>
+                    <pic:cNvPr id="0" name="Picture 3"/>
+                    <pic:cNvPicPr>
+                      <a:picLocks noChangeAspect="1" noChangeArrowheads="1"/>
+                    </pic:cNvPicPr>
+                  </pic:nvPicPr>
+                  <pic:blipFill>
+                    <a:blip r:embed="rId11">
+                      <a:extLst>
+                        <a:ext uri="{28A0092B-C50C-407E-A947-70E740481C1C}">
+                          <a14:useLocalDpi xmlns:a14="http://schemas.microsoft.com/office/drawing/2010/main" val="0"/>
+                        </a:ext>
+                      </a:extLst>
+                    </a:blip>
+                    <a:srcRect/>
+                    <a:stretch>
+                      <a:fillRect/>
+                    </a:stretch>
+                  </pic:blipFill>
+                  <pic:spPr bwMode="auto">
+                    <a:xfrm>
+                      <a:off x="0" y="0"/>
+                      <a:ext cx="4819650" cy="3729694"/>
+                    </a:xfrm>
+                    <a:prstGeom prst="rect">
+                      <a:avLst/>
+                    </a:prstGeom>
+                    <a:noFill/>
+                    <a:ln>
+                      <a:noFill/>
+                    </a:ln>
+                  </pic:spPr>
+                </pic:pic>
+              </a:graphicData>
+            </a:graphic>
+          </wp:inline>
+        </w:drawing>
+      </w:r>
+    </w:p>
+    <w:p>
+      <w:pPr>
+        <w:jc w:val="both"/>
+        <w:outlineLvl w:val="0"/>
+        <w:rPr>
+          <w:rStyle w:val="Ttulodellibro"/>
+          <w:rFonts w:asciiTheme="minorHAnsi" w:hAnsiTheme="minorHAnsi" w:cstheme="minorHAnsi"/>
+          <w:sz w:val="22"/>
+        </w:rPr>
+      </w:pPr>
+    </w:p>
+    <w:p>
+      <w:pPr>
+        <w:pStyle w:val="Prrafodelista"/>
+        <w:numPr>
+          <w:ilvl w:val="0"/>
+          <w:numId w:val="1"/>
+        </w:numPr>
+        <w:ind w:left="284" w:hanging="284"/>
+        <w:contextualSpacing w:val="0"/>
+        <w:jc w:val="both"/>
+        <w:outlineLvl w:val="0"/>
+        <w:rPr>
+          <w:rStyle w:val="Ttulodellibro"/>
+          <w:rFonts w:asciiTheme="minorHAnsi" w:hAnsiTheme="minorHAnsi" w:cstheme="minorHAnsi"/>
+          <w:sz w:val="22"/>
+        </w:rPr>
+      </w:pPr>
+      <w:r>
+        <w:rPr>
+          <w:rStyle w:val="Ttulodellibro"/>
+          <w:rFonts w:asciiTheme="minorHAnsi" w:hAnsiTheme="minorHAnsi" w:cstheme="minorHAnsi"/>
+          <w:sz w:val="22"/>
+        </w:rPr>
+        <w:t>R</w:t>
+      </w:r>
+      <w:r>
+        <w:rPr>
+          <w:rStyle w:val="Ttulodellibro"/>
+          <w:rFonts w:asciiTheme="minorHAnsi" w:hAnsiTheme="minorHAnsi" w:cstheme="minorHAnsi"/>
+          <w:sz w:val="22"/>
+        </w:rPr>
+        <w:t>eglas de juego</w:t>
+      </w:r>
     </w:p>
     <w:p>
       <w:pPr>
         <w:pStyle w:val="Epgrafe"/>
         <w:keepNext/>
+        <w:numPr>
+          <w:ilvl w:val="0"/>
+          <w:numId w:val="1"/>
+        </w:numPr>
         <w:spacing w:after="120"/>
         <w:jc w:val="center"/>
         <w:rPr>
           <w:rFonts w:asciiTheme="minorHAnsi" w:hAnsiTheme="minorHAnsi" w:cstheme="minorHAnsi"/>
           <w:color w:val="auto"/>
           <w:sz w:val="20"/>
-          <w:highlight w:val="yellow"/>
-        </w:rPr>
-      </w:pPr>
-      <w:bookmarkStart w:id="4" w:name="_Toc303863946"/>
+        </w:rPr>
+      </w:pPr>
+      <w:bookmarkStart w:id="7" w:name="_Toc303863950"/>
       <w:r>
         <w:rPr>
           <w:rFonts w:asciiTheme="minorHAnsi" w:hAnsiTheme="minorHAnsi" w:cstheme="minorHAnsi"/>
           <w:color w:val="auto"/>
           <w:sz w:val="20"/>
-          <w:highlight w:val="yellow"/>
         </w:rPr>
         <w:t xml:space="preserve">Tabla </w:t>
       </w:r>
@@ -4401,7 +4971,6 @@
           <w:rFonts w:asciiTheme="minorHAnsi" w:hAnsiTheme="minorHAnsi" w:cstheme="minorHAnsi"/>
           <w:color w:val="auto"/>
           <w:sz w:val="20"/>
-          <w:highlight w:val="yellow"/>
         </w:rPr>
         <w:fldChar w:fldCharType="begin"/>
       </w:r>
@@ -4410,7 +4979,6 @@
           <w:rFonts w:asciiTheme="minorHAnsi" w:hAnsiTheme="minorHAnsi" w:cstheme="minorHAnsi"/>
           <w:color w:val="auto"/>
           <w:sz w:val="20"/>
-          <w:highlight w:val="yellow"/>
         </w:rPr>
         <w:instrText xml:space="preserve"> SEQ Tabla \* ARABIC </w:instrText>
       </w:r>
@@ -4419,7 +4987,6 @@
           <w:rFonts w:asciiTheme="minorHAnsi" w:hAnsiTheme="minorHAnsi" w:cstheme="minorHAnsi"/>
           <w:color w:val="auto"/>
           <w:sz w:val="20"/>
-          <w:highlight w:val="yellow"/>
         </w:rPr>
         <w:fldChar w:fldCharType="separate"/>
       </w:r>
@@ -4429,16 +4996,14 @@
           <w:noProof/>
           <w:color w:val="auto"/>
           <w:sz w:val="20"/>
-          <w:highlight w:val="yellow"/>
-        </w:rPr>
-        <w:t>2</w:t>
+        </w:rPr>
+        <w:t>6</w:t>
       </w:r>
       <w:r>
         <w:rPr>
           <w:rFonts w:asciiTheme="minorHAnsi" w:hAnsiTheme="minorHAnsi" w:cstheme="minorHAnsi"/>
           <w:color w:val="auto"/>
           <w:sz w:val="20"/>
-          <w:highlight w:val="yellow"/>
         </w:rPr>
         <w:fldChar w:fldCharType="end"/>
       </w:r>
@@ -4447,22 +5012,18 @@
           <w:rFonts w:asciiTheme="minorHAnsi" w:hAnsiTheme="minorHAnsi" w:cstheme="minorHAnsi"/>
           <w:color w:val="auto"/>
           <w:sz w:val="20"/>
-          <w:highlight w:val="yellow"/>
-        </w:rPr>
-        <w:t xml:space="preserve">. </w:t>
+        </w:rPr>
+        <w:t>. Reglas de</w:t>
       </w:r>
-      <w:proofErr w:type="spellStart"/>
+      <w:bookmarkEnd w:id="7"/>
       <w:r>
         <w:rPr>
           <w:rFonts w:asciiTheme="minorHAnsi" w:hAnsiTheme="minorHAnsi" w:cstheme="minorHAnsi"/>
           <w:color w:val="auto"/>
           <w:sz w:val="20"/>
-          <w:highlight w:val="yellow"/>
-        </w:rPr>
-        <w:t>Stakeholders</w:t>
+        </w:rPr>
+        <w:t>l juego</w:t>
       </w:r>
-      <w:bookmarkEnd w:id="4"/>
-      <w:proofErr w:type="spellEnd"/>
     </w:p>
     <w:tbl>
       <w:tblPr>
@@ -4475,942 +5036,7 @@
           <w:bottom w:w="28" w:type="dxa"/>
           <w:right w:w="57" w:type="dxa"/>
         </w:tblCellMar>
-        <w:tblLook w:val="04A0"/>
-      </w:tblPr>
-      <w:tblGrid>
-        <w:gridCol w:w="417"/>
-        <w:gridCol w:w="2606"/>
-        <w:gridCol w:w="3734"/>
-        <w:gridCol w:w="3329"/>
-      </w:tblGrid>
-      <w:tr>
-        <w:trPr>
-          <w:jc w:val="center"/>
-        </w:trPr>
-        <w:tc>
-          <w:tcPr>
-            <w:tcW w:w="417" w:type="dxa"/>
-            <w:shd w:val="clear" w:color="auto" w:fill="B8CCE4" w:themeFill="accent1" w:themeFillTint="66"/>
-            <w:vAlign w:val="center"/>
-          </w:tcPr>
-          <w:p>
-            <w:pPr>
-              <w:jc w:val="center"/>
-              <w:rPr>
-                <w:rFonts w:asciiTheme="minorHAnsi" w:hAnsiTheme="minorHAnsi" w:cstheme="minorHAnsi"/>
-                <w:b/>
-                <w:szCs w:val="22"/>
-                <w:highlight w:val="yellow"/>
-              </w:rPr>
-            </w:pPr>
-            <w:r>
-              <w:rPr>
-                <w:rFonts w:asciiTheme="minorHAnsi" w:hAnsiTheme="minorHAnsi" w:cstheme="minorHAnsi"/>
-                <w:b/>
-                <w:szCs w:val="22"/>
-                <w:highlight w:val="yellow"/>
-              </w:rPr>
-              <w:t>ID</w:t>
-            </w:r>
-          </w:p>
-        </w:tc>
-        <w:tc>
-          <w:tcPr>
-            <w:tcW w:w="2606" w:type="dxa"/>
-            <w:shd w:val="clear" w:color="auto" w:fill="B8CCE4" w:themeFill="accent1" w:themeFillTint="66"/>
-            <w:vAlign w:val="center"/>
-          </w:tcPr>
-          <w:p>
-            <w:pPr>
-              <w:jc w:val="center"/>
-              <w:rPr>
-                <w:rFonts w:asciiTheme="minorHAnsi" w:hAnsiTheme="minorHAnsi" w:cstheme="minorHAnsi"/>
-                <w:b/>
-                <w:szCs w:val="22"/>
-                <w:highlight w:val="yellow"/>
-              </w:rPr>
-            </w:pPr>
-            <w:proofErr w:type="spellStart"/>
-            <w:r>
-              <w:rPr>
-                <w:rFonts w:asciiTheme="minorHAnsi" w:hAnsiTheme="minorHAnsi" w:cstheme="minorHAnsi"/>
-                <w:b/>
-                <w:szCs w:val="22"/>
-                <w:highlight w:val="yellow"/>
-              </w:rPr>
-              <w:t>Stakeholder</w:t>
-            </w:r>
-            <w:proofErr w:type="spellEnd"/>
-          </w:p>
-        </w:tc>
-        <w:tc>
-          <w:tcPr>
-            <w:tcW w:w="3734" w:type="dxa"/>
-            <w:shd w:val="clear" w:color="auto" w:fill="B8CCE4" w:themeFill="accent1" w:themeFillTint="66"/>
-            <w:vAlign w:val="center"/>
-          </w:tcPr>
-          <w:p>
-            <w:pPr>
-              <w:jc w:val="center"/>
-              <w:rPr>
-                <w:rFonts w:asciiTheme="minorHAnsi" w:hAnsiTheme="minorHAnsi" w:cstheme="minorHAnsi"/>
-                <w:b/>
-                <w:szCs w:val="22"/>
-                <w:highlight w:val="yellow"/>
-              </w:rPr>
-            </w:pPr>
-            <w:r>
-              <w:rPr>
-                <w:rFonts w:asciiTheme="minorHAnsi" w:hAnsiTheme="minorHAnsi" w:cstheme="minorHAnsi"/>
-                <w:b/>
-                <w:szCs w:val="22"/>
-                <w:highlight w:val="yellow"/>
-              </w:rPr>
-              <w:t>Descripción</w:t>
-            </w:r>
-          </w:p>
-        </w:tc>
-        <w:tc>
-          <w:tcPr>
-            <w:tcW w:w="3329" w:type="dxa"/>
-            <w:shd w:val="clear" w:color="auto" w:fill="B8CCE4" w:themeFill="accent1" w:themeFillTint="66"/>
-          </w:tcPr>
-          <w:p>
-            <w:pPr>
-              <w:jc w:val="center"/>
-              <w:rPr>
-                <w:rFonts w:asciiTheme="minorHAnsi" w:hAnsiTheme="minorHAnsi" w:cstheme="minorHAnsi"/>
-                <w:b/>
-                <w:szCs w:val="22"/>
-                <w:highlight w:val="yellow"/>
-              </w:rPr>
-            </w:pPr>
-            <w:r>
-              <w:rPr>
-                <w:rFonts w:asciiTheme="minorHAnsi" w:hAnsiTheme="minorHAnsi" w:cstheme="minorHAnsi"/>
-                <w:b/>
-                <w:szCs w:val="22"/>
-                <w:highlight w:val="yellow"/>
-              </w:rPr>
-              <w:t>Responsabilidades</w:t>
-            </w:r>
-          </w:p>
-        </w:tc>
-      </w:tr>
-      <w:tr>
-        <w:trPr>
-          <w:jc w:val="center"/>
-        </w:trPr>
-        <w:tc>
-          <w:tcPr>
-            <w:tcW w:w="417" w:type="dxa"/>
-            <w:shd w:val="clear" w:color="auto" w:fill="DBE5F1" w:themeFill="accent1" w:themeFillTint="33"/>
-          </w:tcPr>
-          <w:p>
-            <w:pPr>
-              <w:jc w:val="center"/>
-              <w:rPr>
-                <w:rFonts w:asciiTheme="minorHAnsi" w:hAnsiTheme="minorHAnsi" w:cstheme="minorHAnsi"/>
-                <w:b/>
-                <w:highlight w:val="yellow"/>
-              </w:rPr>
-            </w:pPr>
-            <w:r>
-              <w:rPr>
-                <w:rFonts w:asciiTheme="minorHAnsi" w:hAnsiTheme="minorHAnsi" w:cstheme="minorHAnsi"/>
-                <w:b/>
-                <w:highlight w:val="yellow"/>
-              </w:rPr>
-              <w:t>S1</w:t>
-            </w:r>
-          </w:p>
-        </w:tc>
-        <w:tc>
-          <w:tcPr>
-            <w:tcW w:w="2606" w:type="dxa"/>
-          </w:tcPr>
-          <w:p>
-            <w:pPr>
-              <w:rPr>
-                <w:rFonts w:asciiTheme="minorHAnsi" w:hAnsiTheme="minorHAnsi" w:cstheme="minorHAnsi"/>
-                <w:szCs w:val="22"/>
-                <w:highlight w:val="yellow"/>
-              </w:rPr>
-            </w:pPr>
-            <w:r>
-              <w:rPr>
-                <w:rFonts w:asciiTheme="minorHAnsi" w:hAnsiTheme="minorHAnsi" w:cstheme="minorHAnsi"/>
-                <w:szCs w:val="22"/>
-                <w:highlight w:val="yellow"/>
-              </w:rPr>
-              <w:t>Junta directiva</w:t>
-            </w:r>
-          </w:p>
-        </w:tc>
-        <w:tc>
-          <w:tcPr>
-            <w:tcW w:w="3734" w:type="dxa"/>
-            <w:vAlign w:val="center"/>
-          </w:tcPr>
-          <w:p>
-            <w:pPr>
-              <w:rPr>
-                <w:rFonts w:asciiTheme="minorHAnsi" w:hAnsiTheme="minorHAnsi" w:cstheme="minorHAnsi"/>
-                <w:szCs w:val="22"/>
-                <w:highlight w:val="yellow"/>
-              </w:rPr>
-            </w:pPr>
-            <w:r>
-              <w:rPr>
-                <w:rFonts w:asciiTheme="minorHAnsi" w:hAnsiTheme="minorHAnsi" w:cstheme="minorHAnsi"/>
-                <w:szCs w:val="22"/>
-                <w:highlight w:val="yellow"/>
-              </w:rPr>
-              <w:t>Personas que integran la dirección de la organización</w:t>
-            </w:r>
-          </w:p>
-        </w:tc>
-        <w:tc>
-          <w:tcPr>
-            <w:tcW w:w="3329" w:type="dxa"/>
-          </w:tcPr>
-          <w:p>
-            <w:pPr>
-              <w:rPr>
-                <w:rFonts w:asciiTheme="minorHAnsi" w:hAnsiTheme="minorHAnsi" w:cstheme="minorHAnsi"/>
-                <w:szCs w:val="22"/>
-                <w:highlight w:val="yellow"/>
-              </w:rPr>
-            </w:pPr>
-            <w:r>
-              <w:rPr>
-                <w:rFonts w:asciiTheme="minorHAnsi" w:hAnsiTheme="minorHAnsi" w:cstheme="minorHAnsi"/>
-                <w:szCs w:val="22"/>
-                <w:highlight w:val="yellow"/>
-              </w:rPr>
-              <w:t xml:space="preserve">Toma de decisiones de la organización </w:t>
-            </w:r>
-          </w:p>
-        </w:tc>
-      </w:tr>
-      <w:tr>
-        <w:trPr>
-          <w:jc w:val="center"/>
-        </w:trPr>
-        <w:tc>
-          <w:tcPr>
-            <w:tcW w:w="417" w:type="dxa"/>
-            <w:shd w:val="clear" w:color="auto" w:fill="DBE5F1" w:themeFill="accent1" w:themeFillTint="33"/>
-          </w:tcPr>
-          <w:p>
-            <w:pPr>
-              <w:jc w:val="center"/>
-              <w:rPr>
-                <w:rFonts w:asciiTheme="minorHAnsi" w:hAnsiTheme="minorHAnsi" w:cstheme="minorHAnsi"/>
-                <w:b/>
-                <w:highlight w:val="yellow"/>
-              </w:rPr>
-            </w:pPr>
-            <w:r>
-              <w:rPr>
-                <w:rFonts w:asciiTheme="minorHAnsi" w:hAnsiTheme="minorHAnsi" w:cstheme="minorHAnsi"/>
-                <w:b/>
-                <w:highlight w:val="yellow"/>
-              </w:rPr>
-              <w:t>S2</w:t>
-            </w:r>
-          </w:p>
-        </w:tc>
-        <w:tc>
-          <w:tcPr>
-            <w:tcW w:w="2606" w:type="dxa"/>
-          </w:tcPr>
-          <w:p>
-            <w:pPr>
-              <w:rPr>
-                <w:rFonts w:asciiTheme="minorHAnsi" w:hAnsiTheme="minorHAnsi" w:cstheme="minorHAnsi"/>
-                <w:szCs w:val="22"/>
-                <w:highlight w:val="yellow"/>
-              </w:rPr>
-            </w:pPr>
-            <w:r>
-              <w:rPr>
-                <w:rFonts w:asciiTheme="minorHAnsi" w:hAnsiTheme="minorHAnsi" w:cstheme="minorHAnsi"/>
-                <w:szCs w:val="22"/>
-                <w:highlight w:val="yellow"/>
-              </w:rPr>
-              <w:t>Socio</w:t>
-            </w:r>
-          </w:p>
-        </w:tc>
-        <w:tc>
-          <w:tcPr>
-            <w:tcW w:w="3734" w:type="dxa"/>
-            <w:vAlign w:val="center"/>
-          </w:tcPr>
-          <w:p>
-            <w:pPr>
-              <w:rPr>
-                <w:rFonts w:asciiTheme="minorHAnsi" w:hAnsiTheme="minorHAnsi" w:cstheme="minorHAnsi"/>
-                <w:szCs w:val="22"/>
-                <w:highlight w:val="yellow"/>
-              </w:rPr>
-            </w:pPr>
-            <w:r>
-              <w:rPr>
-                <w:rFonts w:asciiTheme="minorHAnsi" w:hAnsiTheme="minorHAnsi" w:cstheme="minorHAnsi"/>
-                <w:szCs w:val="22"/>
-                <w:highlight w:val="yellow"/>
-              </w:rPr>
-              <w:t>Persona que tiene un porcentaje de la empresa</w:t>
-            </w:r>
-          </w:p>
-        </w:tc>
-        <w:tc>
-          <w:tcPr>
-            <w:tcW w:w="3329" w:type="dxa"/>
-          </w:tcPr>
-          <w:p>
-            <w:pPr>
-              <w:rPr>
-                <w:rFonts w:asciiTheme="minorHAnsi" w:hAnsiTheme="minorHAnsi" w:cstheme="minorHAnsi"/>
-                <w:szCs w:val="22"/>
-                <w:highlight w:val="yellow"/>
-              </w:rPr>
-            </w:pPr>
-            <w:r>
-              <w:rPr>
-                <w:rFonts w:asciiTheme="minorHAnsi" w:hAnsiTheme="minorHAnsi" w:cstheme="minorHAnsi"/>
-                <w:szCs w:val="22"/>
-                <w:highlight w:val="yellow"/>
-              </w:rPr>
-              <w:t>Lidera los casos</w:t>
-            </w:r>
-          </w:p>
-        </w:tc>
-      </w:tr>
-      <w:tr>
-        <w:trPr>
-          <w:jc w:val="center"/>
-        </w:trPr>
-        <w:tc>
-          <w:tcPr>
-            <w:tcW w:w="417" w:type="dxa"/>
-            <w:shd w:val="clear" w:color="auto" w:fill="DBE5F1" w:themeFill="accent1" w:themeFillTint="33"/>
-          </w:tcPr>
-          <w:p>
-            <w:pPr>
-              <w:jc w:val="center"/>
-              <w:rPr>
-                <w:rFonts w:asciiTheme="minorHAnsi" w:hAnsiTheme="minorHAnsi" w:cstheme="minorHAnsi"/>
-                <w:b/>
-                <w:highlight w:val="yellow"/>
-              </w:rPr>
-            </w:pPr>
-            <w:r>
-              <w:rPr>
-                <w:rFonts w:asciiTheme="minorHAnsi" w:hAnsiTheme="minorHAnsi" w:cstheme="minorHAnsi"/>
-                <w:b/>
-                <w:highlight w:val="yellow"/>
-              </w:rPr>
-              <w:t>S3</w:t>
-            </w:r>
-          </w:p>
-        </w:tc>
-        <w:tc>
-          <w:tcPr>
-            <w:tcW w:w="2606" w:type="dxa"/>
-          </w:tcPr>
-          <w:p>
-            <w:pPr>
-              <w:rPr>
-                <w:rFonts w:asciiTheme="minorHAnsi" w:hAnsiTheme="minorHAnsi" w:cstheme="minorHAnsi"/>
-                <w:szCs w:val="22"/>
-                <w:highlight w:val="yellow"/>
-              </w:rPr>
-            </w:pPr>
-            <w:r>
-              <w:rPr>
-                <w:rFonts w:asciiTheme="minorHAnsi" w:hAnsiTheme="minorHAnsi" w:cstheme="minorHAnsi"/>
-                <w:szCs w:val="22"/>
-                <w:highlight w:val="yellow"/>
-              </w:rPr>
-              <w:t>Gerente</w:t>
-            </w:r>
-          </w:p>
-        </w:tc>
-        <w:tc>
-          <w:tcPr>
-            <w:tcW w:w="3734" w:type="dxa"/>
-            <w:vAlign w:val="center"/>
-          </w:tcPr>
-          <w:p>
-            <w:pPr>
-              <w:rPr>
-                <w:rFonts w:asciiTheme="minorHAnsi" w:hAnsiTheme="minorHAnsi" w:cstheme="minorHAnsi"/>
-                <w:szCs w:val="22"/>
-                <w:highlight w:val="yellow"/>
-              </w:rPr>
-            </w:pPr>
-            <w:r>
-              <w:rPr>
-                <w:rFonts w:asciiTheme="minorHAnsi" w:hAnsiTheme="minorHAnsi" w:cstheme="minorHAnsi"/>
-                <w:szCs w:val="22"/>
-                <w:highlight w:val="yellow"/>
-              </w:rPr>
-              <w:t>Persona con experiencia en la organización, encargada de la gerencia de los casos</w:t>
-            </w:r>
-          </w:p>
-        </w:tc>
-        <w:tc>
-          <w:tcPr>
-            <w:tcW w:w="3329" w:type="dxa"/>
-          </w:tcPr>
-          <w:p>
-            <w:pPr>
-              <w:rPr>
-                <w:rFonts w:asciiTheme="minorHAnsi" w:hAnsiTheme="minorHAnsi" w:cstheme="minorHAnsi"/>
-                <w:szCs w:val="22"/>
-                <w:highlight w:val="yellow"/>
-              </w:rPr>
-            </w:pPr>
-            <w:r>
-              <w:rPr>
-                <w:rFonts w:asciiTheme="minorHAnsi" w:hAnsiTheme="minorHAnsi" w:cstheme="minorHAnsi"/>
-                <w:szCs w:val="22"/>
-                <w:highlight w:val="yellow"/>
-              </w:rPr>
-              <w:t>Apoyo de liderazgo de los casos  y gerencia de los mismos</w:t>
-            </w:r>
-          </w:p>
-        </w:tc>
-      </w:tr>
-      <w:tr>
-        <w:trPr>
-          <w:jc w:val="center"/>
-        </w:trPr>
-        <w:tc>
-          <w:tcPr>
-            <w:tcW w:w="417" w:type="dxa"/>
-            <w:shd w:val="clear" w:color="auto" w:fill="DBE5F1" w:themeFill="accent1" w:themeFillTint="33"/>
-          </w:tcPr>
-          <w:p>
-            <w:pPr>
-              <w:jc w:val="center"/>
-              <w:rPr>
-                <w:rFonts w:asciiTheme="minorHAnsi" w:hAnsiTheme="minorHAnsi" w:cstheme="minorHAnsi"/>
-                <w:b/>
-                <w:highlight w:val="yellow"/>
-              </w:rPr>
-            </w:pPr>
-            <w:r>
-              <w:rPr>
-                <w:rFonts w:asciiTheme="minorHAnsi" w:hAnsiTheme="minorHAnsi" w:cstheme="minorHAnsi"/>
-                <w:b/>
-                <w:highlight w:val="yellow"/>
-              </w:rPr>
-              <w:t>S4</w:t>
-            </w:r>
-          </w:p>
-        </w:tc>
-        <w:tc>
-          <w:tcPr>
-            <w:tcW w:w="2606" w:type="dxa"/>
-          </w:tcPr>
-          <w:p>
-            <w:pPr>
-              <w:rPr>
-                <w:rFonts w:asciiTheme="minorHAnsi" w:hAnsiTheme="minorHAnsi" w:cstheme="minorHAnsi"/>
-                <w:szCs w:val="22"/>
-                <w:highlight w:val="yellow"/>
-              </w:rPr>
-            </w:pPr>
-            <w:r>
-              <w:rPr>
-                <w:rFonts w:asciiTheme="minorHAnsi" w:hAnsiTheme="minorHAnsi" w:cstheme="minorHAnsi"/>
-                <w:szCs w:val="22"/>
-                <w:highlight w:val="yellow"/>
-              </w:rPr>
-              <w:t>Abogado titular</w:t>
-            </w:r>
-          </w:p>
-        </w:tc>
-        <w:tc>
-          <w:tcPr>
-            <w:tcW w:w="3734" w:type="dxa"/>
-            <w:vAlign w:val="center"/>
-          </w:tcPr>
-          <w:p>
-            <w:pPr>
-              <w:rPr>
-                <w:rFonts w:asciiTheme="minorHAnsi" w:hAnsiTheme="minorHAnsi" w:cstheme="minorHAnsi"/>
-                <w:szCs w:val="22"/>
-                <w:highlight w:val="yellow"/>
-              </w:rPr>
-            </w:pPr>
-            <w:r>
-              <w:rPr>
-                <w:rFonts w:asciiTheme="minorHAnsi" w:hAnsiTheme="minorHAnsi" w:cstheme="minorHAnsi"/>
-                <w:szCs w:val="22"/>
-                <w:highlight w:val="yellow"/>
-              </w:rPr>
-              <w:t>Persona encargada de la parte operativa del caso</w:t>
-            </w:r>
-          </w:p>
-        </w:tc>
-        <w:tc>
-          <w:tcPr>
-            <w:tcW w:w="3329" w:type="dxa"/>
-          </w:tcPr>
-          <w:p>
-            <w:pPr>
-              <w:rPr>
-                <w:rFonts w:asciiTheme="minorHAnsi" w:hAnsiTheme="minorHAnsi" w:cstheme="minorHAnsi"/>
-                <w:szCs w:val="22"/>
-                <w:highlight w:val="yellow"/>
-              </w:rPr>
-            </w:pPr>
-            <w:r>
-              <w:rPr>
-                <w:rFonts w:asciiTheme="minorHAnsi" w:hAnsiTheme="minorHAnsi" w:cstheme="minorHAnsi"/>
-                <w:szCs w:val="22"/>
-                <w:highlight w:val="yellow"/>
-              </w:rPr>
-              <w:t>Llevar a cabo las actividades de los casos</w:t>
-            </w:r>
-          </w:p>
-        </w:tc>
-      </w:tr>
-      <w:tr>
-        <w:trPr>
-          <w:jc w:val="center"/>
-        </w:trPr>
-        <w:tc>
-          <w:tcPr>
-            <w:tcW w:w="417" w:type="dxa"/>
-            <w:shd w:val="clear" w:color="auto" w:fill="DBE5F1" w:themeFill="accent1" w:themeFillTint="33"/>
-          </w:tcPr>
-          <w:p>
-            <w:pPr>
-              <w:jc w:val="center"/>
-              <w:rPr>
-                <w:rFonts w:asciiTheme="minorHAnsi" w:hAnsiTheme="minorHAnsi" w:cstheme="minorHAnsi"/>
-                <w:b/>
-                <w:highlight w:val="yellow"/>
-              </w:rPr>
-            </w:pPr>
-            <w:r>
-              <w:rPr>
-                <w:rFonts w:asciiTheme="minorHAnsi" w:hAnsiTheme="minorHAnsi" w:cstheme="minorHAnsi"/>
-                <w:b/>
-                <w:highlight w:val="yellow"/>
-              </w:rPr>
-              <w:t>S5</w:t>
-            </w:r>
-          </w:p>
-        </w:tc>
-        <w:tc>
-          <w:tcPr>
-            <w:tcW w:w="2606" w:type="dxa"/>
-          </w:tcPr>
-          <w:p>
-            <w:pPr>
-              <w:rPr>
-                <w:rFonts w:asciiTheme="minorHAnsi" w:hAnsiTheme="minorHAnsi" w:cstheme="minorHAnsi"/>
-                <w:szCs w:val="22"/>
-                <w:highlight w:val="yellow"/>
-              </w:rPr>
-            </w:pPr>
-            <w:r>
-              <w:rPr>
-                <w:rFonts w:asciiTheme="minorHAnsi" w:hAnsiTheme="minorHAnsi" w:cstheme="minorHAnsi"/>
-                <w:szCs w:val="22"/>
-                <w:highlight w:val="yellow"/>
-              </w:rPr>
-              <w:t>Abogado asistente</w:t>
-            </w:r>
-          </w:p>
-        </w:tc>
-        <w:tc>
-          <w:tcPr>
-            <w:tcW w:w="3734" w:type="dxa"/>
-            <w:vAlign w:val="center"/>
-          </w:tcPr>
-          <w:p>
-            <w:pPr>
-              <w:rPr>
-                <w:rFonts w:asciiTheme="minorHAnsi" w:hAnsiTheme="minorHAnsi" w:cstheme="minorHAnsi"/>
-                <w:szCs w:val="22"/>
-                <w:highlight w:val="yellow"/>
-              </w:rPr>
-            </w:pPr>
-            <w:r>
-              <w:rPr>
-                <w:rFonts w:asciiTheme="minorHAnsi" w:hAnsiTheme="minorHAnsi" w:cstheme="minorHAnsi"/>
-                <w:szCs w:val="22"/>
-                <w:highlight w:val="yellow"/>
-              </w:rPr>
-              <w:t>Persona encargada de la parte operativa del caso</w:t>
-            </w:r>
-          </w:p>
-        </w:tc>
-        <w:tc>
-          <w:tcPr>
-            <w:tcW w:w="3329" w:type="dxa"/>
-          </w:tcPr>
-          <w:p>
-            <w:pPr>
-              <w:rPr>
-                <w:rFonts w:asciiTheme="minorHAnsi" w:hAnsiTheme="minorHAnsi" w:cstheme="minorHAnsi"/>
-                <w:szCs w:val="22"/>
-                <w:highlight w:val="yellow"/>
-              </w:rPr>
-            </w:pPr>
-            <w:r>
-              <w:rPr>
-                <w:rFonts w:asciiTheme="minorHAnsi" w:hAnsiTheme="minorHAnsi" w:cstheme="minorHAnsi"/>
-                <w:szCs w:val="22"/>
-                <w:highlight w:val="yellow"/>
-              </w:rPr>
-              <w:t>Llevar a cabo las actividades de los casos</w:t>
-            </w:r>
-          </w:p>
-        </w:tc>
-      </w:tr>
-      <w:tr>
-        <w:trPr>
-          <w:jc w:val="center"/>
-        </w:trPr>
-        <w:tc>
-          <w:tcPr>
-            <w:tcW w:w="417" w:type="dxa"/>
-            <w:shd w:val="clear" w:color="auto" w:fill="DBE5F1" w:themeFill="accent1" w:themeFillTint="33"/>
-          </w:tcPr>
-          <w:p>
-            <w:pPr>
-              <w:jc w:val="center"/>
-              <w:rPr>
-                <w:rFonts w:asciiTheme="minorHAnsi" w:hAnsiTheme="minorHAnsi" w:cstheme="minorHAnsi"/>
-                <w:b/>
-                <w:highlight w:val="yellow"/>
-              </w:rPr>
-            </w:pPr>
-            <w:r>
-              <w:rPr>
-                <w:rFonts w:asciiTheme="minorHAnsi" w:hAnsiTheme="minorHAnsi" w:cstheme="minorHAnsi"/>
-                <w:b/>
-                <w:highlight w:val="yellow"/>
-              </w:rPr>
-              <w:t>S6</w:t>
-            </w:r>
-          </w:p>
-        </w:tc>
-        <w:tc>
-          <w:tcPr>
-            <w:tcW w:w="2606" w:type="dxa"/>
-          </w:tcPr>
-          <w:p>
-            <w:pPr>
-              <w:rPr>
-                <w:rFonts w:asciiTheme="minorHAnsi" w:hAnsiTheme="minorHAnsi" w:cstheme="minorHAnsi"/>
-                <w:szCs w:val="22"/>
-                <w:highlight w:val="yellow"/>
-              </w:rPr>
-            </w:pPr>
-            <w:r>
-              <w:rPr>
-                <w:rFonts w:asciiTheme="minorHAnsi" w:hAnsiTheme="minorHAnsi" w:cstheme="minorHAnsi"/>
-                <w:szCs w:val="22"/>
-                <w:highlight w:val="yellow"/>
-              </w:rPr>
-              <w:t>Cliente</w:t>
-            </w:r>
-          </w:p>
-        </w:tc>
-        <w:tc>
-          <w:tcPr>
-            <w:tcW w:w="3734" w:type="dxa"/>
-            <w:vAlign w:val="center"/>
-          </w:tcPr>
-          <w:p>
-            <w:pPr>
-              <w:rPr>
-                <w:rFonts w:asciiTheme="minorHAnsi" w:hAnsiTheme="minorHAnsi" w:cstheme="minorHAnsi"/>
-                <w:szCs w:val="22"/>
-                <w:highlight w:val="yellow"/>
-              </w:rPr>
-            </w:pPr>
-            <w:r>
-              <w:rPr>
-                <w:rFonts w:asciiTheme="minorHAnsi" w:hAnsiTheme="minorHAnsi" w:cstheme="minorHAnsi"/>
-                <w:szCs w:val="22"/>
-                <w:highlight w:val="yellow"/>
-              </w:rPr>
-              <w:t>Empresa interesada en los servicios de la organización</w:t>
-            </w:r>
-          </w:p>
-        </w:tc>
-        <w:tc>
-          <w:tcPr>
-            <w:tcW w:w="3329" w:type="dxa"/>
-          </w:tcPr>
-          <w:p>
-            <w:pPr>
-              <w:rPr>
-                <w:rFonts w:asciiTheme="minorHAnsi" w:hAnsiTheme="minorHAnsi" w:cstheme="minorHAnsi"/>
-                <w:szCs w:val="22"/>
-              </w:rPr>
-            </w:pPr>
-            <w:r>
-              <w:rPr>
-                <w:rFonts w:asciiTheme="minorHAnsi" w:hAnsiTheme="minorHAnsi" w:cstheme="minorHAnsi"/>
-                <w:szCs w:val="22"/>
-                <w:highlight w:val="yellow"/>
-              </w:rPr>
-              <w:t>Presentar el caso a la organización</w:t>
-            </w:r>
-          </w:p>
-        </w:tc>
-      </w:tr>
-    </w:tbl>
-    <w:p>
-      <w:pPr>
-        <w:pStyle w:val="Prrafodelista"/>
-        <w:ind w:left="284"/>
-        <w:contextualSpacing w:val="0"/>
-        <w:jc w:val="both"/>
-        <w:outlineLvl w:val="0"/>
-        <w:rPr>
-          <w:rFonts w:asciiTheme="minorHAnsi" w:hAnsiTheme="minorHAnsi" w:cstheme="minorHAnsi"/>
-          <w:b/>
-          <w:smallCaps/>
-          <w:sz w:val="22"/>
-        </w:rPr>
-      </w:pPr>
-      <w:bookmarkStart w:id="5" w:name="_Toc301867039"/>
-    </w:p>
-    <w:p>
-      <w:pPr>
-        <w:spacing w:after="200" w:line="276" w:lineRule="auto"/>
-        <w:rPr>
-          <w:rFonts w:asciiTheme="minorHAnsi" w:hAnsiTheme="minorHAnsi" w:cstheme="minorHAnsi"/>
-          <w:b/>
-          <w:smallCaps/>
-          <w:sz w:val="22"/>
-        </w:rPr>
-      </w:pPr>
-      <w:r>
-        <w:rPr>
-          <w:rFonts w:asciiTheme="minorHAnsi" w:hAnsiTheme="minorHAnsi" w:cstheme="minorHAnsi"/>
-          <w:b/>
-          <w:smallCaps/>
-          <w:sz w:val="22"/>
-        </w:rPr>
-        <w:br w:type="page"/>
-      </w:r>
-    </w:p>
-    <w:p>
-      <w:pPr>
-        <w:pStyle w:val="Prrafodelista"/>
-        <w:ind w:left="284"/>
-        <w:contextualSpacing w:val="0"/>
-        <w:jc w:val="both"/>
-        <w:outlineLvl w:val="0"/>
-        <w:rPr>
-          <w:rFonts w:asciiTheme="minorHAnsi" w:hAnsiTheme="minorHAnsi" w:cstheme="minorHAnsi"/>
-          <w:b/>
-          <w:smallCaps/>
-          <w:sz w:val="22"/>
-        </w:rPr>
-      </w:pPr>
-    </w:p>
-    <w:p>
-      <w:pPr>
-        <w:pStyle w:val="Prrafodelista"/>
-        <w:numPr>
-          <w:ilvl w:val="0"/>
-          <w:numId w:val="1"/>
-        </w:numPr>
-        <w:ind w:left="284" w:hanging="284"/>
-        <w:contextualSpacing w:val="0"/>
-        <w:jc w:val="both"/>
-        <w:outlineLvl w:val="0"/>
-        <w:rPr>
-          <w:rFonts w:asciiTheme="minorHAnsi" w:hAnsiTheme="minorHAnsi" w:cstheme="minorHAnsi"/>
-          <w:b/>
-          <w:smallCaps/>
-          <w:sz w:val="22"/>
-        </w:rPr>
-      </w:pPr>
-      <w:bookmarkStart w:id="6" w:name="_Toc303863936"/>
-      <w:r>
-        <w:rPr>
-          <w:rFonts w:asciiTheme="minorHAnsi" w:hAnsiTheme="minorHAnsi" w:cstheme="minorHAnsi"/>
-          <w:b/>
-          <w:smallCaps/>
-          <w:sz w:val="22"/>
-        </w:rPr>
-        <w:t>Descripción De</w:t>
-      </w:r>
-      <w:bookmarkEnd w:id="6"/>
-      <w:r>
-        <w:rPr>
-          <w:rFonts w:asciiTheme="minorHAnsi" w:hAnsiTheme="minorHAnsi" w:cstheme="minorHAnsi"/>
-          <w:b/>
-          <w:smallCaps/>
-          <w:sz w:val="22"/>
-        </w:rPr>
-        <w:t>l Juego</w:t>
-      </w:r>
-    </w:p>
-    <w:p>
-      <w:pPr>
-        <w:pStyle w:val="Prrafodelista"/>
-        <w:numPr>
-          <w:ilvl w:val="0"/>
-          <w:numId w:val="1"/>
-        </w:numPr>
-        <w:ind w:left="284" w:hanging="284"/>
-        <w:contextualSpacing w:val="0"/>
-        <w:jc w:val="both"/>
-        <w:outlineLvl w:val="0"/>
-        <w:rPr>
-          <w:rStyle w:val="Ttulodellibro"/>
-          <w:rFonts w:asciiTheme="minorHAnsi" w:hAnsiTheme="minorHAnsi" w:cstheme="minorHAnsi"/>
-          <w:sz w:val="22"/>
-        </w:rPr>
-      </w:pPr>
-      <w:r>
-        <w:rPr>
-          <w:rStyle w:val="Ttulodellibro"/>
-          <w:rFonts w:asciiTheme="minorHAnsi" w:hAnsiTheme="minorHAnsi" w:cstheme="minorHAnsi"/>
-          <w:sz w:val="22"/>
-        </w:rPr>
-        <w:t>Diagrama de contexto</w:t>
-      </w:r>
-    </w:p>
-    <w:p>
-      <w:pPr>
-        <w:pStyle w:val="Prrafodelista"/>
-        <w:numPr>
-          <w:ilvl w:val="0"/>
-          <w:numId w:val="1"/>
-        </w:numPr>
-        <w:ind w:left="284" w:hanging="284"/>
-        <w:contextualSpacing w:val="0"/>
-        <w:jc w:val="both"/>
-        <w:outlineLvl w:val="0"/>
-        <w:rPr>
-          <w:rStyle w:val="Ttulodellibro"/>
-          <w:rFonts w:asciiTheme="minorHAnsi" w:hAnsiTheme="minorHAnsi" w:cstheme="minorHAnsi"/>
-          <w:sz w:val="22"/>
-        </w:rPr>
-      </w:pPr>
-      <w:r>
-        <w:rPr>
-          <w:rStyle w:val="Ttulodellibro"/>
-          <w:rFonts w:asciiTheme="minorHAnsi" w:hAnsiTheme="minorHAnsi" w:cstheme="minorHAnsi"/>
-          <w:sz w:val="22"/>
-        </w:rPr>
-        <w:t>R</w:t>
-      </w:r>
-      <w:r>
-        <w:rPr>
-          <w:rStyle w:val="Ttulodellibro"/>
-          <w:rFonts w:asciiTheme="minorHAnsi" w:hAnsiTheme="minorHAnsi" w:cstheme="minorHAnsi"/>
-          <w:sz w:val="22"/>
-        </w:rPr>
-        <w:t>eglas de juego</w:t>
-      </w:r>
-    </w:p>
-    <w:p>
-      <w:pPr>
-        <w:pStyle w:val="Epgrafe"/>
-        <w:keepNext/>
-        <w:numPr>
-          <w:ilvl w:val="0"/>
-          <w:numId w:val="1"/>
-        </w:numPr>
-        <w:spacing w:after="120"/>
-        <w:jc w:val="center"/>
-        <w:rPr>
-          <w:rFonts w:asciiTheme="minorHAnsi" w:hAnsiTheme="minorHAnsi" w:cstheme="minorHAnsi"/>
-          <w:color w:val="auto"/>
-          <w:sz w:val="20"/>
-        </w:rPr>
-      </w:pPr>
-      <w:bookmarkStart w:id="7" w:name="_Toc303863950"/>
-      <w:r>
-        <w:rPr>
-          <w:rFonts w:asciiTheme="minorHAnsi" w:hAnsiTheme="minorHAnsi" w:cstheme="minorHAnsi"/>
-          <w:color w:val="auto"/>
-          <w:sz w:val="20"/>
-        </w:rPr>
-        <w:t xml:space="preserve">Tabla </w:t>
-      </w:r>
-      <w:r>
-        <w:rPr>
-          <w:rFonts w:asciiTheme="minorHAnsi" w:hAnsiTheme="minorHAnsi" w:cstheme="minorHAnsi"/>
-          <w:color w:val="auto"/>
-          <w:sz w:val="20"/>
-        </w:rPr>
-        <w:fldChar w:fldCharType="begin"/>
-      </w:r>
-      <w:r>
-        <w:rPr>
-          <w:rFonts w:asciiTheme="minorHAnsi" w:hAnsiTheme="minorHAnsi" w:cstheme="minorHAnsi"/>
-          <w:color w:val="auto"/>
-          <w:sz w:val="20"/>
-        </w:rPr>
-        <w:instrText xml:space="preserve"> SEQ Tabla \* ARABIC </w:instrText>
-      </w:r>
-      <w:r>
-        <w:rPr>
-          <w:rFonts w:asciiTheme="minorHAnsi" w:hAnsiTheme="minorHAnsi" w:cstheme="minorHAnsi"/>
-          <w:color w:val="auto"/>
-          <w:sz w:val="20"/>
-        </w:rPr>
-        <w:fldChar w:fldCharType="separate"/>
-      </w:r>
-      <w:r>
-        <w:rPr>
-          <w:rFonts w:asciiTheme="minorHAnsi" w:hAnsiTheme="minorHAnsi" w:cstheme="minorHAnsi"/>
-          <w:noProof/>
-          <w:color w:val="auto"/>
-          <w:sz w:val="20"/>
-        </w:rPr>
-        <w:t>6</w:t>
-      </w:r>
-      <w:r>
-        <w:rPr>
-          <w:rFonts w:asciiTheme="minorHAnsi" w:hAnsiTheme="minorHAnsi" w:cstheme="minorHAnsi"/>
-          <w:color w:val="auto"/>
-          <w:sz w:val="20"/>
-        </w:rPr>
-        <w:fldChar w:fldCharType="end"/>
-      </w:r>
-      <w:r>
-        <w:rPr>
-          <w:rFonts w:asciiTheme="minorHAnsi" w:hAnsiTheme="minorHAnsi" w:cstheme="minorHAnsi"/>
-          <w:color w:val="auto"/>
-          <w:sz w:val="20"/>
-        </w:rPr>
-        <w:t>. Reglas de negocio</w:t>
-      </w:r>
-      <w:bookmarkEnd w:id="7"/>
-    </w:p>
-    <w:tbl>
-      <w:tblPr>
-        <w:tblStyle w:val="Tablaconcuadrcula"/>
-        <w:tblW w:w="0" w:type="auto"/>
-        <w:jc w:val="center"/>
-        <w:tblCellMar>
-          <w:top w:w="28" w:type="dxa"/>
-          <w:left w:w="57" w:type="dxa"/>
-          <w:bottom w:w="28" w:type="dxa"/>
-          <w:right w:w="57" w:type="dxa"/>
-        </w:tblCellMar>
-        <w:tblLook w:val="04A0"/>
+        <w:tblLook w:val="04A0" w:firstRow="1" w:lastRow="0" w:firstColumn="1" w:lastColumn="0" w:noHBand="0" w:noVBand="1"/>
       </w:tblPr>
       <w:tblGrid>
         <w:gridCol w:w="1134"/>
@@ -5493,7 +5119,14 @@
                 <w:rFonts w:asciiTheme="minorHAnsi" w:hAnsiTheme="minorHAnsi" w:cstheme="minorHAnsi"/>
                 <w:b/>
               </w:rPr>
-              <w:t>RN001</w:t>
+              <w:t>R0</w:t>
+            </w:r>
+            <w:r>
+              <w:rPr>
+                <w:rFonts w:asciiTheme="minorHAnsi" w:hAnsiTheme="minorHAnsi" w:cstheme="minorHAnsi"/>
+                <w:b/>
+              </w:rPr>
+              <w:t>01</w:t>
             </w:r>
           </w:p>
         </w:tc>
@@ -5530,7 +5163,14 @@
                 <w:rFonts w:asciiTheme="minorHAnsi" w:hAnsiTheme="minorHAnsi" w:cstheme="minorHAnsi"/>
                 <w:b/>
               </w:rPr>
-              <w:t>RN002</w:t>
+              <w:t>R0</w:t>
+            </w:r>
+            <w:r>
+              <w:rPr>
+                <w:rFonts w:asciiTheme="minorHAnsi" w:hAnsiTheme="minorHAnsi" w:cstheme="minorHAnsi"/>
+                <w:b/>
+              </w:rPr>
+              <w:t>02</w:t>
             </w:r>
           </w:p>
         </w:tc>
@@ -5545,7 +5185,13 @@
               </w:rPr>
             </w:pPr>
             <w:r>
-              <w:t>En cada punto del laberinto puede haber cero o más elementos dependiendo del tipo (activo, pasivo).</w:t>
+              <w:t>En cada punto del laberinto p</w:t>
+            </w:r>
+            <w:r>
+              <w:t xml:space="preserve">uede haber cero o más elementos, estos pueden ser </w:t>
+            </w:r>
+            <w:r>
+              <w:t>del tipo (activo, pasivo).</w:t>
             </w:r>
           </w:p>
         </w:tc>
@@ -5572,7 +5218,14 @@
                 <w:rFonts w:asciiTheme="minorHAnsi" w:hAnsiTheme="minorHAnsi" w:cstheme="minorHAnsi"/>
                 <w:b/>
               </w:rPr>
-              <w:t>RN003</w:t>
+              <w:t>R0</w:t>
+            </w:r>
+            <w:r>
+              <w:rPr>
+                <w:rFonts w:asciiTheme="minorHAnsi" w:hAnsiTheme="minorHAnsi" w:cstheme="minorHAnsi"/>
+                <w:b/>
+              </w:rPr>
+              <w:t>03</w:t>
             </w:r>
           </w:p>
         </w:tc>
@@ -5609,7 +5262,14 @@
                 <w:rFonts w:asciiTheme="minorHAnsi" w:hAnsiTheme="minorHAnsi" w:cstheme="minorHAnsi"/>
                 <w:b/>
               </w:rPr>
-              <w:t>RN004</w:t>
+              <w:t>R0</w:t>
+            </w:r>
+            <w:r>
+              <w:rPr>
+                <w:rFonts w:asciiTheme="minorHAnsi" w:hAnsiTheme="minorHAnsi" w:cstheme="minorHAnsi"/>
+                <w:b/>
+              </w:rPr>
+              <w:t>04</w:t>
             </w:r>
           </w:p>
         </w:tc>
@@ -5651,7 +5311,15 @@
                 <w:rFonts w:asciiTheme="minorHAnsi" w:hAnsiTheme="minorHAnsi" w:cstheme="minorHAnsi"/>
                 <w:b/>
               </w:rPr>
-              <w:t>RN005</w:t>
+              <w:lastRenderedPageBreak/>
+              <w:t>R0</w:t>
+            </w:r>
+            <w:r>
+              <w:rPr>
+                <w:rFonts w:asciiTheme="minorHAnsi" w:hAnsiTheme="minorHAnsi" w:cstheme="minorHAnsi"/>
+                <w:b/>
+              </w:rPr>
+              <w:t>05</w:t>
             </w:r>
           </w:p>
         </w:tc>
@@ -5693,7 +5361,14 @@
                 <w:rFonts w:asciiTheme="minorHAnsi" w:hAnsiTheme="minorHAnsi" w:cstheme="minorHAnsi"/>
                 <w:b/>
               </w:rPr>
-              <w:t>RN006</w:t>
+              <w:t>R0</w:t>
+            </w:r>
+            <w:r>
+              <w:rPr>
+                <w:rFonts w:asciiTheme="minorHAnsi" w:hAnsiTheme="minorHAnsi" w:cstheme="minorHAnsi"/>
+                <w:b/>
+              </w:rPr>
+              <w:t>06</w:t>
             </w:r>
           </w:p>
         </w:tc>
@@ -5730,7 +5405,14 @@
                 <w:rFonts w:asciiTheme="minorHAnsi" w:hAnsiTheme="minorHAnsi" w:cstheme="minorHAnsi"/>
                 <w:b/>
               </w:rPr>
-              <w:t>RN007</w:t>
+              <w:t>R0</w:t>
+            </w:r>
+            <w:r>
+              <w:rPr>
+                <w:rFonts w:asciiTheme="minorHAnsi" w:hAnsiTheme="minorHAnsi" w:cstheme="minorHAnsi"/>
+                <w:b/>
+              </w:rPr>
+              <w:t>07</w:t>
             </w:r>
           </w:p>
         </w:tc>
@@ -5767,7 +5449,14 @@
                 <w:rFonts w:asciiTheme="minorHAnsi" w:hAnsiTheme="minorHAnsi" w:cstheme="minorHAnsi"/>
                 <w:b/>
               </w:rPr>
-              <w:t>RN008</w:t>
+              <w:t>R0</w:t>
+            </w:r>
+            <w:r>
+              <w:rPr>
+                <w:rFonts w:asciiTheme="minorHAnsi" w:hAnsiTheme="minorHAnsi" w:cstheme="minorHAnsi"/>
+                <w:b/>
+              </w:rPr>
+              <w:t>08</w:t>
             </w:r>
           </w:p>
         </w:tc>
@@ -5809,7 +5498,7 @@
                 <w:rFonts w:asciiTheme="minorHAnsi" w:hAnsiTheme="minorHAnsi" w:cstheme="minorHAnsi"/>
                 <w:b/>
               </w:rPr>
-              <w:t>RN009</w:t>
+              <w:t>R009</w:t>
             </w:r>
           </w:p>
         </w:tc>
@@ -5819,7 +5508,7 @@
           </w:tcPr>
           <w:p>
             <w:r>
-              <w:t>En cada iteración se le resta al nivel de vida del atacado el valor si este es positivo.</w:t>
+              <w:t>La pelea es iniciada por el atacante (El que ingresa al espacio)</w:t>
             </w:r>
           </w:p>
         </w:tc>
@@ -5846,7 +5535,64 @@
                 <w:rFonts w:asciiTheme="minorHAnsi" w:hAnsiTheme="minorHAnsi" w:cstheme="minorHAnsi"/>
                 <w:b/>
               </w:rPr>
-              <w:t>RN010</w:t>
+              <w:t>R0</w:t>
+            </w:r>
+            <w:r>
+              <w:rPr>
+                <w:rFonts w:asciiTheme="minorHAnsi" w:hAnsiTheme="minorHAnsi" w:cstheme="minorHAnsi"/>
+                <w:b/>
+              </w:rPr>
+              <w:t>10</w:t>
+            </w:r>
+          </w:p>
+        </w:tc>
+        <w:tc>
+          <w:tcPr>
+            <w:tcW w:w="7547" w:type="dxa"/>
+          </w:tcPr>
+          <w:p>
+            <w:r>
+              <w:t>En cada iteración se le resta al ni</w:t>
+            </w:r>
+            <w:r>
+              <w:t>vel de vida del atacado (el nivel de ataque del atacante – nivel de defensa)</w:t>
+            </w:r>
+            <w:r>
+              <w:t>.</w:t>
+            </w:r>
+          </w:p>
+        </w:tc>
+      </w:tr>
+      <w:tr>
+        <w:trPr>
+          <w:jc w:val="center"/>
+        </w:trPr>
+        <w:tc>
+          <w:tcPr>
+            <w:tcW w:w="1134" w:type="dxa"/>
+            <w:shd w:val="clear" w:color="auto" w:fill="DBE5F1" w:themeFill="accent1" w:themeFillTint="33"/>
+          </w:tcPr>
+          <w:p>
+            <w:pPr>
+              <w:jc w:val="center"/>
+              <w:rPr>
+                <w:rFonts w:asciiTheme="minorHAnsi" w:hAnsiTheme="minorHAnsi" w:cstheme="minorHAnsi"/>
+                <w:b/>
+              </w:rPr>
+            </w:pPr>
+            <w:r>
+              <w:rPr>
+                <w:rFonts w:asciiTheme="minorHAnsi" w:hAnsiTheme="minorHAnsi" w:cstheme="minorHAnsi"/>
+                <w:b/>
+              </w:rPr>
+              <w:t>R0</w:t>
+            </w:r>
+            <w:r>
+              <w:rPr>
+                <w:rFonts w:asciiTheme="minorHAnsi" w:hAnsiTheme="minorHAnsi" w:cstheme="minorHAnsi"/>
+                <w:b/>
+              </w:rPr>
+              <w:t>11</w:t>
             </w:r>
           </w:p>
         </w:tc>
@@ -5883,7 +5629,14 @@
                 <w:rFonts w:asciiTheme="minorHAnsi" w:hAnsiTheme="minorHAnsi" w:cstheme="minorHAnsi"/>
                 <w:b/>
               </w:rPr>
-              <w:t>RN011</w:t>
+              <w:t>R0</w:t>
+            </w:r>
+            <w:r>
+              <w:rPr>
+                <w:rFonts w:asciiTheme="minorHAnsi" w:hAnsiTheme="minorHAnsi" w:cstheme="minorHAnsi"/>
+                <w:b/>
+              </w:rPr>
+              <w:t>12</w:t>
             </w:r>
           </w:p>
         </w:tc>
@@ -5920,7 +5673,14 @@
                 <w:rFonts w:asciiTheme="minorHAnsi" w:hAnsiTheme="minorHAnsi" w:cstheme="minorHAnsi"/>
                 <w:b/>
               </w:rPr>
-              <w:t>RN012</w:t>
+              <w:t>R0</w:t>
+            </w:r>
+            <w:r>
+              <w:rPr>
+                <w:rFonts w:asciiTheme="minorHAnsi" w:hAnsiTheme="minorHAnsi" w:cstheme="minorHAnsi"/>
+                <w:b/>
+              </w:rPr>
+              <w:t>13</w:t>
             </w:r>
           </w:p>
         </w:tc>
@@ -5962,7 +5722,14 @@
                 <w:rFonts w:asciiTheme="minorHAnsi" w:hAnsiTheme="minorHAnsi" w:cstheme="minorHAnsi"/>
                 <w:b/>
               </w:rPr>
-              <w:t>RN013</w:t>
+              <w:t>R0</w:t>
+            </w:r>
+            <w:r>
+              <w:rPr>
+                <w:rFonts w:asciiTheme="minorHAnsi" w:hAnsiTheme="minorHAnsi" w:cstheme="minorHAnsi"/>
+                <w:b/>
+              </w:rPr>
+              <w:t>14</w:t>
             </w:r>
           </w:p>
         </w:tc>
@@ -5999,7 +5766,14 @@
                 <w:rFonts w:asciiTheme="minorHAnsi" w:hAnsiTheme="minorHAnsi" w:cstheme="minorHAnsi"/>
                 <w:b/>
               </w:rPr>
-              <w:t>RN014</w:t>
+              <w:t>R0</w:t>
+            </w:r>
+            <w:r>
+              <w:rPr>
+                <w:rFonts w:asciiTheme="minorHAnsi" w:hAnsiTheme="minorHAnsi" w:cstheme="minorHAnsi"/>
+                <w:b/>
+              </w:rPr>
+              <w:t>15</w:t>
             </w:r>
           </w:p>
         </w:tc>
@@ -6013,6 +5787,12 @@
                 <w:rFonts w:asciiTheme="minorHAnsi" w:hAnsiTheme="minorHAnsi" w:cstheme="minorHAnsi"/>
               </w:rPr>
             </w:pPr>
+            <w:r>
+              <w:rPr>
+                <w:rFonts w:asciiTheme="minorHAnsi" w:hAnsiTheme="minorHAnsi" w:cstheme="minorHAnsi"/>
+              </w:rPr>
+              <w:t>Deben poder aparecen elementos pasivos y activos durante la ejecución del juego</w:t>
+            </w:r>
           </w:p>
         </w:tc>
       </w:tr>
@@ -6038,7 +5818,7 @@
                 <w:rFonts w:asciiTheme="minorHAnsi" w:hAnsiTheme="minorHAnsi" w:cstheme="minorHAnsi"/>
                 <w:b/>
               </w:rPr>
-              <w:t>RN015</w:t>
+              <w:t>R016</w:t>
             </w:r>
           </w:p>
         </w:tc>
@@ -6090,8 +5870,124 @@
           <w:rFonts w:asciiTheme="minorHAnsi" w:hAnsiTheme="minorHAnsi" w:cstheme="minorHAnsi"/>
           <w:sz w:val="22"/>
         </w:rPr>
-        <w:t>Diagrama de flujo</w:t>
+        <w:t>Diagrama</w:t>
       </w:r>
+      <w:r>
+        <w:rPr>
+          <w:rStyle w:val="Ttulodellibro"/>
+          <w:rFonts w:asciiTheme="minorHAnsi" w:hAnsiTheme="minorHAnsi" w:cstheme="minorHAnsi"/>
+          <w:sz w:val="22"/>
+        </w:rPr>
+        <w:t>s</w:t>
+      </w:r>
+      <w:r>
+        <w:rPr>
+          <w:rStyle w:val="Ttulodellibro"/>
+          <w:rFonts w:asciiTheme="minorHAnsi" w:hAnsiTheme="minorHAnsi" w:cstheme="minorHAnsi"/>
+          <w:sz w:val="22"/>
+        </w:rPr>
+        <w:t xml:space="preserve"> de</w:t>
+      </w:r>
+      <w:r>
+        <w:rPr>
+          <w:rStyle w:val="Ttulodellibro"/>
+          <w:rFonts w:asciiTheme="minorHAnsi" w:hAnsiTheme="minorHAnsi" w:cstheme="minorHAnsi"/>
+          <w:sz w:val="22"/>
+        </w:rPr>
+        <w:t>l sistema</w:t>
+      </w:r>
+    </w:p>
+    <w:p>
+      <w:pPr>
+        <w:jc w:val="both"/>
+        <w:outlineLvl w:val="0"/>
+        <w:rPr>
+          <w:rStyle w:val="Ttulodellibro"/>
+          <w:rFonts w:asciiTheme="minorHAnsi" w:hAnsiTheme="minorHAnsi" w:cstheme="minorHAnsi"/>
+          <w:sz w:val="22"/>
+        </w:rPr>
+      </w:pPr>
+    </w:p>
+    <w:p>
+      <w:pPr>
+        <w:jc w:val="both"/>
+        <w:outlineLvl w:val="0"/>
+        <w:rPr>
+          <w:rStyle w:val="Ttulodellibro"/>
+          <w:rFonts w:asciiTheme="minorHAnsi" w:hAnsiTheme="minorHAnsi" w:cstheme="minorHAnsi"/>
+          <w:sz w:val="22"/>
+        </w:rPr>
+      </w:pPr>
+      <w:r>
+        <w:rPr>
+          <w:rFonts w:asciiTheme="minorHAnsi" w:hAnsiTheme="minorHAnsi" w:cstheme="minorHAnsi"/>
+          <w:b/>
+          <w:bCs/>
+          <w:smallCaps/>
+          <w:noProof/>
+          <w:spacing w:val="5"/>
+          <w:sz w:val="22"/>
+        </w:rPr>
+        <w:drawing>
+          <wp:inline distT="0" distB="0" distL="0" distR="0">
+            <wp:extent cx="6332220" cy="3819434"/>
+            <wp:effectExtent l="0" t="0" r="0" b="0"/>
+            <wp:docPr id="1" name="Imagen 1"/>
+            <wp:cNvGraphicFramePr>
+              <a:graphicFrameLocks xmlns:a="http://schemas.openxmlformats.org/drawingml/2006/main" noChangeAspect="1"/>
+            </wp:cNvGraphicFramePr>
+            <a:graphic xmlns:a="http://schemas.openxmlformats.org/drawingml/2006/main">
+              <a:graphicData uri="http://schemas.openxmlformats.org/drawingml/2006/picture">
+                <pic:pic xmlns:pic="http://schemas.openxmlformats.org/drawingml/2006/picture">
+                  <pic:nvPicPr>
+                    <pic:cNvPr id="0" name="Picture 1"/>
+                    <pic:cNvPicPr>
+                      <a:picLocks noChangeAspect="1" noChangeArrowheads="1"/>
+                    </pic:cNvPicPr>
+                  </pic:nvPicPr>
+                  <pic:blipFill>
+                    <a:blip r:embed="rId12">
+                      <a:extLst>
+                        <a:ext uri="{28A0092B-C50C-407E-A947-70E740481C1C}">
+                          <a14:useLocalDpi xmlns:a14="http://schemas.microsoft.com/office/drawing/2010/main" val="0"/>
+                        </a:ext>
+                      </a:extLst>
+                    </a:blip>
+                    <a:srcRect/>
+                    <a:stretch>
+                      <a:fillRect/>
+                    </a:stretch>
+                  </pic:blipFill>
+                  <pic:spPr bwMode="auto">
+                    <a:xfrm>
+                      <a:off x="0" y="0"/>
+                      <a:ext cx="6332220" cy="3819434"/>
+                    </a:xfrm>
+                    <a:prstGeom prst="rect">
+                      <a:avLst/>
+                    </a:prstGeom>
+                    <a:noFill/>
+                    <a:ln>
+                      <a:noFill/>
+                    </a:ln>
+                  </pic:spPr>
+                </pic:pic>
+              </a:graphicData>
+            </a:graphic>
+          </wp:inline>
+        </w:drawing>
+      </w:r>
+    </w:p>
+    <w:p>
+      <w:pPr>
+        <w:jc w:val="both"/>
+        <w:outlineLvl w:val="0"/>
+        <w:rPr>
+          <w:rStyle w:val="Ttulodellibro"/>
+          <w:rFonts w:asciiTheme="minorHAnsi" w:hAnsiTheme="minorHAnsi" w:cstheme="minorHAnsi"/>
+          <w:sz w:val="22"/>
+        </w:rPr>
+      </w:pPr>
     </w:p>
     <w:p>
       <w:pPr>
@@ -6105,11 +6001,8 @@
         <w:jc w:val="both"/>
         <w:outlineLvl w:val="0"/>
         <w:rPr>
-          <w:rFonts w:asciiTheme="minorHAnsi" w:hAnsiTheme="minorHAnsi" w:cstheme="minorHAnsi"/>
-          <w:b/>
-          <w:bCs/>
-          <w:smallCaps/>
-          <w:spacing w:val="5"/>
+          <w:rStyle w:val="Ttulodellibro"/>
+          <w:rFonts w:asciiTheme="minorHAnsi" w:hAnsiTheme="minorHAnsi" w:cstheme="minorHAnsi"/>
           <w:sz w:val="22"/>
         </w:rPr>
       </w:pPr>
@@ -6119,41 +6012,19 @@
           <w:rFonts w:asciiTheme="minorHAnsi" w:hAnsiTheme="minorHAnsi" w:cstheme="minorHAnsi"/>
           <w:sz w:val="22"/>
         </w:rPr>
-        <w:t>Diagrama de Despliege</w:t>
+        <w:t>Diagramas del jugador</w:t>
       </w:r>
     </w:p>
-    <w:bookmarkEnd w:id="5"/>
     <w:p>
       <w:pPr>
         <w:jc w:val="both"/>
-        <w:rPr>
-          <w:rFonts w:asciiTheme="minorHAnsi" w:hAnsiTheme="minorHAnsi" w:cstheme="minorHAnsi"/>
-          <w:sz w:val="22"/>
-          <w:szCs w:val="22"/>
-        </w:rPr>
-      </w:pPr>
-    </w:p>
-    <w:p>
-      <w:pPr>
-        <w:spacing w:after="200" w:line="276" w:lineRule="auto"/>
-        <w:rPr>
-          <w:rFonts w:asciiTheme="minorHAnsi" w:hAnsiTheme="minorHAnsi" w:cstheme="minorHAnsi"/>
-          <w:b/>
-          <w:smallCaps/>
-          <w:sz w:val="22"/>
-          <w:highlight w:val="yellow"/>
-        </w:rPr>
-      </w:pPr>
-      <w:r>
-        <w:rPr>
-          <w:rFonts w:asciiTheme="minorHAnsi" w:hAnsiTheme="minorHAnsi" w:cstheme="minorHAnsi"/>
-          <w:b/>
-          <w:smallCaps/>
-          <w:sz w:val="22"/>
-          <w:highlight w:val="yellow"/>
-        </w:rPr>
-        <w:br w:type="page"/>
-      </w:r>
+        <w:outlineLvl w:val="0"/>
+        <w:rPr>
+          <w:rStyle w:val="Ttulodellibro"/>
+          <w:rFonts w:asciiTheme="minorHAnsi" w:hAnsiTheme="minorHAnsi" w:cstheme="minorHAnsi"/>
+          <w:sz w:val="22"/>
+        </w:rPr>
+      </w:pPr>
     </w:p>
     <w:p>
       <w:pPr>
@@ -6174,6 +6045,7 @@
         </w:rPr>
       </w:pPr>
       <w:bookmarkStart w:id="8" w:name="_Toc303863943"/>
+      <w:bookmarkEnd w:id="5"/>
       <w:r>
         <w:rPr>
           <w:rFonts w:asciiTheme="minorHAnsi" w:hAnsiTheme="minorHAnsi" w:cstheme="minorHAnsi"/>
@@ -6181,16 +6053,11 @@
           <w:smallCaps/>
           <w:sz w:val="22"/>
         </w:rPr>
-        <w:lastRenderedPageBreak/>
-        <w:t>Lecciones Aprendidas</w:t>
+        <w:t>Diagrama de Despliegue</w:t>
       </w:r>
-      <w:bookmarkEnd w:id="8"/>
-    </w:p>
-    <w:p>
-      <w:pPr>
-        <w:pStyle w:val="Prrafodelista"/>
-        <w:ind w:left="360"/>
-        <w:jc w:val="both"/>
+    </w:p>
+    <w:p>
+      <w:pPr>
         <w:rPr>
           <w:rFonts w:asciiTheme="minorHAnsi" w:hAnsiTheme="minorHAnsi" w:cstheme="minorHAnsi"/>
           <w:b/>
@@ -6201,89 +6068,88 @@
     </w:p>
     <w:p>
       <w:pPr>
-        <w:pStyle w:val="Prrafodelista"/>
-        <w:numPr>
-          <w:ilvl w:val="0"/>
-          <w:numId w:val="25"/>
-        </w:numPr>
-        <w:jc w:val="both"/>
-        <w:rPr>
-          <w:rFonts w:asciiTheme="minorHAnsi" w:hAnsiTheme="minorHAnsi" w:cstheme="minorHAnsi"/>
+        <w:rPr>
+          <w:rFonts w:asciiTheme="minorHAnsi" w:hAnsiTheme="minorHAnsi" w:cstheme="minorHAnsi"/>
+          <w:b/>
+          <w:smallCaps/>
+          <w:sz w:val="22"/>
         </w:rPr>
       </w:pPr>
       <w:r>
         <w:rPr>
-          <w:rStyle w:val="apple-style-span"/>
-          <w:rFonts w:asciiTheme="minorHAnsi" w:hAnsiTheme="minorHAnsi" w:cstheme="minorHAnsi"/>
-          <w:shd w:val="clear" w:color="auto" w:fill="FFFFFF"/>
-        </w:rPr>
-        <w:t>Aun realizando al inicio el proceso para la selección de los artefactos que son resultado del análisis, es necesario verificarlos durante el desarrollo del análisis y al finalizarlo, debido a que hasta no ir teniendo un modelo más claro del mundo no se puede validar que los artefactos propuestos presenten el mundo completamente.</w:t>
+          <w:rFonts w:asciiTheme="minorHAnsi" w:hAnsiTheme="minorHAnsi" w:cstheme="minorHAnsi"/>
+          <w:b/>
+          <w:smallCaps/>
+          <w:noProof/>
+          <w:sz w:val="22"/>
+        </w:rPr>
+        <w:drawing>
+          <wp:inline distT="0" distB="0" distL="0" distR="0">
+            <wp:extent cx="6220917" cy="3952875"/>
+            <wp:effectExtent l="0" t="0" r="0" b="0"/>
+            <wp:docPr id="2" name="Imagen 2"/>
+            <wp:cNvGraphicFramePr>
+              <a:graphicFrameLocks xmlns:a="http://schemas.openxmlformats.org/drawingml/2006/main" noChangeAspect="1"/>
+            </wp:cNvGraphicFramePr>
+            <a:graphic xmlns:a="http://schemas.openxmlformats.org/drawingml/2006/main">
+              <a:graphicData uri="http://schemas.openxmlformats.org/drawingml/2006/picture">
+                <pic:pic xmlns:pic="http://schemas.openxmlformats.org/drawingml/2006/picture">
+                  <pic:nvPicPr>
+                    <pic:cNvPr id="0" name="Picture 2"/>
+                    <pic:cNvPicPr>
+                      <a:picLocks noChangeAspect="1" noChangeArrowheads="1"/>
+                    </pic:cNvPicPr>
+                  </pic:nvPicPr>
+                  <pic:blipFill>
+                    <a:blip r:embed="rId13">
+                      <a:extLst>
+                        <a:ext uri="{28A0092B-C50C-407E-A947-70E740481C1C}">
+                          <a14:useLocalDpi xmlns:a14="http://schemas.microsoft.com/office/drawing/2010/main" val="0"/>
+                        </a:ext>
+                      </a:extLst>
+                    </a:blip>
+                    <a:srcRect/>
+                    <a:stretch>
+                      <a:fillRect/>
+                    </a:stretch>
+                  </pic:blipFill>
+                  <pic:spPr bwMode="auto">
+                    <a:xfrm>
+                      <a:off x="0" y="0"/>
+                      <a:ext cx="6232048" cy="3959948"/>
+                    </a:xfrm>
+                    <a:prstGeom prst="rect">
+                      <a:avLst/>
+                    </a:prstGeom>
+                    <a:noFill/>
+                    <a:ln>
+                      <a:noFill/>
+                    </a:ln>
+                  </pic:spPr>
+                </pic:pic>
+              </a:graphicData>
+            </a:graphic>
+          </wp:inline>
+        </w:drawing>
       </w:r>
-      <w:r>
-        <w:rPr>
-          <w:rFonts w:asciiTheme="minorHAnsi" w:hAnsiTheme="minorHAnsi" w:cstheme="minorHAnsi"/>
-        </w:rPr>
-        <w:t xml:space="preserve"> </w:t>
-      </w:r>
-    </w:p>
-    <w:p>
-      <w:pPr>
-        <w:pStyle w:val="Prrafodelista"/>
-        <w:jc w:val="both"/>
-        <w:rPr>
-          <w:rFonts w:asciiTheme="minorHAnsi" w:hAnsiTheme="minorHAnsi" w:cstheme="minorHAnsi"/>
-        </w:rPr>
-      </w:pPr>
-    </w:p>
-    <w:p>
-      <w:pPr>
-        <w:pStyle w:val="Prrafodelista"/>
-        <w:numPr>
-          <w:ilvl w:val="0"/>
-          <w:numId w:val="25"/>
-        </w:numPr>
-        <w:jc w:val="both"/>
-        <w:rPr>
-          <w:rFonts w:asciiTheme="minorHAnsi" w:hAnsiTheme="minorHAnsi" w:cstheme="minorHAnsi"/>
-        </w:rPr>
-      </w:pPr>
-      <w:r>
-        <w:rPr>
-          <w:rFonts w:asciiTheme="minorHAnsi" w:hAnsiTheme="minorHAnsi" w:cstheme="minorHAnsi"/>
-        </w:rPr>
-        <w:t xml:space="preserve">Realizar validaciones de los artefactos generados </w:t>
-      </w:r>
-      <w:r>
-        <w:rPr>
-          <w:rFonts w:asciiTheme="minorHAnsi" w:hAnsiTheme="minorHAnsi" w:cstheme="minorHAnsi"/>
-        </w:rPr>
-        <w:t>con los participantes de</w:t>
-      </w:r>
-      <w:r>
-        <w:rPr>
-          <w:rFonts w:asciiTheme="minorHAnsi" w:hAnsiTheme="minorHAnsi" w:cstheme="minorHAnsi"/>
-        </w:rPr>
-        <w:t xml:space="preserve">l análisis </w:t>
-      </w:r>
-      <w:r>
-        <w:rPr>
-          <w:rFonts w:asciiTheme="minorHAnsi" w:hAnsiTheme="minorHAnsi" w:cstheme="minorHAnsi"/>
-        </w:rPr>
-        <w:t>sirvió como apoyo</w:t>
-      </w:r>
-      <w:r>
-        <w:rPr>
-          <w:rFonts w:asciiTheme="minorHAnsi" w:hAnsiTheme="minorHAnsi" w:cstheme="minorHAnsi"/>
-        </w:rPr>
-        <w:t xml:space="preserve"> en el proceso de refinación de este y acercarse más a la realidad problema.</w:t>
-      </w:r>
-    </w:p>
-    <w:p>
-      <w:pPr>
-        <w:pStyle w:val="Prrafodelista"/>
-        <w:jc w:val="both"/>
-        <w:rPr>
-          <w:rFonts w:asciiTheme="minorHAnsi" w:hAnsiTheme="minorHAnsi" w:cstheme="minorHAnsi"/>
+    </w:p>
+    <w:p>
+      <w:pPr>
+        <w:rPr>
+          <w:rFonts w:asciiTheme="minorHAnsi" w:hAnsiTheme="minorHAnsi" w:cstheme="minorHAnsi"/>
+          <w:b/>
+          <w:smallCaps/>
+          <w:sz w:val="22"/>
+        </w:rPr>
+      </w:pPr>
+    </w:p>
+    <w:p>
+      <w:pPr>
+        <w:rPr>
+          <w:rFonts w:asciiTheme="minorHAnsi" w:hAnsiTheme="minorHAnsi" w:cstheme="minorHAnsi"/>
+          <w:b/>
+          <w:smallCaps/>
+          <w:sz w:val="22"/>
         </w:rPr>
       </w:pPr>
     </w:p>
@@ -6305,7 +6171,6 @@
           <w:sz w:val="22"/>
         </w:rPr>
       </w:pPr>
-      <w:bookmarkStart w:id="9" w:name="_Toc303863944"/>
       <w:r>
         <w:rPr>
           <w:rFonts w:asciiTheme="minorHAnsi" w:hAnsiTheme="minorHAnsi" w:cstheme="minorHAnsi"/>
@@ -6313,9 +6178,9 @@
           <w:smallCaps/>
           <w:sz w:val="22"/>
         </w:rPr>
-        <w:t>Conclusiones</w:t>
+        <w:t>Lecciones Aprendidas</w:t>
       </w:r>
-      <w:bookmarkEnd w:id="9"/>
+      <w:bookmarkEnd w:id="8"/>
     </w:p>
     <w:p>
       <w:pPr>
@@ -6325,8 +6190,8 @@
         <w:rPr>
           <w:rFonts w:asciiTheme="minorHAnsi" w:hAnsiTheme="minorHAnsi" w:cstheme="minorHAnsi"/>
           <w:b/>
-          <w:sz w:val="22"/>
-          <w:szCs w:val="22"/>
+          <w:smallCaps/>
+          <w:sz w:val="22"/>
         </w:rPr>
       </w:pPr>
     </w:p>
@@ -6339,42 +6204,59 @@
         </w:numPr>
         <w:jc w:val="both"/>
         <w:rPr>
-          <w:rStyle w:val="apple-style-span"/>
-          <w:rFonts w:asciiTheme="minorHAnsi" w:hAnsiTheme="minorHAnsi" w:cstheme="minorHAnsi"/>
-        </w:rPr>
-      </w:pPr>
-      <w:r>
-        <w:rPr>
-          <w:rStyle w:val="apple-style-span"/>
-          <w:rFonts w:asciiTheme="minorHAnsi" w:hAnsiTheme="minorHAnsi" w:cstheme="minorHAnsi"/>
-          <w:shd w:val="clear" w:color="auto" w:fill="FFFFFF"/>
-        </w:rPr>
-        <w:t xml:space="preserve">En la definición de una necesidad tan extensa como la del taller, donde se requiere gran cantidad de funcionalidades en un sistema y aparecen varios procesos de la organización involucrados, lo </w:t>
-      </w:r>
-      <w:r>
-        <w:rPr>
-          <w:rStyle w:val="apple-style-span"/>
-          <w:rFonts w:asciiTheme="minorHAnsi" w:hAnsiTheme="minorHAnsi" w:cstheme="minorHAnsi"/>
-          <w:shd w:val="clear" w:color="auto" w:fill="FFFFFF"/>
-        </w:rPr>
-        <w:t>más</w:t>
-      </w:r>
-      <w:r>
-        <w:rPr>
-          <w:rStyle w:val="apple-style-span"/>
-          <w:rFonts w:asciiTheme="minorHAnsi" w:hAnsiTheme="minorHAnsi" w:cstheme="minorHAnsi"/>
-          <w:shd w:val="clear" w:color="auto" w:fill="FFFFFF"/>
-        </w:rPr>
-        <w:t xml:space="preserve"> adecuado es presentar los requerimientos, procesos y actividades sin integrarlo todo como un sistema sino presentarlos separados para que en el diseño se haga la mejor distribución de responsabilidades que se considere.</w:t>
-      </w:r>
+          <w:rFonts w:asciiTheme="minorHAnsi" w:hAnsiTheme="minorHAnsi" w:cstheme="minorHAnsi"/>
+        </w:rPr>
+      </w:pPr>
     </w:p>
     <w:p>
       <w:pPr>
         <w:pStyle w:val="Prrafodelista"/>
         <w:jc w:val="both"/>
         <w:rPr>
-          <w:rStyle w:val="apple-style-span"/>
-          <w:rFonts w:asciiTheme="minorHAnsi" w:hAnsiTheme="minorHAnsi" w:cstheme="minorHAnsi"/>
+          <w:rFonts w:asciiTheme="minorHAnsi" w:hAnsiTheme="minorHAnsi" w:cstheme="minorHAnsi"/>
+        </w:rPr>
+      </w:pPr>
+    </w:p>
+    <w:p>
+      <w:pPr>
+        <w:pStyle w:val="Prrafodelista"/>
+        <w:numPr>
+          <w:ilvl w:val="0"/>
+          <w:numId w:val="1"/>
+        </w:numPr>
+        <w:ind w:left="284" w:hanging="284"/>
+        <w:contextualSpacing w:val="0"/>
+        <w:jc w:val="both"/>
+        <w:outlineLvl w:val="0"/>
+        <w:rPr>
+          <w:rFonts w:asciiTheme="minorHAnsi" w:hAnsiTheme="minorHAnsi" w:cstheme="minorHAnsi"/>
+          <w:b/>
+          <w:smallCaps/>
+          <w:sz w:val="22"/>
+        </w:rPr>
+      </w:pPr>
+      <w:bookmarkStart w:id="9" w:name="_Toc303863944"/>
+      <w:r>
+        <w:rPr>
+          <w:rFonts w:asciiTheme="minorHAnsi" w:hAnsiTheme="minorHAnsi" w:cstheme="minorHAnsi"/>
+          <w:b/>
+          <w:smallCaps/>
+          <w:sz w:val="22"/>
+        </w:rPr>
+        <w:t>Conclusiones</w:t>
+      </w:r>
+      <w:bookmarkEnd w:id="9"/>
+    </w:p>
+    <w:p>
+      <w:pPr>
+        <w:pStyle w:val="Prrafodelista"/>
+        <w:ind w:left="360"/>
+        <w:jc w:val="both"/>
+        <w:rPr>
+          <w:rFonts w:asciiTheme="minorHAnsi" w:hAnsiTheme="minorHAnsi" w:cstheme="minorHAnsi"/>
+          <w:b/>
+          <w:sz w:val="22"/>
+          <w:szCs w:val="22"/>
         </w:rPr>
       </w:pPr>
     </w:p>
@@ -6390,50 +6272,10 @@
           <w:rFonts w:asciiTheme="minorHAnsi" w:hAnsiTheme="minorHAnsi" w:cstheme="minorHAnsi"/>
         </w:rPr>
       </w:pPr>
-      <w:r>
-        <w:rPr>
-          <w:rStyle w:val="apple-style-span"/>
-          <w:rFonts w:asciiTheme="minorHAnsi" w:hAnsiTheme="minorHAnsi" w:cstheme="minorHAnsi"/>
-          <w:shd w:val="clear" w:color="auto" w:fill="FFFFFF"/>
-        </w:rPr>
-        <w:t>Para el análisis de un proceso se debe tener claro que no existe una definición de pasos exactos y entregables los cuales se deben seguir para tener un resultado acertado, ya que dependiendo del contexto del problema se hace necesario recurrir a la creatividad y formas</w:t>
-      </w:r>
-      <w:r>
-        <w:rPr>
-          <w:rStyle w:val="apple-style-span"/>
-          <w:rFonts w:asciiTheme="minorHAnsi" w:hAnsiTheme="minorHAnsi" w:cstheme="minorHAnsi"/>
-          <w:shd w:val="clear" w:color="auto" w:fill="FFFFFF"/>
-        </w:rPr>
-        <w:t xml:space="preserve"> diferentes para expresar</w:t>
-      </w:r>
-      <w:r>
-        <w:rPr>
-          <w:rStyle w:val="apple-style-span"/>
-          <w:rFonts w:asciiTheme="minorHAnsi" w:hAnsiTheme="minorHAnsi" w:cstheme="minorHAnsi"/>
-          <w:shd w:val="clear" w:color="auto" w:fill="FFFFFF"/>
-        </w:rPr>
-        <w:t xml:space="preserve"> lo que se analiza y enc</w:t>
-      </w:r>
-      <w:r>
-        <w:rPr>
-          <w:rStyle w:val="apple-style-span"/>
-          <w:rFonts w:asciiTheme="minorHAnsi" w:hAnsiTheme="minorHAnsi" w:cstheme="minorHAnsi"/>
-          <w:shd w:val="clear" w:color="auto" w:fill="FFFFFF"/>
-        </w:rPr>
-        <w:t>u</w:t>
-      </w:r>
-      <w:r>
-        <w:rPr>
-          <w:rStyle w:val="apple-style-span"/>
-          <w:rFonts w:asciiTheme="minorHAnsi" w:hAnsiTheme="minorHAnsi" w:cstheme="minorHAnsi"/>
-          <w:shd w:val="clear" w:color="auto" w:fill="FFFFFF"/>
-        </w:rPr>
-        <w:t>entra del problema.</w:t>
-      </w:r>
     </w:p>
     <w:sectPr>
-      <w:headerReference w:type="default" r:id="rId10"/>
-      <w:footerReference w:type="default" r:id="rId11"/>
+      <w:headerReference w:type="default" r:id="rId14"/>
+      <w:footerReference w:type="default" r:id="rId15"/>
       <w:pgSz w:w="12240" w:h="15840" w:code="1"/>
       <w:pgMar w:top="1134" w:right="1134" w:bottom="1134" w:left="1134" w:header="708" w:footer="708" w:gutter="0"/>
       <w:pgNumType w:start="0"/>
@@ -6446,7 +6288,7 @@
 </file>
 
 <file path=word/endnotes.xml><?xml version="1.0" encoding="utf-8"?>
-<w:endnotes xmlns:ve="http://schemas.openxmlformats.org/markup-compatibility/2006" xmlns:o="urn:schemas-microsoft-com:office:office" xmlns:r="http://schemas.openxmlformats.org/officeDocument/2006/relationships" xmlns:m="http://schemas.openxmlformats.org/officeDocument/2006/math" xmlns:v="urn:schemas-microsoft-com:vml" xmlns:wp="http://schemas.openxmlformats.org/drawingml/2006/wordprocessingDrawing" xmlns:w10="urn:schemas-microsoft-com:office:word" xmlns:w="http://schemas.openxmlformats.org/wordprocessingml/2006/main" xmlns:wne="http://schemas.microsoft.com/office/word/2006/wordml">
+<w:endnotes xmlns:wpc="http://schemas.microsoft.com/office/word/2010/wordprocessingCanvas" xmlns:mc="http://schemas.openxmlformats.org/markup-compatibility/2006" xmlns:o="urn:schemas-microsoft-com:office:office" xmlns:r="http://schemas.openxmlformats.org/officeDocument/2006/relationships" xmlns:m="http://schemas.openxmlformats.org/officeDocument/2006/math" xmlns:v="urn:schemas-microsoft-com:vml" xmlns:wp14="http://schemas.microsoft.com/office/word/2010/wordprocessingDrawing" xmlns:wp="http://schemas.openxmlformats.org/drawingml/2006/wordprocessingDrawing" xmlns:w10="urn:schemas-microsoft-com:office:word" xmlns:w="http://schemas.openxmlformats.org/wordprocessingml/2006/main" xmlns:w14="http://schemas.microsoft.com/office/word/2010/wordml" xmlns:wpg="http://schemas.microsoft.com/office/word/2010/wordprocessingGroup" xmlns:wpi="http://schemas.microsoft.com/office/word/2010/wordprocessingInk" xmlns:wne="http://schemas.microsoft.com/office/word/2006/wordml" xmlns:wps="http://schemas.microsoft.com/office/word/2010/wordprocessingShape" mc:Ignorable="w14 wp14">
   <w:endnote w:type="separator" w:id="-1">
     <w:p>
       <w:r>
@@ -6465,7 +6307,7 @@
 </file>
 
 <file path=word/footer1.xml><?xml version="1.0" encoding="utf-8"?>
-<w:ftr xmlns:ve="http://schemas.openxmlformats.org/markup-compatibility/2006" xmlns:o="urn:schemas-microsoft-com:office:office" xmlns:r="http://schemas.openxmlformats.org/officeDocument/2006/relationships" xmlns:m="http://schemas.openxmlformats.org/officeDocument/2006/math" xmlns:v="urn:schemas-microsoft-com:vml" xmlns:wp="http://schemas.openxmlformats.org/drawingml/2006/wordprocessingDrawing" xmlns:w10="urn:schemas-microsoft-com:office:word" xmlns:w="http://schemas.openxmlformats.org/wordprocessingml/2006/main" xmlns:wne="http://schemas.microsoft.com/office/word/2006/wordml">
+<w:ftr xmlns:wpc="http://schemas.microsoft.com/office/word/2010/wordprocessingCanvas" xmlns:mc="http://schemas.openxmlformats.org/markup-compatibility/2006" xmlns:o="urn:schemas-microsoft-com:office:office" xmlns:r="http://schemas.openxmlformats.org/officeDocument/2006/relationships" xmlns:m="http://schemas.openxmlformats.org/officeDocument/2006/math" xmlns:v="urn:schemas-microsoft-com:vml" xmlns:wp14="http://schemas.microsoft.com/office/word/2010/wordprocessingDrawing" xmlns:wp="http://schemas.openxmlformats.org/drawingml/2006/wordprocessingDrawing" xmlns:w10="urn:schemas-microsoft-com:office:word" xmlns:w="http://schemas.openxmlformats.org/wordprocessingml/2006/main" xmlns:w14="http://schemas.microsoft.com/office/word/2010/wordml" xmlns:wpg="http://schemas.microsoft.com/office/word/2010/wordprocessingGroup" xmlns:wpi="http://schemas.microsoft.com/office/word/2010/wordprocessingInk" xmlns:wne="http://schemas.microsoft.com/office/word/2006/wordml" xmlns:wps="http://schemas.microsoft.com/office/word/2010/wordprocessingShape" mc:Ignorable="w14 wp14">
   <w:p>
     <w:pPr>
       <w:pStyle w:val="Piedepgina"/>
@@ -6591,7 +6433,7 @@
         <w:rFonts w:ascii="Calibri" w:hAnsi="Calibri"/>
         <w:noProof/>
       </w:rPr>
-      <w:t>5</w:t>
+      <w:t>4</w:t>
     </w:r>
     <w:r>
       <w:rPr>
@@ -6604,7 +6446,7 @@
 </file>
 
 <file path=word/footnotes.xml><?xml version="1.0" encoding="utf-8"?>
-<w:footnotes xmlns:ve="http://schemas.openxmlformats.org/markup-compatibility/2006" xmlns:o="urn:schemas-microsoft-com:office:office" xmlns:r="http://schemas.openxmlformats.org/officeDocument/2006/relationships" xmlns:m="http://schemas.openxmlformats.org/officeDocument/2006/math" xmlns:v="urn:schemas-microsoft-com:vml" xmlns:wp="http://schemas.openxmlformats.org/drawingml/2006/wordprocessingDrawing" xmlns:w10="urn:schemas-microsoft-com:office:word" xmlns:w="http://schemas.openxmlformats.org/wordprocessingml/2006/main" xmlns:wne="http://schemas.microsoft.com/office/word/2006/wordml">
+<w:footnotes xmlns:wpc="http://schemas.microsoft.com/office/word/2010/wordprocessingCanvas" xmlns:mc="http://schemas.openxmlformats.org/markup-compatibility/2006" xmlns:o="urn:schemas-microsoft-com:office:office" xmlns:r="http://schemas.openxmlformats.org/officeDocument/2006/relationships" xmlns:m="http://schemas.openxmlformats.org/officeDocument/2006/math" xmlns:v="urn:schemas-microsoft-com:vml" xmlns:wp14="http://schemas.microsoft.com/office/word/2010/wordprocessingDrawing" xmlns:wp="http://schemas.openxmlformats.org/drawingml/2006/wordprocessingDrawing" xmlns:w10="urn:schemas-microsoft-com:office:word" xmlns:w="http://schemas.openxmlformats.org/wordprocessingml/2006/main" xmlns:w14="http://schemas.microsoft.com/office/word/2010/wordml" xmlns:wpg="http://schemas.microsoft.com/office/word/2010/wordprocessingGroup" xmlns:wpi="http://schemas.microsoft.com/office/word/2010/wordprocessingInk" xmlns:wne="http://schemas.microsoft.com/office/word/2006/wordml" xmlns:wps="http://schemas.microsoft.com/office/word/2010/wordprocessingShape" mc:Ignorable="w14 wp14">
   <w:footnote w:type="separator" w:id="-1">
     <w:p>
       <w:r>
@@ -6623,7 +6465,7 @@
 </file>
 
 <file path=word/header1.xml><?xml version="1.0" encoding="utf-8"?>
-<w:hdr xmlns:ve="http://schemas.openxmlformats.org/markup-compatibility/2006" xmlns:o="urn:schemas-microsoft-com:office:office" xmlns:r="http://schemas.openxmlformats.org/officeDocument/2006/relationships" xmlns:m="http://schemas.openxmlformats.org/officeDocument/2006/math" xmlns:v="urn:schemas-microsoft-com:vml" xmlns:wp="http://schemas.openxmlformats.org/drawingml/2006/wordprocessingDrawing" xmlns:w10="urn:schemas-microsoft-com:office:word" xmlns:w="http://schemas.openxmlformats.org/wordprocessingml/2006/main" xmlns:wne="http://schemas.microsoft.com/office/word/2006/wordml">
+<w:hdr xmlns:wpc="http://schemas.microsoft.com/office/word/2010/wordprocessingCanvas" xmlns:mc="http://schemas.openxmlformats.org/markup-compatibility/2006" xmlns:o="urn:schemas-microsoft-com:office:office" xmlns:r="http://schemas.openxmlformats.org/officeDocument/2006/relationships" xmlns:m="http://schemas.openxmlformats.org/officeDocument/2006/math" xmlns:v="urn:schemas-microsoft-com:vml" xmlns:wp14="http://schemas.microsoft.com/office/word/2010/wordprocessingDrawing" xmlns:wp="http://schemas.openxmlformats.org/drawingml/2006/wordprocessingDrawing" xmlns:w10="urn:schemas-microsoft-com:office:word" xmlns:w="http://schemas.openxmlformats.org/wordprocessingml/2006/main" xmlns:w14="http://schemas.microsoft.com/office/word/2010/wordml" xmlns:wpg="http://schemas.microsoft.com/office/word/2010/wordprocessingGroup" xmlns:wpi="http://schemas.microsoft.com/office/word/2010/wordprocessingInk" xmlns:wne="http://schemas.microsoft.com/office/word/2006/wordml" xmlns:wps="http://schemas.microsoft.com/office/word/2010/wordprocessingShape" mc:Ignorable="w14 wp14">
   <w:p>
     <w:pPr>
       <w:pStyle w:val="Encabezado"/>
@@ -6802,7 +6644,7 @@
 </file>
 
 <file path=word/numbering.xml><?xml version="1.0" encoding="utf-8"?>
-<w:numbering xmlns:ve="http://schemas.openxmlformats.org/markup-compatibility/2006" xmlns:o="urn:schemas-microsoft-com:office:office" xmlns:r="http://schemas.openxmlformats.org/officeDocument/2006/relationships" xmlns:m="http://schemas.openxmlformats.org/officeDocument/2006/math" xmlns:v="urn:schemas-microsoft-com:vml" xmlns:wp="http://schemas.openxmlformats.org/drawingml/2006/wordprocessingDrawing" xmlns:w10="urn:schemas-microsoft-com:office:word" xmlns:w="http://schemas.openxmlformats.org/wordprocessingml/2006/main" xmlns:wne="http://schemas.microsoft.com/office/word/2006/wordml">
+<w:numbering xmlns:wpc="http://schemas.microsoft.com/office/word/2010/wordprocessingCanvas" xmlns:mc="http://schemas.openxmlformats.org/markup-compatibility/2006" xmlns:o="urn:schemas-microsoft-com:office:office" xmlns:r="http://schemas.openxmlformats.org/officeDocument/2006/relationships" xmlns:m="http://schemas.openxmlformats.org/officeDocument/2006/math" xmlns:v="urn:schemas-microsoft-com:vml" xmlns:wp14="http://schemas.microsoft.com/office/word/2010/wordprocessingDrawing" xmlns:wp="http://schemas.openxmlformats.org/drawingml/2006/wordprocessingDrawing" xmlns:w10="urn:schemas-microsoft-com:office:word" xmlns:w="http://schemas.openxmlformats.org/wordprocessingml/2006/main" xmlns:w14="http://schemas.microsoft.com/office/word/2010/wordml" xmlns:wpg="http://schemas.microsoft.com/office/word/2010/wordprocessingGroup" xmlns:wpi="http://schemas.microsoft.com/office/word/2010/wordprocessingInk" xmlns:wne="http://schemas.microsoft.com/office/word/2006/wordml" xmlns:wps="http://schemas.microsoft.com/office/word/2010/wordprocessingShape" mc:Ignorable="w14 wp14">
   <w:abstractNum w:abstractNumId="0">
     <w:nsid w:val="08683C76"/>
     <w:multiLevelType w:val="hybridMultilevel"/>
@@ -10001,7 +9843,7 @@
 </file>
 
 <file path=word/styles.xml><?xml version="1.0" encoding="utf-8"?>
-<w:styles xmlns:r="http://schemas.openxmlformats.org/officeDocument/2006/relationships" xmlns:w="http://schemas.openxmlformats.org/wordprocessingml/2006/main">
+<w:styles xmlns:mc="http://schemas.openxmlformats.org/markup-compatibility/2006" xmlns:r="http://schemas.openxmlformats.org/officeDocument/2006/relationships" xmlns:w="http://schemas.openxmlformats.org/wordprocessingml/2006/main" xmlns:w14="http://schemas.microsoft.com/office/word/2010/wordml" mc:Ignorable="w14">
   <w:docDefaults>
     <w:rPrDefault>
       <w:rPr>
@@ -10205,7 +10047,6 @@
     <w:uiPriority w:val="99"/>
     <w:semiHidden/>
     <w:unhideWhenUsed/>
-    <w:qFormat/>
     <w:tblPr>
       <w:tblInd w:w="0" w:type="dxa"/>
       <w:tblCellMar>
@@ -10649,8 +10490,8 @@
       <w:spacing w:val="5"/>
     </w:rPr>
   </w:style>
-  <w:style w:type="table" w:customStyle="1" w:styleId="Sombreadoclaro-nfasis1">
-    <w:name w:val="Light Shading Accent 1"/>
+  <w:style w:type="table" w:customStyle="1" w:styleId="Sombreadoclaro-nfasis11">
+    <w:name w:val="Sombreado claro - Énfasis 11"/>
     <w:basedOn w:val="Tablanormal"/>
     <w:uiPriority w:val="60"/>
     <w:rsid w:val="0035070A"/>
@@ -11318,7 +11159,7 @@
 </file>
 
 <file path=customXml/itemProps1.xml><?xml version="1.0" encoding="utf-8"?>
-<ds:datastoreItem xmlns:ds="http://schemas.openxmlformats.org/officeDocument/2006/customXml" ds:itemID="{DC84053E-4830-4E94-94AF-521E1E127048}">
+<ds:datastoreItem xmlns:ds="http://schemas.openxmlformats.org/officeDocument/2006/customXml" ds:itemID="{4C51C540-A267-41BC-8DF7-367BFCFB3A8A}">
   <ds:schemaRefs>
     <ds:schemaRef ds:uri="http://schemas.openxmlformats.org/officeDocument/2006/bibliography"/>
   </ds:schemaRefs>

</xml_diff>

<commit_message>
Taller 3, faltan conclusiones y lecciones
</commit_message>
<xml_diff>
--- a/CSOF5301 Analisis y Diseno de Software/Taller 3/0917 Taller 3 - Laberinto.docx
+++ b/CSOF5301 Analisis y Diseno de Software/Taller 3/0917 Taller 3 - Laberinto.docx
@@ -31,6 +31,16 @@
           <w:szCs w:val="48"/>
         </w:rPr>
       </w:pPr>
+      <w:r>
+        <w:rPr>
+          <w:rFonts w:asciiTheme="minorHAnsi" w:hAnsiTheme="minorHAnsi" w:cstheme="minorHAnsi"/>
+          <w:b/>
+          <w:smallCaps/>
+          <w:sz w:val="48"/>
+          <w:szCs w:val="48"/>
+        </w:rPr>
+        <w:t>Análisis y Diseño de Software</w:t>
+      </w:r>
     </w:p>
     <w:p>
       <w:pPr>
@@ -42,27 +52,11 @@
           <w:rFonts w:asciiTheme="minorHAnsi" w:hAnsiTheme="minorHAnsi" w:cstheme="minorHAnsi"/>
           <w:b/>
           <w:smallCaps/>
-          <w:sz w:val="48"/>
+          <w:sz w:val="40"/>
           <w:szCs w:val="48"/>
         </w:rPr>
       </w:pPr>
       <w:r>
-        <w:rPr>
-          <w:rFonts w:asciiTheme="minorHAnsi" w:hAnsiTheme="minorHAnsi" w:cstheme="minorHAnsi"/>
-          <w:b/>
-          <w:smallCaps/>
-          <w:sz w:val="48"/>
-          <w:szCs w:val="48"/>
-        </w:rPr>
-        <w:t>Análisis y Diseño de Software</w:t>
-      </w:r>
-    </w:p>
-    <w:p>
-      <w:pPr>
-        <w:pBdr>
-          <w:bottom w:val="single" w:sz="12" w:space="1" w:color="auto"/>
-        </w:pBdr>
-        <w:jc w:val="center"/>
         <w:rPr>
           <w:rFonts w:asciiTheme="minorHAnsi" w:hAnsiTheme="minorHAnsi" w:cstheme="minorHAnsi"/>
           <w:b/>
@@ -70,7 +64,8 @@
           <w:sz w:val="40"/>
           <w:szCs w:val="48"/>
         </w:rPr>
-      </w:pPr>
+        <w:t xml:space="preserve">Taller </w:t>
+      </w:r>
       <w:r>
         <w:rPr>
           <w:rFonts w:asciiTheme="minorHAnsi" w:hAnsiTheme="minorHAnsi" w:cstheme="minorHAnsi"/>
@@ -79,7 +74,7 @@
           <w:sz w:val="40"/>
           <w:szCs w:val="48"/>
         </w:rPr>
-        <w:t xml:space="preserve">Taller </w:t>
+        <w:t>3</w:t>
       </w:r>
       <w:r>
         <w:rPr>
@@ -89,7 +84,7 @@
           <w:sz w:val="40"/>
           <w:szCs w:val="48"/>
         </w:rPr>
-        <w:t>3</w:t>
+        <w:t xml:space="preserve">: </w:t>
       </w:r>
       <w:r>
         <w:rPr>
@@ -99,7 +94,7 @@
           <w:sz w:val="40"/>
           <w:szCs w:val="48"/>
         </w:rPr>
-        <w:t xml:space="preserve">: </w:t>
+        <w:t>L</w:t>
       </w:r>
       <w:r>
         <w:rPr>
@@ -109,18 +104,17 @@
           <w:sz w:val="40"/>
           <w:szCs w:val="48"/>
         </w:rPr>
-        <w:t>L</w:t>
-      </w:r>
-      <w:r>
-        <w:rPr>
-          <w:rFonts w:asciiTheme="minorHAnsi" w:hAnsiTheme="minorHAnsi" w:cstheme="minorHAnsi"/>
-          <w:b/>
-          <w:smallCaps/>
-          <w:sz w:val="40"/>
-          <w:szCs w:val="48"/>
-        </w:rPr>
         <w:t>aberinto Análisis</w:t>
       </w:r>
+    </w:p>
+    <w:p>
+      <w:pPr>
+        <w:rPr>
+          <w:rFonts w:asciiTheme="minorHAnsi" w:hAnsiTheme="minorHAnsi" w:cstheme="minorHAnsi"/>
+          <w:sz w:val="22"/>
+          <w:szCs w:val="22"/>
+        </w:rPr>
+      </w:pPr>
     </w:p>
     <w:p>
       <w:pPr>
@@ -917,6 +911,96 @@
     </w:p>
     <w:p>
       <w:pPr>
+        <w:rPr>
+          <w:rFonts w:asciiTheme="minorHAnsi" w:hAnsiTheme="minorHAnsi" w:cstheme="minorHAnsi"/>
+          <w:sz w:val="22"/>
+          <w:szCs w:val="22"/>
+        </w:rPr>
+      </w:pPr>
+    </w:p>
+    <w:p>
+      <w:pPr>
+        <w:rPr>
+          <w:rFonts w:asciiTheme="minorHAnsi" w:hAnsiTheme="minorHAnsi" w:cstheme="minorHAnsi"/>
+          <w:sz w:val="22"/>
+          <w:szCs w:val="22"/>
+        </w:rPr>
+      </w:pPr>
+    </w:p>
+    <w:p>
+      <w:pPr>
+        <w:rPr>
+          <w:rFonts w:asciiTheme="minorHAnsi" w:hAnsiTheme="minorHAnsi" w:cstheme="minorHAnsi"/>
+          <w:sz w:val="22"/>
+          <w:szCs w:val="22"/>
+        </w:rPr>
+      </w:pPr>
+    </w:p>
+    <w:p>
+      <w:pPr>
+        <w:rPr>
+          <w:rFonts w:asciiTheme="minorHAnsi" w:hAnsiTheme="minorHAnsi" w:cstheme="minorHAnsi"/>
+          <w:sz w:val="22"/>
+          <w:szCs w:val="22"/>
+        </w:rPr>
+      </w:pPr>
+    </w:p>
+    <w:p>
+      <w:pPr>
+        <w:rPr>
+          <w:rFonts w:asciiTheme="minorHAnsi" w:hAnsiTheme="minorHAnsi" w:cstheme="minorHAnsi"/>
+          <w:sz w:val="22"/>
+          <w:szCs w:val="22"/>
+        </w:rPr>
+      </w:pPr>
+    </w:p>
+    <w:p>
+      <w:pPr>
+        <w:rPr>
+          <w:rFonts w:asciiTheme="minorHAnsi" w:hAnsiTheme="minorHAnsi" w:cstheme="minorHAnsi"/>
+          <w:sz w:val="22"/>
+          <w:szCs w:val="22"/>
+        </w:rPr>
+      </w:pPr>
+    </w:p>
+    <w:p>
+      <w:pPr>
+        <w:rPr>
+          <w:rFonts w:asciiTheme="minorHAnsi" w:hAnsiTheme="minorHAnsi" w:cstheme="minorHAnsi"/>
+          <w:sz w:val="22"/>
+          <w:szCs w:val="22"/>
+        </w:rPr>
+      </w:pPr>
+    </w:p>
+    <w:p>
+      <w:pPr>
+        <w:rPr>
+          <w:rFonts w:asciiTheme="minorHAnsi" w:hAnsiTheme="minorHAnsi" w:cstheme="minorHAnsi"/>
+          <w:sz w:val="22"/>
+          <w:szCs w:val="22"/>
+        </w:rPr>
+      </w:pPr>
+    </w:p>
+    <w:p>
+      <w:pPr>
+        <w:rPr>
+          <w:rFonts w:asciiTheme="minorHAnsi" w:hAnsiTheme="minorHAnsi" w:cstheme="minorHAnsi"/>
+          <w:sz w:val="22"/>
+          <w:szCs w:val="22"/>
+        </w:rPr>
+      </w:pPr>
+    </w:p>
+    <w:p>
+      <w:pPr>
+        <w:rPr>
+          <w:rFonts w:asciiTheme="minorHAnsi" w:hAnsiTheme="minorHAnsi" w:cstheme="minorHAnsi"/>
+          <w:sz w:val="22"/>
+          <w:szCs w:val="22"/>
+        </w:rPr>
+      </w:pPr>
+    </w:p>
+    <w:p>
+      <w:pPr>
         <w:jc w:val="center"/>
         <w:rPr>
           <w:rFonts w:asciiTheme="minorHAnsi" w:hAnsiTheme="minorHAnsi" w:cstheme="minorHAnsi"/>
@@ -4458,8 +4542,8 @@
           <w:sz w:val="22"/>
         </w:rPr>
       </w:pPr>
-      <w:bookmarkStart w:id="4" w:name="_Toc301867039"/>
-      <w:bookmarkStart w:id="5" w:name="_Toc304934367"/>
+      <w:bookmarkStart w:id="4" w:name="_Toc304934367"/>
+      <w:bookmarkStart w:id="5" w:name="_Toc301867039"/>
       <w:r>
         <w:rPr>
           <w:rFonts w:asciiTheme="minorHAnsi" w:hAnsiTheme="minorHAnsi" w:cstheme="minorHAnsi"/>
@@ -4478,7 +4562,7 @@
         </w:rPr>
         <w:t>l Juego</w:t>
       </w:r>
-      <w:bookmarkEnd w:id="5"/>
+      <w:bookmarkEnd w:id="4"/>
     </w:p>
     <w:p>
       <w:pPr>
@@ -4583,7 +4667,7 @@
                     <a:blip r:embed="rId10">
                       <a:extLst>
                         <a:ext uri="{28A0092B-C50C-407E-A947-70E740481C1C}">
-                          <a14:useLocalDpi xmlns:a14="http://schemas.microsoft.com/office/drawing/2010/main" xmlns:wps="http://schemas.microsoft.com/office/word/2010/wordprocessingShape" xmlns:wpi="http://schemas.microsoft.com/office/word/2010/wordprocessingInk" xmlns:wpg="http://schemas.microsoft.com/office/word/2010/wordprocessingGroup" xmlns:w14="http://schemas.microsoft.com/office/word/2010/wordml" xmlns:w="http://schemas.openxmlformats.org/wordprocessingml/2006/main" xmlns:w10="urn:schemas-microsoft-com:office:word" xmlns:wp14="http://schemas.microsoft.com/office/word/2010/wordprocessingDrawing" xmlns:v="urn:schemas-microsoft-com:vml" xmlns:o="urn:schemas-microsoft-com:office:office" xmlns:mc="http://schemas.openxmlformats.org/markup-compatibility/2006" xmlns:wpc="http://schemas.microsoft.com/office/word/2010/wordprocessingCanvas" xmlns="" val="0"/>
+                          <a14:useLocalDpi xmlns="" xmlns:wpc="http://schemas.microsoft.com/office/word/2010/wordprocessingCanvas" xmlns:mc="http://schemas.openxmlformats.org/markup-compatibility/2006" xmlns:o="urn:schemas-microsoft-com:office:office" xmlns:v="urn:schemas-microsoft-com:vml" xmlns:wp14="http://schemas.microsoft.com/office/word/2010/wordprocessingDrawing" xmlns:w10="urn:schemas-microsoft-com:office:word" xmlns:w="http://schemas.openxmlformats.org/wordprocessingml/2006/main" xmlns:w14="http://schemas.microsoft.com/office/word/2010/wordml" xmlns:wpg="http://schemas.microsoft.com/office/word/2010/wordprocessingGroup" xmlns:wpi="http://schemas.microsoft.com/office/word/2010/wordprocessingInk" xmlns:wps="http://schemas.microsoft.com/office/word/2010/wordprocessingShape" xmlns:a14="http://schemas.microsoft.com/office/drawing/2010/main" val="0"/>
                         </a:ext>
                       </a:extLst>
                     </a:blip>
@@ -5022,7 +5106,7 @@
                     <a:blip r:embed="rId11">
                       <a:extLst>
                         <a:ext uri="{28A0092B-C50C-407E-A947-70E740481C1C}">
-                          <a14:useLocalDpi xmlns:a14="http://schemas.microsoft.com/office/drawing/2010/main" xmlns:wps="http://schemas.microsoft.com/office/word/2010/wordprocessingShape" xmlns:wpi="http://schemas.microsoft.com/office/word/2010/wordprocessingInk" xmlns:wpg="http://schemas.microsoft.com/office/word/2010/wordprocessingGroup" xmlns:w14="http://schemas.microsoft.com/office/word/2010/wordml" xmlns:w="http://schemas.openxmlformats.org/wordprocessingml/2006/main" xmlns:w10="urn:schemas-microsoft-com:office:word" xmlns:wp14="http://schemas.microsoft.com/office/word/2010/wordprocessingDrawing" xmlns:v="urn:schemas-microsoft-com:vml" xmlns:o="urn:schemas-microsoft-com:office:office" xmlns:mc="http://schemas.openxmlformats.org/markup-compatibility/2006" xmlns:wpc="http://schemas.microsoft.com/office/word/2010/wordprocessingCanvas" xmlns="" val="0"/>
+                          <a14:useLocalDpi xmlns="" xmlns:wpc="http://schemas.microsoft.com/office/word/2010/wordprocessingCanvas" xmlns:mc="http://schemas.openxmlformats.org/markup-compatibility/2006" xmlns:o="urn:schemas-microsoft-com:office:office" xmlns:v="urn:schemas-microsoft-com:vml" xmlns:wp14="http://schemas.microsoft.com/office/word/2010/wordprocessingDrawing" xmlns:w10="urn:schemas-microsoft-com:office:word" xmlns:w="http://schemas.openxmlformats.org/wordprocessingml/2006/main" xmlns:w14="http://schemas.microsoft.com/office/word/2010/wordml" xmlns:wpg="http://schemas.microsoft.com/office/word/2010/wordprocessingGroup" xmlns:wpi="http://schemas.microsoft.com/office/word/2010/wordprocessingInk" xmlns:wps="http://schemas.microsoft.com/office/word/2010/wordprocessingShape" xmlns:a14="http://schemas.microsoft.com/office/drawing/2010/main" val="0"/>
                         </a:ext>
                       </a:extLst>
                     </a:blip>
@@ -5191,7 +5275,7 @@
                     <a:blip r:embed="rId12">
                       <a:extLst>
                         <a:ext uri="{28A0092B-C50C-407E-A947-70E740481C1C}">
-                          <a14:useLocalDpi xmlns:a14="http://schemas.microsoft.com/office/drawing/2010/main" xmlns:wps="http://schemas.microsoft.com/office/word/2010/wordprocessingShape" xmlns:wpi="http://schemas.microsoft.com/office/word/2010/wordprocessingInk" xmlns:wpg="http://schemas.microsoft.com/office/word/2010/wordprocessingGroup" xmlns:w14="http://schemas.microsoft.com/office/word/2010/wordml" xmlns:w="http://schemas.openxmlformats.org/wordprocessingml/2006/main" xmlns:w10="urn:schemas-microsoft-com:office:word" xmlns:wp14="http://schemas.microsoft.com/office/word/2010/wordprocessingDrawing" xmlns:v="urn:schemas-microsoft-com:vml" xmlns:o="urn:schemas-microsoft-com:office:office" xmlns:mc="http://schemas.openxmlformats.org/markup-compatibility/2006" xmlns:wpc="http://schemas.microsoft.com/office/word/2010/wordprocessingCanvas" xmlns="" val="0"/>
+                          <a14:useLocalDpi xmlns="" xmlns:wpc="http://schemas.microsoft.com/office/word/2010/wordprocessingCanvas" xmlns:mc="http://schemas.openxmlformats.org/markup-compatibility/2006" xmlns:o="urn:schemas-microsoft-com:office:office" xmlns:v="urn:schemas-microsoft-com:vml" xmlns:wp14="http://schemas.microsoft.com/office/word/2010/wordprocessingDrawing" xmlns:w10="urn:schemas-microsoft-com:office:word" xmlns:w="http://schemas.openxmlformats.org/wordprocessingml/2006/main" xmlns:w14="http://schemas.microsoft.com/office/word/2010/wordml" xmlns:wpg="http://schemas.microsoft.com/office/word/2010/wordprocessingGroup" xmlns:wpi="http://schemas.microsoft.com/office/word/2010/wordprocessingInk" xmlns:wps="http://schemas.microsoft.com/office/word/2010/wordprocessingShape" xmlns:a14="http://schemas.microsoft.com/office/drawing/2010/main" val="0"/>
                         </a:ext>
                       </a:extLst>
                     </a:blip>
@@ -5365,7 +5449,7 @@
                     <a:blip r:embed="rId13">
                       <a:extLst>
                         <a:ext uri="{28A0092B-C50C-407E-A947-70E740481C1C}">
-                          <a14:useLocalDpi xmlns:a14="http://schemas.microsoft.com/office/drawing/2010/main" xmlns:wps="http://schemas.microsoft.com/office/word/2010/wordprocessingShape" xmlns:wpi="http://schemas.microsoft.com/office/word/2010/wordprocessingInk" xmlns:wpg="http://schemas.microsoft.com/office/word/2010/wordprocessingGroup" xmlns:w14="http://schemas.microsoft.com/office/word/2010/wordml" xmlns:w="http://schemas.openxmlformats.org/wordprocessingml/2006/main" xmlns:w10="urn:schemas-microsoft-com:office:word" xmlns:wp14="http://schemas.microsoft.com/office/word/2010/wordprocessingDrawing" xmlns:v="urn:schemas-microsoft-com:vml" xmlns:o="urn:schemas-microsoft-com:office:office" xmlns:mc="http://schemas.openxmlformats.org/markup-compatibility/2006" xmlns:wpc="http://schemas.microsoft.com/office/word/2010/wordprocessingCanvas" xmlns="" val="0"/>
+                          <a14:useLocalDpi xmlns="" xmlns:wpc="http://schemas.microsoft.com/office/word/2010/wordprocessingCanvas" xmlns:mc="http://schemas.openxmlformats.org/markup-compatibility/2006" xmlns:o="urn:schemas-microsoft-com:office:office" xmlns:v="urn:schemas-microsoft-com:vml" xmlns:wp14="http://schemas.microsoft.com/office/word/2010/wordprocessingDrawing" xmlns:w10="urn:schemas-microsoft-com:office:word" xmlns:w="http://schemas.openxmlformats.org/wordprocessingml/2006/main" xmlns:w14="http://schemas.microsoft.com/office/word/2010/wordml" xmlns:wpg="http://schemas.microsoft.com/office/word/2010/wordprocessingGroup" xmlns:wpi="http://schemas.microsoft.com/office/word/2010/wordprocessingInk" xmlns:wps="http://schemas.microsoft.com/office/word/2010/wordprocessingShape" xmlns:a14="http://schemas.microsoft.com/office/drawing/2010/main" val="0"/>
                         </a:ext>
                       </a:extLst>
                     </a:blip>
@@ -5532,7 +5616,7 @@
                     <a:blip r:embed="rId14">
                       <a:extLst>
                         <a:ext uri="{28A0092B-C50C-407E-A947-70E740481C1C}">
-                          <a14:useLocalDpi xmlns:a14="http://schemas.microsoft.com/office/drawing/2010/main" xmlns:wps="http://schemas.microsoft.com/office/word/2010/wordprocessingShape" xmlns:wpi="http://schemas.microsoft.com/office/word/2010/wordprocessingInk" xmlns:wpg="http://schemas.microsoft.com/office/word/2010/wordprocessingGroup" xmlns:w14="http://schemas.microsoft.com/office/word/2010/wordml" xmlns:w="http://schemas.openxmlformats.org/wordprocessingml/2006/main" xmlns:w10="urn:schemas-microsoft-com:office:word" xmlns:wp14="http://schemas.microsoft.com/office/word/2010/wordprocessingDrawing" xmlns:v="urn:schemas-microsoft-com:vml" xmlns:o="urn:schemas-microsoft-com:office:office" xmlns:mc="http://schemas.openxmlformats.org/markup-compatibility/2006" xmlns:wpc="http://schemas.microsoft.com/office/word/2010/wordprocessingCanvas" xmlns="" val="0"/>
+                          <a14:useLocalDpi xmlns="" xmlns:wpc="http://schemas.microsoft.com/office/word/2010/wordprocessingCanvas" xmlns:mc="http://schemas.openxmlformats.org/markup-compatibility/2006" xmlns:o="urn:schemas-microsoft-com:office:office" xmlns:v="urn:schemas-microsoft-com:vml" xmlns:wp14="http://schemas.microsoft.com/office/word/2010/wordprocessingDrawing" xmlns:w10="urn:schemas-microsoft-com:office:word" xmlns:w="http://schemas.openxmlformats.org/wordprocessingml/2006/main" xmlns:w14="http://schemas.microsoft.com/office/word/2010/wordml" xmlns:wpg="http://schemas.microsoft.com/office/word/2010/wordprocessingGroup" xmlns:wpi="http://schemas.microsoft.com/office/word/2010/wordprocessingInk" xmlns:wps="http://schemas.microsoft.com/office/word/2010/wordprocessingShape" xmlns:a14="http://schemas.microsoft.com/office/drawing/2010/main" val="0"/>
                         </a:ext>
                       </a:extLst>
                     </a:blip>
@@ -5721,7 +5805,7 @@
                     <a:blip r:embed="rId15">
                       <a:extLst>
                         <a:ext uri="{28A0092B-C50C-407E-A947-70E740481C1C}">
-                          <a14:useLocalDpi xmlns:a14="http://schemas.microsoft.com/office/drawing/2010/main" xmlns:wps="http://schemas.microsoft.com/office/word/2010/wordprocessingShape" xmlns:wpi="http://schemas.microsoft.com/office/word/2010/wordprocessingInk" xmlns:wpg="http://schemas.microsoft.com/office/word/2010/wordprocessingGroup" xmlns:w14="http://schemas.microsoft.com/office/word/2010/wordml" xmlns:w="http://schemas.openxmlformats.org/wordprocessingml/2006/main" xmlns:w10="urn:schemas-microsoft-com:office:word" xmlns:wp14="http://schemas.microsoft.com/office/word/2010/wordprocessingDrawing" xmlns:v="urn:schemas-microsoft-com:vml" xmlns:o="urn:schemas-microsoft-com:office:office" xmlns:mc="http://schemas.openxmlformats.org/markup-compatibility/2006" xmlns:wpc="http://schemas.microsoft.com/office/word/2010/wordprocessingCanvas" xmlns="" val="0"/>
+                          <a14:useLocalDpi xmlns="" xmlns:wpc="http://schemas.microsoft.com/office/word/2010/wordprocessingCanvas" xmlns:mc="http://schemas.openxmlformats.org/markup-compatibility/2006" xmlns:o="urn:schemas-microsoft-com:office:office" xmlns:v="urn:schemas-microsoft-com:vml" xmlns:wp14="http://schemas.microsoft.com/office/word/2010/wordprocessingDrawing" xmlns:w10="urn:schemas-microsoft-com:office:word" xmlns:w="http://schemas.openxmlformats.org/wordprocessingml/2006/main" xmlns:w14="http://schemas.microsoft.com/office/word/2010/wordml" xmlns:wpg="http://schemas.microsoft.com/office/word/2010/wordprocessingGroup" xmlns:wpi="http://schemas.microsoft.com/office/word/2010/wordprocessingInk" xmlns:wps="http://schemas.microsoft.com/office/word/2010/wordprocessingShape" xmlns:a14="http://schemas.microsoft.com/office/drawing/2010/main" val="0"/>
                         </a:ext>
                       </a:extLst>
                     </a:blip>
@@ -6162,7 +6246,7 @@
                     <a:blip r:embed="rId16">
                       <a:extLst>
                         <a:ext uri="{28A0092B-C50C-407E-A947-70E740481C1C}">
-                          <a14:useLocalDpi xmlns:a14="http://schemas.microsoft.com/office/drawing/2010/main" xmlns:wps="http://schemas.microsoft.com/office/word/2010/wordprocessingShape" xmlns:wpi="http://schemas.microsoft.com/office/word/2010/wordprocessingInk" xmlns:wpg="http://schemas.microsoft.com/office/word/2010/wordprocessingGroup" xmlns:w14="http://schemas.microsoft.com/office/word/2010/wordml" xmlns:w="http://schemas.openxmlformats.org/wordprocessingml/2006/main" xmlns:w10="urn:schemas-microsoft-com:office:word" xmlns:wp14="http://schemas.microsoft.com/office/word/2010/wordprocessingDrawing" xmlns:v="urn:schemas-microsoft-com:vml" xmlns:o="urn:schemas-microsoft-com:office:office" xmlns:mc="http://schemas.openxmlformats.org/markup-compatibility/2006" xmlns:wpc="http://schemas.microsoft.com/office/word/2010/wordprocessingCanvas" xmlns="" val="0"/>
+                          <a14:useLocalDpi xmlns="" xmlns:wpc="http://schemas.microsoft.com/office/word/2010/wordprocessingCanvas" xmlns:mc="http://schemas.openxmlformats.org/markup-compatibility/2006" xmlns:o="urn:schemas-microsoft-com:office:office" xmlns:v="urn:schemas-microsoft-com:vml" xmlns:wp14="http://schemas.microsoft.com/office/word/2010/wordprocessingDrawing" xmlns:w10="urn:schemas-microsoft-com:office:word" xmlns:w="http://schemas.openxmlformats.org/wordprocessingml/2006/main" xmlns:w14="http://schemas.microsoft.com/office/word/2010/wordml" xmlns:wpg="http://schemas.microsoft.com/office/word/2010/wordprocessingGroup" xmlns:wpi="http://schemas.microsoft.com/office/word/2010/wordprocessingInk" xmlns:wps="http://schemas.microsoft.com/office/word/2010/wordprocessingShape" xmlns:a14="http://schemas.microsoft.com/office/drawing/2010/main" val="0"/>
                         </a:ext>
                       </a:extLst>
                     </a:blip>
@@ -7537,7 +7621,7 @@
                     <a:blip r:embed="rId17">
                       <a:extLst>
                         <a:ext uri="{28A0092B-C50C-407E-A947-70E740481C1C}">
-                          <a14:useLocalDpi xmlns:a14="http://schemas.microsoft.com/office/drawing/2010/main" xmlns:wps="http://schemas.microsoft.com/office/word/2010/wordprocessingShape" xmlns:wpi="http://schemas.microsoft.com/office/word/2010/wordprocessingInk" xmlns:wpg="http://schemas.microsoft.com/office/word/2010/wordprocessingGroup" xmlns:w14="http://schemas.microsoft.com/office/word/2010/wordml" xmlns:w="http://schemas.openxmlformats.org/wordprocessingml/2006/main" xmlns:w10="urn:schemas-microsoft-com:office:word" xmlns:wp14="http://schemas.microsoft.com/office/word/2010/wordprocessingDrawing" xmlns:v="urn:schemas-microsoft-com:vml" xmlns:o="urn:schemas-microsoft-com:office:office" xmlns:mc="http://schemas.openxmlformats.org/markup-compatibility/2006" xmlns:wpc="http://schemas.microsoft.com/office/word/2010/wordprocessingCanvas" xmlns="" val="0"/>
+                          <a14:useLocalDpi xmlns="" xmlns:wpc="http://schemas.microsoft.com/office/word/2010/wordprocessingCanvas" xmlns:mc="http://schemas.openxmlformats.org/markup-compatibility/2006" xmlns:o="urn:schemas-microsoft-com:office:office" xmlns:v="urn:schemas-microsoft-com:vml" xmlns:wp14="http://schemas.microsoft.com/office/word/2010/wordprocessingDrawing" xmlns:w10="urn:schemas-microsoft-com:office:word" xmlns:w="http://schemas.openxmlformats.org/wordprocessingml/2006/main" xmlns:w14="http://schemas.microsoft.com/office/word/2010/wordml" xmlns:wpg="http://schemas.microsoft.com/office/word/2010/wordprocessingGroup" xmlns:wpi="http://schemas.microsoft.com/office/word/2010/wordprocessingInk" xmlns:wps="http://schemas.microsoft.com/office/word/2010/wordprocessingShape" xmlns:a14="http://schemas.microsoft.com/office/drawing/2010/main" val="0"/>
                         </a:ext>
                       </a:extLst>
                     </a:blip>
@@ -10651,7 +10735,7 @@
         </w:rPr>
       </w:pPr>
       <w:bookmarkStart w:id="25" w:name="_Toc304934373"/>
-      <w:bookmarkEnd w:id="4"/>
+      <w:bookmarkEnd w:id="5"/>
       <w:r>
         <w:rPr>
           <w:rFonts w:asciiTheme="minorHAnsi" w:hAnsiTheme="minorHAnsi" w:cstheme="minorHAnsi"/>
@@ -10712,7 +10796,7 @@
                     <a:blip r:embed="rId28">
                       <a:extLst>
                         <a:ext uri="{28A0092B-C50C-407E-A947-70E740481C1C}">
-                          <a14:useLocalDpi xmlns:a14="http://schemas.microsoft.com/office/drawing/2010/main" xmlns:wps="http://schemas.microsoft.com/office/word/2010/wordprocessingShape" xmlns:wpi="http://schemas.microsoft.com/office/word/2010/wordprocessingInk" xmlns:wpg="http://schemas.microsoft.com/office/word/2010/wordprocessingGroup" xmlns:w14="http://schemas.microsoft.com/office/word/2010/wordml" xmlns:w="http://schemas.openxmlformats.org/wordprocessingml/2006/main" xmlns:w10="urn:schemas-microsoft-com:office:word" xmlns:wp14="http://schemas.microsoft.com/office/word/2010/wordprocessingDrawing" xmlns:v="urn:schemas-microsoft-com:vml" xmlns:o="urn:schemas-microsoft-com:office:office" xmlns:mc="http://schemas.openxmlformats.org/markup-compatibility/2006" xmlns:wpc="http://schemas.microsoft.com/office/word/2010/wordprocessingCanvas" xmlns="" val="0"/>
+                          <a14:useLocalDpi xmlns="" xmlns:wpc="http://schemas.microsoft.com/office/word/2010/wordprocessingCanvas" xmlns:mc="http://schemas.openxmlformats.org/markup-compatibility/2006" xmlns:o="urn:schemas-microsoft-com:office:office" xmlns:v="urn:schemas-microsoft-com:vml" xmlns:wp14="http://schemas.microsoft.com/office/word/2010/wordprocessingDrawing" xmlns:w10="urn:schemas-microsoft-com:office:word" xmlns:w="http://schemas.openxmlformats.org/wordprocessingml/2006/main" xmlns:w14="http://schemas.microsoft.com/office/word/2010/wordml" xmlns:wpg="http://schemas.microsoft.com/office/word/2010/wordprocessingGroup" xmlns:wpi="http://schemas.microsoft.com/office/word/2010/wordprocessingInk" xmlns:wps="http://schemas.microsoft.com/office/word/2010/wordprocessingShape" xmlns:a14="http://schemas.microsoft.com/office/drawing/2010/main" val="0"/>
                         </a:ext>
                       </a:extLst>
                     </a:blip>
@@ -11371,7 +11455,7 @@
         <w:rFonts w:ascii="Calibri" w:hAnsi="Calibri"/>
         <w:noProof/>
       </w:rPr>
-      <w:t>16</w:t>
+      <w:t>1</w:t>
     </w:r>
     <w:r>
       <w:rPr>
@@ -17672,7 +17756,7 @@
 </file>
 
 <file path=customXml/itemProps1.xml><?xml version="1.0" encoding="utf-8"?>
-<ds:datastoreItem xmlns:ds="http://schemas.openxmlformats.org/officeDocument/2006/customXml" ds:itemID="{84E88720-35D3-41C5-9B26-95E796853B8A}">
+<ds:datastoreItem xmlns:ds="http://schemas.openxmlformats.org/officeDocument/2006/customXml" ds:itemID="{6062EB59-D1A8-4C93-952B-B41983CD9242}">
   <ds:schemaRefs>
     <ds:schemaRef ds:uri="http://schemas.openxmlformats.org/officeDocument/2006/bibliography"/>
   </ds:schemaRefs>

</xml_diff>

<commit_message>
Cambios en la redacción, conclusiones y leccion aprendida
</commit_message>
<xml_diff>
--- a/CSOF5301 Analisis y Diseno de Software/Taller 3/0917 Taller 3 - Laberinto.docx
+++ b/CSOF5301 Analisis y Diseno de Software/Taller 3/0917 Taller 3 - Laberinto.docx
@@ -4588,7 +4588,123 @@
           <w:rFonts w:ascii="Calibri" w:hAnsi="Calibri" w:cs="Calibri"/>
           <w:sz w:val="22"/>
         </w:rPr>
-        <w:t xml:space="preserve">El sistema bajo análisis es la base para un juego en un laberinto. El laberinto puede ser recorrido por  un conjunto de elementos nombrados elementos activos, que pueden estar asociados a un jugador o tener sus propios algoritmos de decisión, adicionalmente, existen elementos pasivos distribuidos en el laberinto, que modifican las características de los elementos activos cuando estos los consumen. En cada posición del laberinto pueden permanecer cualquier número de elementos pasivos y cualquier número de elementos activos que no sean agresivos entre sí, cuando dos elementos activos que son agresivos entre si se encuentran, se forma una pelea que lleva a la salida de alguno de los elementos. </w:t>
+        <w:t xml:space="preserve">El sistema bajo análisis es la base para </w:t>
+      </w:r>
+      <w:r>
+        <w:rPr>
+          <w:rFonts w:ascii="Calibri" w:hAnsi="Calibri" w:cs="Calibri"/>
+          <w:sz w:val="22"/>
+        </w:rPr>
+        <w:t>el inicio del diseño de un motor de soporte para una línea de juegos basados en el concepto de laberinto, el cual debe permitir</w:t>
+      </w:r>
+      <w:r>
+        <w:rPr>
+          <w:rFonts w:ascii="Calibri" w:hAnsi="Calibri" w:cs="Calibri"/>
+          <w:sz w:val="22"/>
+        </w:rPr>
+        <w:t xml:space="preserve"> a los</w:t>
+      </w:r>
+      <w:r>
+        <w:rPr>
+          <w:rFonts w:ascii="Calibri" w:hAnsi="Calibri" w:cs="Calibri"/>
+          <w:sz w:val="22"/>
+        </w:rPr>
+        <w:t xml:space="preserve"> usuarios jugar en red</w:t>
+      </w:r>
+      <w:r>
+        <w:rPr>
+          <w:rFonts w:ascii="Calibri" w:hAnsi="Calibri" w:cs="Calibri"/>
+          <w:sz w:val="22"/>
+        </w:rPr>
+        <w:t>.</w:t>
+      </w:r>
+    </w:p>
+    <w:p>
+      <w:pPr>
+        <w:jc w:val="both"/>
+        <w:rPr>
+          <w:rFonts w:ascii="Calibri" w:hAnsi="Calibri" w:cs="Calibri"/>
+          <w:sz w:val="22"/>
+        </w:rPr>
+      </w:pPr>
+    </w:p>
+    <w:p>
+      <w:pPr>
+        <w:jc w:val="both"/>
+        <w:rPr>
+          <w:rFonts w:ascii="Calibri" w:hAnsi="Calibri" w:cs="Calibri"/>
+          <w:sz w:val="22"/>
+        </w:rPr>
+      </w:pPr>
+      <w:r>
+        <w:rPr>
+          <w:rFonts w:ascii="Calibri" w:hAnsi="Calibri" w:cs="Calibri"/>
+          <w:sz w:val="22"/>
+        </w:rPr>
+        <w:t xml:space="preserve">El juego inicia con un </w:t>
+      </w:r>
+      <w:r>
+        <w:rPr>
+          <w:rFonts w:ascii="Calibri" w:hAnsi="Calibri" w:cs="Calibri"/>
+          <w:sz w:val="22"/>
+        </w:rPr>
+        <w:t xml:space="preserve">laberinto </w:t>
+      </w:r>
+      <w:r>
+        <w:rPr>
+          <w:rFonts w:ascii="Calibri" w:hAnsi="Calibri" w:cs="Calibri"/>
+          <w:sz w:val="22"/>
+        </w:rPr>
+        <w:t xml:space="preserve">que </w:t>
+      </w:r>
+      <w:r>
+        <w:rPr>
+          <w:rFonts w:ascii="Calibri" w:hAnsi="Calibri" w:cs="Calibri"/>
+          <w:sz w:val="22"/>
+        </w:rPr>
+        <w:t>puede ser recorrido por  un conjunto de elementos nombrados elementos activos, que pueden estar asociados a un jugador o tener sus propios algoritmos de decisión</w:t>
+      </w:r>
+      <w:r>
+        <w:rPr>
+          <w:rFonts w:ascii="Calibri" w:hAnsi="Calibri" w:cs="Calibri"/>
+          <w:sz w:val="22"/>
+        </w:rPr>
+        <w:t>.</w:t>
+      </w:r>
+      <w:r>
+        <w:rPr>
+          <w:rFonts w:ascii="Calibri" w:hAnsi="Calibri" w:cs="Calibri"/>
+          <w:sz w:val="22"/>
+        </w:rPr>
+        <w:t xml:space="preserve"> </w:t>
+      </w:r>
+      <w:r>
+        <w:rPr>
+          <w:rFonts w:ascii="Calibri" w:hAnsi="Calibri" w:cs="Calibri"/>
+          <w:sz w:val="22"/>
+        </w:rPr>
+        <w:t>A</w:t>
+      </w:r>
+      <w:r>
+        <w:rPr>
+          <w:rFonts w:ascii="Calibri" w:hAnsi="Calibri" w:cs="Calibri"/>
+          <w:sz w:val="22"/>
+        </w:rPr>
+        <w:t xml:space="preserve">dicionalmente, existen elementos pasivos distribuidos en el laberinto que modifican las características de los elementos activos cuando estos los consumen. En cada posición del laberinto pueden permanecer cualquier número de elementos pasivos y cualquier número de elementos activos que no sean agresivos entre sí, cuando dos elementos activos que son agresivos entre si se encuentran, se </w:t>
+      </w:r>
+      <w:r>
+        <w:rPr>
+          <w:rFonts w:ascii="Calibri" w:hAnsi="Calibri" w:cs="Calibri"/>
+          <w:sz w:val="22"/>
+        </w:rPr>
+        <w:t>inicia</w:t>
+      </w:r>
+      <w:r>
+        <w:rPr>
+          <w:rFonts w:ascii="Calibri" w:hAnsi="Calibri" w:cs="Calibri"/>
+          <w:sz w:val="22"/>
+        </w:rPr>
+        <w:t xml:space="preserve"> una pelea que lleva a la salida de alguno de los elementos. </w:t>
       </w:r>
     </w:p>
     <w:p>
@@ -4667,7 +4783,7 @@
                     <a:blip r:embed="rId10">
                       <a:extLst>
                         <a:ext uri="{28A0092B-C50C-407E-A947-70E740481C1C}">
-                          <a14:useLocalDpi xmlns="" xmlns:wpc="http://schemas.microsoft.com/office/word/2010/wordprocessingCanvas" xmlns:mc="http://schemas.openxmlformats.org/markup-compatibility/2006" xmlns:o="urn:schemas-microsoft-com:office:office" xmlns:v="urn:schemas-microsoft-com:vml" xmlns:wp14="http://schemas.microsoft.com/office/word/2010/wordprocessingDrawing" xmlns:w10="urn:schemas-microsoft-com:office:word" xmlns:w="http://schemas.openxmlformats.org/wordprocessingml/2006/main" xmlns:w14="http://schemas.microsoft.com/office/word/2010/wordml" xmlns:wpg="http://schemas.microsoft.com/office/word/2010/wordprocessingGroup" xmlns:wpi="http://schemas.microsoft.com/office/word/2010/wordprocessingInk" xmlns:wps="http://schemas.microsoft.com/office/word/2010/wordprocessingShape" xmlns:a14="http://schemas.microsoft.com/office/drawing/2010/main" val="0"/>
+                          <a14:useLocalDpi xmlns:a14="http://schemas.microsoft.com/office/drawing/2010/main" xmlns:wps="http://schemas.microsoft.com/office/word/2010/wordprocessingShape" xmlns:wpi="http://schemas.microsoft.com/office/word/2010/wordprocessingInk" xmlns:wpg="http://schemas.microsoft.com/office/word/2010/wordprocessingGroup" xmlns:w14="http://schemas.microsoft.com/office/word/2010/wordml" xmlns:w="http://schemas.openxmlformats.org/wordprocessingml/2006/main" xmlns:w10="urn:schemas-microsoft-com:office:word" xmlns:wp14="http://schemas.microsoft.com/office/word/2010/wordprocessingDrawing" xmlns:v="urn:schemas-microsoft-com:vml" xmlns:o="urn:schemas-microsoft-com:office:office" xmlns:mc="http://schemas.openxmlformats.org/markup-compatibility/2006" xmlns:wpc="http://schemas.microsoft.com/office/word/2010/wordprocessingCanvas" xmlns="" val="0"/>
                         </a:ext>
                       </a:extLst>
                     </a:blip>
@@ -4792,7 +4908,39 @@
           <w:sz w:val="22"/>
           <w:szCs w:val="22"/>
         </w:rPr>
-        <w:t xml:space="preserve">Un jugador se encuentra en alguno de los siguientes estados, de acuerdo a las acciones que se realicen durante el juego, inicialmente el jugador para iniciar el juego debe </w:t>
+        <w:t>Un jugador se encuentra en alguno de los siguientes estados de acuerdo a las acciones que se realicen durante el juego</w:t>
+      </w:r>
+      <w:r>
+        <w:rPr>
+          <w:rFonts w:asciiTheme="minorHAnsi" w:hAnsiTheme="minorHAnsi" w:cstheme="minorHAnsi"/>
+          <w:sz w:val="22"/>
+          <w:szCs w:val="22"/>
+        </w:rPr>
+        <w:t>. In</w:t>
+      </w:r>
+      <w:r>
+        <w:rPr>
+          <w:rFonts w:asciiTheme="minorHAnsi" w:hAnsiTheme="minorHAnsi" w:cstheme="minorHAnsi"/>
+          <w:sz w:val="22"/>
+          <w:szCs w:val="22"/>
+        </w:rPr>
+        <w:t xml:space="preserve">icialmente el jugador para </w:t>
+      </w:r>
+      <w:r>
+        <w:rPr>
+          <w:rFonts w:asciiTheme="minorHAnsi" w:hAnsiTheme="minorHAnsi" w:cstheme="minorHAnsi"/>
+          <w:sz w:val="22"/>
+          <w:szCs w:val="22"/>
+        </w:rPr>
+        <w:t>comenzar</w:t>
+      </w:r>
+      <w:r>
+        <w:rPr>
+          <w:rFonts w:asciiTheme="minorHAnsi" w:hAnsiTheme="minorHAnsi" w:cstheme="minorHAnsi"/>
+          <w:sz w:val="22"/>
+          <w:szCs w:val="22"/>
+        </w:rPr>
+        <w:t xml:space="preserve"> el juego debe </w:t>
       </w:r>
       <w:r>
         <w:rPr>
@@ -4809,7 +4957,15 @@
           <w:sz w:val="22"/>
           <w:szCs w:val="22"/>
         </w:rPr>
-        <w:t xml:space="preserve">, donde se le asigna un elemento activo, unos elementos pasivos y se ubica dentro del laberinto en una posición, allí se le asigna un turno y se pone en estado de </w:t>
+        <w:t xml:space="preserve">, en donde </w:t>
+      </w:r>
+      <w:r>
+        <w:rPr>
+          <w:rFonts w:asciiTheme="minorHAnsi" w:hAnsiTheme="minorHAnsi" w:cstheme="minorHAnsi"/>
+          <w:sz w:val="22"/>
+          <w:szCs w:val="22"/>
+        </w:rPr>
+        <w:t xml:space="preserve">se le asigna un elemento activo, unos elementos pasivos y se ubica dentro del laberinto en una posición, allí se le asigna un turno y se pone en estado de </w:t>
       </w:r>
       <w:r>
         <w:rPr>
@@ -4967,7 +5123,31 @@
           <w:sz w:val="22"/>
           <w:szCs w:val="22"/>
         </w:rPr>
-        <w:t xml:space="preserve">, en el estado </w:t>
+        <w:t>.</w:t>
+      </w:r>
+      <w:r>
+        <w:rPr>
+          <w:rFonts w:asciiTheme="minorHAnsi" w:hAnsiTheme="minorHAnsi" w:cstheme="minorHAnsi"/>
+          <w:sz w:val="22"/>
+          <w:szCs w:val="22"/>
+        </w:rPr>
+        <w:t xml:space="preserve"> </w:t>
+      </w:r>
+      <w:r>
+        <w:rPr>
+          <w:rFonts w:asciiTheme="minorHAnsi" w:hAnsiTheme="minorHAnsi" w:cstheme="minorHAnsi"/>
+          <w:sz w:val="22"/>
+          <w:szCs w:val="22"/>
+        </w:rPr>
+        <w:t>E</w:t>
+      </w:r>
+      <w:r>
+        <w:rPr>
+          <w:rFonts w:asciiTheme="minorHAnsi" w:hAnsiTheme="minorHAnsi" w:cstheme="minorHAnsi"/>
+          <w:sz w:val="22"/>
+          <w:szCs w:val="22"/>
+        </w:rPr>
+        <w:t xml:space="preserve">l estado </w:t>
       </w:r>
       <w:r>
         <w:rPr>
@@ -5001,7 +5181,15 @@
           <w:sz w:val="22"/>
           <w:szCs w:val="22"/>
         </w:rPr>
-        <w:t xml:space="preserve">, hasta que a alguno de los elementos en la pelea se le terminen su puntos de vida, al finalizar los puntos de vida el jugador pasa al estado </w:t>
+        <w:t>. Cuando se inicie el ataque este finaliza</w:t>
+      </w:r>
+      <w:r>
+        <w:rPr>
+          <w:rFonts w:asciiTheme="minorHAnsi" w:hAnsiTheme="minorHAnsi" w:cstheme="minorHAnsi"/>
+          <w:sz w:val="22"/>
+          <w:szCs w:val="22"/>
+        </w:rPr>
+        <w:t xml:space="preserve"> hasta que a alguno de los elementos en la pelea se le terminen su puntos de vida, al finalizar los puntos de vida el jugador pasa al estado </w:t>
       </w:r>
       <w:r>
         <w:rPr>
@@ -5106,7 +5294,7 @@
                     <a:blip r:embed="rId11">
                       <a:extLst>
                         <a:ext uri="{28A0092B-C50C-407E-A947-70E740481C1C}">
-                          <a14:useLocalDpi xmlns="" xmlns:wpc="http://schemas.microsoft.com/office/word/2010/wordprocessingCanvas" xmlns:mc="http://schemas.openxmlformats.org/markup-compatibility/2006" xmlns:o="urn:schemas-microsoft-com:office:office" xmlns:v="urn:schemas-microsoft-com:vml" xmlns:wp14="http://schemas.microsoft.com/office/word/2010/wordprocessingDrawing" xmlns:w10="urn:schemas-microsoft-com:office:word" xmlns:w="http://schemas.openxmlformats.org/wordprocessingml/2006/main" xmlns:w14="http://schemas.microsoft.com/office/word/2010/wordml" xmlns:wpg="http://schemas.microsoft.com/office/word/2010/wordprocessingGroup" xmlns:wpi="http://schemas.microsoft.com/office/word/2010/wordprocessingInk" xmlns:wps="http://schemas.microsoft.com/office/word/2010/wordprocessingShape" xmlns:a14="http://schemas.microsoft.com/office/drawing/2010/main" val="0"/>
+                          <a14:useLocalDpi xmlns:a14="http://schemas.microsoft.com/office/drawing/2010/main" xmlns:wps="http://schemas.microsoft.com/office/word/2010/wordprocessingShape" xmlns:wpi="http://schemas.microsoft.com/office/word/2010/wordprocessingInk" xmlns:wpg="http://schemas.microsoft.com/office/word/2010/wordprocessingGroup" xmlns:w14="http://schemas.microsoft.com/office/word/2010/wordml" xmlns:w="http://schemas.openxmlformats.org/wordprocessingml/2006/main" xmlns:w10="urn:schemas-microsoft-com:office:word" xmlns:wp14="http://schemas.microsoft.com/office/word/2010/wordprocessingDrawing" xmlns:v="urn:schemas-microsoft-com:vml" xmlns:o="urn:schemas-microsoft-com:office:office" xmlns:mc="http://schemas.openxmlformats.org/markup-compatibility/2006" xmlns:wpc="http://schemas.microsoft.com/office/word/2010/wordprocessingCanvas" xmlns="" val="0"/>
                         </a:ext>
                       </a:extLst>
                     </a:blip>
@@ -5221,7 +5409,39 @@
           <w:sz w:val="22"/>
           <w:szCs w:val="22"/>
         </w:rPr>
-        <w:t>El sistema comienza generando un laberinto para poder iniciar el juego, después de iniciado el juego se pueden empezar a adicionar los jugadores por medio de la acción de ingresar, en cualquier momento los jugadores pueden salir del juego, de manera paralela el sistema lleva control de los turnos asignando el turno para jugar de acuerdo a las dependencias entre jugadores y finalmente actualiza el laberinto con los nuevos ingresos, salidas y las actualizaciones que el sistema realiza sobre el laberinto.</w:t>
+        <w:t>El sistema comienza generando un laberinto para poder iniciar el juego, después de iniciado el juego se pueden empezar a adicionar los jugadores por medio de la acción de ingresar</w:t>
+      </w:r>
+      <w:r>
+        <w:rPr>
+          <w:rFonts w:asciiTheme="minorHAnsi" w:hAnsiTheme="minorHAnsi" w:cstheme="minorHAnsi"/>
+          <w:sz w:val="22"/>
+          <w:szCs w:val="22"/>
+        </w:rPr>
+        <w:t xml:space="preserve"> y </w:t>
+      </w:r>
+      <w:r>
+        <w:rPr>
+          <w:rFonts w:asciiTheme="minorHAnsi" w:hAnsiTheme="minorHAnsi" w:cstheme="minorHAnsi"/>
+          <w:sz w:val="22"/>
+          <w:szCs w:val="22"/>
+        </w:rPr>
+        <w:t>en cualquier momento los jugadores pueden salir del juego</w:t>
+      </w:r>
+      <w:r>
+        <w:rPr>
+          <w:rFonts w:asciiTheme="minorHAnsi" w:hAnsiTheme="minorHAnsi" w:cstheme="minorHAnsi"/>
+          <w:sz w:val="22"/>
+          <w:szCs w:val="22"/>
+        </w:rPr>
+        <w:t>. D</w:t>
+      </w:r>
+      <w:r>
+        <w:rPr>
+          <w:rFonts w:asciiTheme="minorHAnsi" w:hAnsiTheme="minorHAnsi" w:cstheme="minorHAnsi"/>
+          <w:sz w:val="22"/>
+          <w:szCs w:val="22"/>
+        </w:rPr>
+        <w:t>e manera paralela el sistema lleva control de los turnos asignando el turno para jugar de acuerdo a las dependencias entre jugadores y finalmente actualiza el laberinto con los nuevos ingresos, salidas y las actualizaciones que el sistema realiza sobre el laberinto.</w:t>
       </w:r>
     </w:p>
     <w:p>
@@ -5275,7 +5495,7 @@
                     <a:blip r:embed="rId12">
                       <a:extLst>
                         <a:ext uri="{28A0092B-C50C-407E-A947-70E740481C1C}">
-                          <a14:useLocalDpi xmlns="" xmlns:wpc="http://schemas.microsoft.com/office/word/2010/wordprocessingCanvas" xmlns:mc="http://schemas.openxmlformats.org/markup-compatibility/2006" xmlns:o="urn:schemas-microsoft-com:office:office" xmlns:v="urn:schemas-microsoft-com:vml" xmlns:wp14="http://schemas.microsoft.com/office/word/2010/wordprocessingDrawing" xmlns:w10="urn:schemas-microsoft-com:office:word" xmlns:w="http://schemas.openxmlformats.org/wordprocessingml/2006/main" xmlns:w14="http://schemas.microsoft.com/office/word/2010/wordml" xmlns:wpg="http://schemas.microsoft.com/office/word/2010/wordprocessingGroup" xmlns:wpi="http://schemas.microsoft.com/office/word/2010/wordprocessingInk" xmlns:wps="http://schemas.microsoft.com/office/word/2010/wordprocessingShape" xmlns:a14="http://schemas.microsoft.com/office/drawing/2010/main" val="0"/>
+                          <a14:useLocalDpi xmlns:a14="http://schemas.microsoft.com/office/drawing/2010/main" xmlns:wps="http://schemas.microsoft.com/office/word/2010/wordprocessingShape" xmlns:wpi="http://schemas.microsoft.com/office/word/2010/wordprocessingInk" xmlns:wpg="http://schemas.microsoft.com/office/word/2010/wordprocessingGroup" xmlns:w14="http://schemas.microsoft.com/office/word/2010/wordml" xmlns:w="http://schemas.openxmlformats.org/wordprocessingml/2006/main" xmlns:w10="urn:schemas-microsoft-com:office:word" xmlns:wp14="http://schemas.microsoft.com/office/word/2010/wordprocessingDrawing" xmlns:v="urn:schemas-microsoft-com:vml" xmlns:o="urn:schemas-microsoft-com:office:office" xmlns:mc="http://schemas.openxmlformats.org/markup-compatibility/2006" xmlns:wpc="http://schemas.microsoft.com/office/word/2010/wordprocessingCanvas" xmlns="" val="0"/>
                         </a:ext>
                       </a:extLst>
                     </a:blip>
@@ -5395,7 +5615,21 @@
           <w:rFonts w:asciiTheme="minorHAnsi" w:hAnsiTheme="minorHAnsi" w:cstheme="minorHAnsi"/>
           <w:sz w:val="22"/>
         </w:rPr>
-        <w:t>Para asignar el turno a un jugador el sistema verifica el estado del jugador y sus posibles movimientos válidos, una  vez se da el turno al jugador se espera sus jugadas un tiempo T y si no se recibe respuesta se asume que no se realiza ningún movimiento, si el jugador se encontraba en estado de pelea el sistema evalúa si hubo un ganador para llamar la salida del perdedor y asignar los elementos pasivos del perdedor al ganador.</w:t>
+        <w:t>Para asignar el turno a un jugador el sistema verifica el estado del jugador y sus posibles movimientos válidos, una  vez se da el turno al jugador se</w:t>
+      </w:r>
+      <w:r>
+        <w:rPr>
+          <w:rFonts w:asciiTheme="minorHAnsi" w:hAnsiTheme="minorHAnsi" w:cstheme="minorHAnsi"/>
+          <w:sz w:val="22"/>
+        </w:rPr>
+        <w:t xml:space="preserve"> espera sus jugadas un tiempo T, </w:t>
+      </w:r>
+      <w:r>
+        <w:rPr>
+          <w:rFonts w:asciiTheme="minorHAnsi" w:hAnsiTheme="minorHAnsi" w:cstheme="minorHAnsi"/>
+          <w:sz w:val="22"/>
+        </w:rPr>
+        <w:t>si no se recibe respuesta se asume que no se realiza ningún movimiento, si el jugador se encontraba en estado de pelea el sistema evalúa si hubo un ganador para llamar la salida del perdedor y asignar los elementos pasivos del perdedor al ganador.</w:t>
       </w:r>
     </w:p>
     <w:p>
@@ -5449,7 +5683,7 @@
                     <a:blip r:embed="rId13">
                       <a:extLst>
                         <a:ext uri="{28A0092B-C50C-407E-A947-70E740481C1C}">
-                          <a14:useLocalDpi xmlns="" xmlns:wpc="http://schemas.microsoft.com/office/word/2010/wordprocessingCanvas" xmlns:mc="http://schemas.openxmlformats.org/markup-compatibility/2006" xmlns:o="urn:schemas-microsoft-com:office:office" xmlns:v="urn:schemas-microsoft-com:vml" xmlns:wp14="http://schemas.microsoft.com/office/word/2010/wordprocessingDrawing" xmlns:w10="urn:schemas-microsoft-com:office:word" xmlns:w="http://schemas.openxmlformats.org/wordprocessingml/2006/main" xmlns:w14="http://schemas.microsoft.com/office/word/2010/wordml" xmlns:wpg="http://schemas.microsoft.com/office/word/2010/wordprocessingGroup" xmlns:wpi="http://schemas.microsoft.com/office/word/2010/wordprocessingInk" xmlns:wps="http://schemas.microsoft.com/office/word/2010/wordprocessingShape" xmlns:a14="http://schemas.microsoft.com/office/drawing/2010/main" val="0"/>
+                          <a14:useLocalDpi xmlns:a14="http://schemas.microsoft.com/office/drawing/2010/main" xmlns:wps="http://schemas.microsoft.com/office/word/2010/wordprocessingShape" xmlns:wpi="http://schemas.microsoft.com/office/word/2010/wordprocessingInk" xmlns:wpg="http://schemas.microsoft.com/office/word/2010/wordprocessingGroup" xmlns:w14="http://schemas.microsoft.com/office/word/2010/wordml" xmlns:w="http://schemas.openxmlformats.org/wordprocessingml/2006/main" xmlns:w10="urn:schemas-microsoft-com:office:word" xmlns:wp14="http://schemas.microsoft.com/office/word/2010/wordprocessingDrawing" xmlns:v="urn:schemas-microsoft-com:vml" xmlns:o="urn:schemas-microsoft-com:office:office" xmlns:mc="http://schemas.openxmlformats.org/markup-compatibility/2006" xmlns:wpc="http://schemas.microsoft.com/office/word/2010/wordprocessingCanvas" xmlns="" val="0"/>
                         </a:ext>
                       </a:extLst>
                     </a:blip>
@@ -5616,7 +5850,7 @@
                     <a:blip r:embed="rId14">
                       <a:extLst>
                         <a:ext uri="{28A0092B-C50C-407E-A947-70E740481C1C}">
-                          <a14:useLocalDpi xmlns="" xmlns:wpc="http://schemas.microsoft.com/office/word/2010/wordprocessingCanvas" xmlns:mc="http://schemas.openxmlformats.org/markup-compatibility/2006" xmlns:o="urn:schemas-microsoft-com:office:office" xmlns:v="urn:schemas-microsoft-com:vml" xmlns:wp14="http://schemas.microsoft.com/office/word/2010/wordprocessingDrawing" xmlns:w10="urn:schemas-microsoft-com:office:word" xmlns:w="http://schemas.openxmlformats.org/wordprocessingml/2006/main" xmlns:w14="http://schemas.microsoft.com/office/word/2010/wordml" xmlns:wpg="http://schemas.microsoft.com/office/word/2010/wordprocessingGroup" xmlns:wpi="http://schemas.microsoft.com/office/word/2010/wordprocessingInk" xmlns:wps="http://schemas.microsoft.com/office/word/2010/wordprocessingShape" xmlns:a14="http://schemas.microsoft.com/office/drawing/2010/main" val="0"/>
+                          <a14:useLocalDpi xmlns:a14="http://schemas.microsoft.com/office/drawing/2010/main" xmlns:wps="http://schemas.microsoft.com/office/word/2010/wordprocessingShape" xmlns:wpi="http://schemas.microsoft.com/office/word/2010/wordprocessingInk" xmlns:wpg="http://schemas.microsoft.com/office/word/2010/wordprocessingGroup" xmlns:w14="http://schemas.microsoft.com/office/word/2010/wordml" xmlns:w="http://schemas.openxmlformats.org/wordprocessingml/2006/main" xmlns:w10="urn:schemas-microsoft-com:office:word" xmlns:wp14="http://schemas.microsoft.com/office/word/2010/wordprocessingDrawing" xmlns:v="urn:schemas-microsoft-com:vml" xmlns:o="urn:schemas-microsoft-com:office:office" xmlns:mc="http://schemas.openxmlformats.org/markup-compatibility/2006" xmlns:wpc="http://schemas.microsoft.com/office/word/2010/wordprocessingCanvas" xmlns="" val="0"/>
                         </a:ext>
                       </a:extLst>
                     </a:blip>
@@ -5805,7 +6039,7 @@
                     <a:blip r:embed="rId15">
                       <a:extLst>
                         <a:ext uri="{28A0092B-C50C-407E-A947-70E740481C1C}">
-                          <a14:useLocalDpi xmlns="" xmlns:wpc="http://schemas.microsoft.com/office/word/2010/wordprocessingCanvas" xmlns:mc="http://schemas.openxmlformats.org/markup-compatibility/2006" xmlns:o="urn:schemas-microsoft-com:office:office" xmlns:v="urn:schemas-microsoft-com:vml" xmlns:wp14="http://schemas.microsoft.com/office/word/2010/wordprocessingDrawing" xmlns:w10="urn:schemas-microsoft-com:office:word" xmlns:w="http://schemas.openxmlformats.org/wordprocessingml/2006/main" xmlns:w14="http://schemas.microsoft.com/office/word/2010/wordml" xmlns:wpg="http://schemas.microsoft.com/office/word/2010/wordprocessingGroup" xmlns:wpi="http://schemas.microsoft.com/office/word/2010/wordprocessingInk" xmlns:wps="http://schemas.microsoft.com/office/word/2010/wordprocessingShape" xmlns:a14="http://schemas.microsoft.com/office/drawing/2010/main" val="0"/>
+                          <a14:useLocalDpi xmlns:a14="http://schemas.microsoft.com/office/drawing/2010/main" xmlns:wps="http://schemas.microsoft.com/office/word/2010/wordprocessingShape" xmlns:wpi="http://schemas.microsoft.com/office/word/2010/wordprocessingInk" xmlns:wpg="http://schemas.microsoft.com/office/word/2010/wordprocessingGroup" xmlns:w14="http://schemas.microsoft.com/office/word/2010/wordml" xmlns:w="http://schemas.openxmlformats.org/wordprocessingml/2006/main" xmlns:w10="urn:schemas-microsoft-com:office:word" xmlns:wp14="http://schemas.microsoft.com/office/word/2010/wordprocessingDrawing" xmlns:v="urn:schemas-microsoft-com:vml" xmlns:o="urn:schemas-microsoft-com:office:office" xmlns:mc="http://schemas.openxmlformats.org/markup-compatibility/2006" xmlns:wpc="http://schemas.microsoft.com/office/word/2010/wordprocessingCanvas" xmlns="" val="0"/>
                         </a:ext>
                       </a:extLst>
                     </a:blip>
@@ -6246,7 +6480,7 @@
                     <a:blip r:embed="rId16">
                       <a:extLst>
                         <a:ext uri="{28A0092B-C50C-407E-A947-70E740481C1C}">
-                          <a14:useLocalDpi xmlns="" xmlns:wpc="http://schemas.microsoft.com/office/word/2010/wordprocessingCanvas" xmlns:mc="http://schemas.openxmlformats.org/markup-compatibility/2006" xmlns:o="urn:schemas-microsoft-com:office:office" xmlns:v="urn:schemas-microsoft-com:vml" xmlns:wp14="http://schemas.microsoft.com/office/word/2010/wordprocessingDrawing" xmlns:w10="urn:schemas-microsoft-com:office:word" xmlns:w="http://schemas.openxmlformats.org/wordprocessingml/2006/main" xmlns:w14="http://schemas.microsoft.com/office/word/2010/wordml" xmlns:wpg="http://schemas.microsoft.com/office/word/2010/wordprocessingGroup" xmlns:wpi="http://schemas.microsoft.com/office/word/2010/wordprocessingInk" xmlns:wps="http://schemas.microsoft.com/office/word/2010/wordprocessingShape" xmlns:a14="http://schemas.microsoft.com/office/drawing/2010/main" val="0"/>
+                          <a14:useLocalDpi xmlns:a14="http://schemas.microsoft.com/office/drawing/2010/main" xmlns:wps="http://schemas.microsoft.com/office/word/2010/wordprocessingShape" xmlns:wpi="http://schemas.microsoft.com/office/word/2010/wordprocessingInk" xmlns:wpg="http://schemas.microsoft.com/office/word/2010/wordprocessingGroup" xmlns:w14="http://schemas.microsoft.com/office/word/2010/wordml" xmlns:w="http://schemas.openxmlformats.org/wordprocessingml/2006/main" xmlns:w10="urn:schemas-microsoft-com:office:word" xmlns:wp14="http://schemas.microsoft.com/office/word/2010/wordprocessingDrawing" xmlns:v="urn:schemas-microsoft-com:vml" xmlns:o="urn:schemas-microsoft-com:office:office" xmlns:mc="http://schemas.openxmlformats.org/markup-compatibility/2006" xmlns:wpc="http://schemas.microsoft.com/office/word/2010/wordprocessingCanvas" xmlns="" val="0"/>
                         </a:ext>
                       </a:extLst>
                     </a:blip>
@@ -6359,7 +6593,21 @@
           <w:rFonts w:asciiTheme="minorHAnsi" w:hAnsiTheme="minorHAnsi" w:cstheme="minorHAnsi"/>
           <w:sz w:val="22"/>
         </w:rPr>
-        <w:t>El motor a desarrollar debe contar con la posibilidad de soportar jugadores en línea</w:t>
+        <w:t xml:space="preserve">El motor a </w:t>
+      </w:r>
+      <w:r>
+        <w:rPr>
+          <w:rFonts w:asciiTheme="minorHAnsi" w:hAnsiTheme="minorHAnsi" w:cstheme="minorHAnsi"/>
+          <w:sz w:val="22"/>
+        </w:rPr>
+        <w:t>diseñar</w:t>
+      </w:r>
+      <w:r>
+        <w:rPr>
+          <w:rFonts w:asciiTheme="minorHAnsi" w:hAnsiTheme="minorHAnsi" w:cstheme="minorHAnsi"/>
+          <w:sz w:val="22"/>
+        </w:rPr>
+        <w:t xml:space="preserve"> debe contar con la posibilidad de soportar jugadores en línea</w:t>
       </w:r>
       <w:r>
         <w:rPr>
@@ -6429,7 +6677,14 @@
           <w:rFonts w:asciiTheme="minorHAnsi" w:hAnsiTheme="minorHAnsi" w:cstheme="minorHAnsi"/>
           <w:sz w:val="22"/>
         </w:rPr>
-        <w:t xml:space="preserve">sistema LDAP, luego de esta verificación el jugador </w:t>
+        <w:t>sistema LDAP. L</w:t>
+      </w:r>
+      <w:r>
+        <w:rPr>
+          <w:rFonts w:asciiTheme="minorHAnsi" w:hAnsiTheme="minorHAnsi" w:cstheme="minorHAnsi"/>
+          <w:sz w:val="22"/>
+        </w:rPr>
+        <w:t xml:space="preserve">uego de esta verificación el jugador </w:t>
       </w:r>
       <w:r>
         <w:rPr>
@@ -7463,45 +7718,6 @@
           </w:p>
         </w:tc>
       </w:tr>
-      <w:tr>
-        <w:trPr>
-          <w:jc w:val="center"/>
-        </w:trPr>
-        <w:tc>
-          <w:tcPr>
-            <w:tcW w:w="1134" w:type="dxa"/>
-            <w:shd w:val="clear" w:color="auto" w:fill="DBE5F1" w:themeFill="accent1" w:themeFillTint="33"/>
-          </w:tcPr>
-          <w:p>
-            <w:pPr>
-              <w:jc w:val="center"/>
-              <w:rPr>
-                <w:rFonts w:asciiTheme="minorHAnsi" w:hAnsiTheme="minorHAnsi" w:cstheme="minorHAnsi"/>
-                <w:b/>
-              </w:rPr>
-            </w:pPr>
-            <w:r>
-              <w:rPr>
-                <w:rFonts w:asciiTheme="minorHAnsi" w:hAnsiTheme="minorHAnsi" w:cstheme="minorHAnsi"/>
-                <w:b/>
-              </w:rPr>
-              <w:t>R016</w:t>
-            </w:r>
-          </w:p>
-        </w:tc>
-        <w:tc>
-          <w:tcPr>
-            <w:tcW w:w="7547" w:type="dxa"/>
-          </w:tcPr>
-          <w:p>
-            <w:pPr>
-              <w:rPr>
-                <w:rFonts w:asciiTheme="minorHAnsi" w:hAnsiTheme="minorHAnsi" w:cstheme="minorHAnsi"/>
-              </w:rPr>
-            </w:pPr>
-          </w:p>
-        </w:tc>
-      </w:tr>
     </w:tbl>
     <w:p>
       <w:pPr>
@@ -7621,7 +7837,7 @@
                     <a:blip r:embed="rId17">
                       <a:extLst>
                         <a:ext uri="{28A0092B-C50C-407E-A947-70E740481C1C}">
-                          <a14:useLocalDpi xmlns="" xmlns:wpc="http://schemas.microsoft.com/office/word/2010/wordprocessingCanvas" xmlns:mc="http://schemas.openxmlformats.org/markup-compatibility/2006" xmlns:o="urn:schemas-microsoft-com:office:office" xmlns:v="urn:schemas-microsoft-com:vml" xmlns:wp14="http://schemas.microsoft.com/office/word/2010/wordprocessingDrawing" xmlns:w10="urn:schemas-microsoft-com:office:word" xmlns:w="http://schemas.openxmlformats.org/wordprocessingml/2006/main" xmlns:w14="http://schemas.microsoft.com/office/word/2010/wordml" xmlns:wpg="http://schemas.microsoft.com/office/word/2010/wordprocessingGroup" xmlns:wpi="http://schemas.microsoft.com/office/word/2010/wordprocessingInk" xmlns:wps="http://schemas.microsoft.com/office/word/2010/wordprocessingShape" xmlns:a14="http://schemas.microsoft.com/office/drawing/2010/main" val="0"/>
+                          <a14:useLocalDpi xmlns:a14="http://schemas.microsoft.com/office/drawing/2010/main" xmlns:wps="http://schemas.microsoft.com/office/word/2010/wordprocessingShape" xmlns:wpi="http://schemas.microsoft.com/office/word/2010/wordprocessingInk" xmlns:wpg="http://schemas.microsoft.com/office/word/2010/wordprocessingGroup" xmlns:w14="http://schemas.microsoft.com/office/word/2010/wordml" xmlns:w="http://schemas.openxmlformats.org/wordprocessingml/2006/main" xmlns:w10="urn:schemas-microsoft-com:office:word" xmlns:wp14="http://schemas.microsoft.com/office/word/2010/wordprocessingDrawing" xmlns:v="urn:schemas-microsoft-com:vml" xmlns:o="urn:schemas-microsoft-com:office:office" xmlns:mc="http://schemas.openxmlformats.org/markup-compatibility/2006" xmlns:wpc="http://schemas.microsoft.com/office/word/2010/wordprocessingCanvas" xmlns="" val="0"/>
                         </a:ext>
                       </a:extLst>
                     </a:blip>
@@ -10796,7 +11012,7 @@
                     <a:blip r:embed="rId28">
                       <a:extLst>
                         <a:ext uri="{28A0092B-C50C-407E-A947-70E740481C1C}">
-                          <a14:useLocalDpi xmlns="" xmlns:wpc="http://schemas.microsoft.com/office/word/2010/wordprocessingCanvas" xmlns:mc="http://schemas.openxmlformats.org/markup-compatibility/2006" xmlns:o="urn:schemas-microsoft-com:office:office" xmlns:v="urn:schemas-microsoft-com:vml" xmlns:wp14="http://schemas.microsoft.com/office/word/2010/wordprocessingDrawing" xmlns:w10="urn:schemas-microsoft-com:office:word" xmlns:w="http://schemas.openxmlformats.org/wordprocessingml/2006/main" xmlns:w14="http://schemas.microsoft.com/office/word/2010/wordml" xmlns:wpg="http://schemas.microsoft.com/office/word/2010/wordprocessingGroup" xmlns:wpi="http://schemas.microsoft.com/office/word/2010/wordprocessingInk" xmlns:wps="http://schemas.microsoft.com/office/word/2010/wordprocessingShape" xmlns:a14="http://schemas.microsoft.com/office/drawing/2010/main" val="0"/>
+                          <a14:useLocalDpi xmlns:a14="http://schemas.microsoft.com/office/drawing/2010/main" xmlns:wps="http://schemas.microsoft.com/office/word/2010/wordprocessingShape" xmlns:wpi="http://schemas.microsoft.com/office/word/2010/wordprocessingInk" xmlns:wpg="http://schemas.microsoft.com/office/word/2010/wordprocessingGroup" xmlns:w14="http://schemas.microsoft.com/office/word/2010/wordml" xmlns:w="http://schemas.openxmlformats.org/wordprocessingml/2006/main" xmlns:w10="urn:schemas-microsoft-com:office:word" xmlns:wp14="http://schemas.microsoft.com/office/word/2010/wordprocessingDrawing" xmlns:v="urn:schemas-microsoft-com:vml" xmlns:o="urn:schemas-microsoft-com:office:office" xmlns:mc="http://schemas.openxmlformats.org/markup-compatibility/2006" xmlns:wpc="http://schemas.microsoft.com/office/word/2010/wordprocessingCanvas" xmlns="" val="0"/>
                         </a:ext>
                       </a:extLst>
                     </a:blip>
@@ -10913,72 +11129,106 @@
         <w:rPr>
           <w:rFonts w:asciiTheme="minorHAnsi" w:hAnsiTheme="minorHAnsi" w:cstheme="minorHAnsi"/>
         </w:rPr>
-        <w:t xml:space="preserve">El servidor del inicia con la ejecución del sistema del juego el cual está compuesto por los componentes </w:t>
+        <w:t xml:space="preserve">El servidor </w:t>
+      </w:r>
+      <w:r>
+        <w:rPr>
+          <w:rFonts w:asciiTheme="minorHAnsi" w:hAnsiTheme="minorHAnsi" w:cstheme="minorHAnsi"/>
+        </w:rPr>
+        <w:t xml:space="preserve">principal </w:t>
+      </w:r>
+      <w:r>
+        <w:rPr>
+          <w:rFonts w:asciiTheme="minorHAnsi" w:hAnsiTheme="minorHAnsi" w:cstheme="minorHAnsi"/>
+        </w:rPr>
+        <w:t xml:space="preserve">inicia con la ejecución del sistema del juego el cual </w:t>
+      </w:r>
+      <w:r>
+        <w:rPr>
+          <w:rFonts w:asciiTheme="minorHAnsi" w:hAnsiTheme="minorHAnsi" w:cstheme="minorHAnsi"/>
+        </w:rPr>
+        <w:t>provee los servicios de juego. Desde este servido</w:t>
+      </w:r>
+      <w:r>
+        <w:rPr>
+          <w:rFonts w:asciiTheme="minorHAnsi" w:hAnsiTheme="minorHAnsi" w:cstheme="minorHAnsi"/>
+        </w:rPr>
+        <w:t>r</w:t>
+      </w:r>
+      <w:r>
+        <w:rPr>
+          <w:rFonts w:asciiTheme="minorHAnsi" w:hAnsiTheme="minorHAnsi" w:cstheme="minorHAnsi"/>
+        </w:rPr>
+        <w:t xml:space="preserve"> se envía la </w:t>
+      </w:r>
+      <w:r>
+        <w:rPr>
+          <w:rFonts w:asciiTheme="minorHAnsi" w:hAnsiTheme="minorHAnsi" w:cstheme="minorHAnsi"/>
+        </w:rPr>
+        <w:t xml:space="preserve"> </w:t>
+      </w:r>
+      <w:r>
+        <w:rPr>
+          <w:rFonts w:asciiTheme="minorHAnsi" w:hAnsiTheme="minorHAnsi" w:cstheme="minorHAnsi"/>
+        </w:rPr>
+        <w:t>información genera</w:t>
+      </w:r>
+      <w:r>
+        <w:rPr>
+          <w:rFonts w:asciiTheme="minorHAnsi" w:hAnsiTheme="minorHAnsi" w:cstheme="minorHAnsi"/>
+        </w:rPr>
+        <w:t>da</w:t>
+      </w:r>
+      <w:r>
+        <w:rPr>
+          <w:rFonts w:asciiTheme="minorHAnsi" w:hAnsiTheme="minorHAnsi" w:cstheme="minorHAnsi"/>
+        </w:rPr>
+        <w:t xml:space="preserve"> durante el </w:t>
+      </w:r>
+      <w:r>
+        <w:rPr>
+          <w:rFonts w:asciiTheme="minorHAnsi" w:hAnsiTheme="minorHAnsi" w:cstheme="minorHAnsi"/>
+        </w:rPr>
+        <w:t>juego</w:t>
+      </w:r>
+      <w:r>
+        <w:rPr>
+          <w:rFonts w:asciiTheme="minorHAnsi" w:hAnsiTheme="minorHAnsi" w:cstheme="minorHAnsi"/>
+        </w:rPr>
+        <w:t xml:space="preserve"> hacia el</w:t>
+      </w:r>
+      <w:r>
+        <w:rPr>
+          <w:rFonts w:asciiTheme="minorHAnsi" w:hAnsiTheme="minorHAnsi" w:cstheme="minorHAnsi"/>
+        </w:rPr>
+        <w:t xml:space="preserve"> </w:t>
+      </w:r>
+      <w:r>
+        <w:rPr>
+          <w:rFonts w:asciiTheme="minorHAnsi" w:hAnsiTheme="minorHAnsi" w:cstheme="minorHAnsi"/>
+        </w:rPr>
+        <w:t xml:space="preserve">Data </w:t>
       </w:r>
       <w:proofErr w:type="spellStart"/>
       <w:r>
         <w:rPr>
           <w:rFonts w:asciiTheme="minorHAnsi" w:hAnsiTheme="minorHAnsi" w:cstheme="minorHAnsi"/>
         </w:rPr>
-        <w:t>Game</w:t>
+        <w:t>W</w:t>
+      </w:r>
+      <w:r>
+        <w:rPr>
+          <w:rFonts w:asciiTheme="minorHAnsi" w:hAnsiTheme="minorHAnsi" w:cstheme="minorHAnsi"/>
+        </w:rPr>
+        <w:t>arehouse</w:t>
       </w:r>
       <w:proofErr w:type="spellEnd"/>
       <w:r>
         <w:rPr>
           <w:rFonts w:asciiTheme="minorHAnsi" w:hAnsiTheme="minorHAnsi" w:cstheme="minorHAnsi"/>
         </w:rPr>
-        <w:t xml:space="preserve"> y Persistencia</w:t>
-      </w:r>
-      <w:r>
-        <w:rPr>
-          <w:rFonts w:asciiTheme="minorHAnsi" w:hAnsiTheme="minorHAnsi" w:cstheme="minorHAnsi"/>
-        </w:rPr>
-        <w:t xml:space="preserve"> la cual se encarga de guardar la </w:t>
-      </w:r>
-      <w:r>
-        <w:rPr>
-          <w:rFonts w:asciiTheme="minorHAnsi" w:hAnsiTheme="minorHAnsi" w:cstheme="minorHAnsi"/>
-        </w:rPr>
-        <w:t>información que se genera</w:t>
-      </w:r>
-      <w:r>
-        <w:rPr>
-          <w:rFonts w:asciiTheme="minorHAnsi" w:hAnsiTheme="minorHAnsi" w:cstheme="minorHAnsi"/>
-        </w:rPr>
-        <w:t xml:space="preserve"> durante el </w:t>
-      </w:r>
-      <w:r>
-        <w:rPr>
-          <w:rFonts w:asciiTheme="minorHAnsi" w:hAnsiTheme="minorHAnsi" w:cstheme="minorHAnsi"/>
-        </w:rPr>
-        <w:t>juego</w:t>
-      </w:r>
-      <w:r>
-        <w:rPr>
-          <w:rFonts w:asciiTheme="minorHAnsi" w:hAnsiTheme="minorHAnsi" w:cstheme="minorHAnsi"/>
-        </w:rPr>
-        <w:t xml:space="preserve"> en el </w:t>
-      </w:r>
-      <w:r>
-        <w:rPr>
-          <w:rFonts w:asciiTheme="minorHAnsi" w:hAnsiTheme="minorHAnsi" w:cstheme="minorHAnsi"/>
-        </w:rPr>
-        <w:t xml:space="preserve">Data </w:t>
-      </w:r>
-      <w:proofErr w:type="spellStart"/>
-      <w:r>
-        <w:rPr>
-          <w:rFonts w:asciiTheme="minorHAnsi" w:hAnsiTheme="minorHAnsi" w:cstheme="minorHAnsi"/>
-        </w:rPr>
-        <w:t>W</w:t>
-      </w:r>
-      <w:r>
-        <w:rPr>
-          <w:rFonts w:asciiTheme="minorHAnsi" w:hAnsiTheme="minorHAnsi" w:cstheme="minorHAnsi"/>
-        </w:rPr>
-        <w:t>arehouse</w:t>
-      </w:r>
-      <w:proofErr w:type="spellEnd"/>
+        <w:t xml:space="preserve"> donde finalmente se guarda</w:t>
+      </w:r>
       <w:r>
         <w:rPr>
           <w:rFonts w:asciiTheme="minorHAnsi" w:hAnsiTheme="minorHAnsi" w:cstheme="minorHAnsi"/>
@@ -11087,7 +11337,19 @@
         <w:rPr>
           <w:rFonts w:asciiTheme="minorHAnsi" w:hAnsiTheme="minorHAnsi" w:cstheme="minorHAnsi"/>
         </w:rPr>
-        <w:t>Finalmente se cuenta con la posibilidad de que sitios</w:t>
+        <w:t>Finalmente</w:t>
+      </w:r>
+      <w:r>
+        <w:rPr>
+          <w:rFonts w:asciiTheme="minorHAnsi" w:hAnsiTheme="minorHAnsi" w:cstheme="minorHAnsi"/>
+        </w:rPr>
+        <w:t>,</w:t>
+      </w:r>
+      <w:r>
+        <w:rPr>
+          <w:rFonts w:asciiTheme="minorHAnsi" w:hAnsiTheme="minorHAnsi" w:cstheme="minorHAnsi"/>
+        </w:rPr>
+        <w:t xml:space="preserve"> se cuenta con la posibilidad de que sitios</w:t>
       </w:r>
       <w:r>
         <w:rPr>
@@ -11214,6 +11476,7 @@
           <w:b/>
           <w:smallCaps/>
           <w:sz w:val="22"/>
+          <w:szCs w:val="22"/>
         </w:rPr>
       </w:pPr>
     </w:p>
@@ -11227,8 +11490,20 @@
         <w:jc w:val="both"/>
         <w:rPr>
           <w:rFonts w:asciiTheme="minorHAnsi" w:hAnsiTheme="minorHAnsi" w:cstheme="minorHAnsi"/>
-        </w:rPr>
-      </w:pPr>
+          <w:sz w:val="22"/>
+          <w:szCs w:val="22"/>
+        </w:rPr>
+      </w:pPr>
+      <w:r>
+        <w:rPr>
+          <w:rStyle w:val="apple-style-span"/>
+          <w:rFonts w:asciiTheme="minorHAnsi" w:hAnsiTheme="minorHAnsi" w:cstheme="minorHAnsi"/>
+          <w:sz w:val="22"/>
+          <w:szCs w:val="22"/>
+          <w:shd w:val="clear" w:color="auto" w:fill="FFFFFF"/>
+        </w:rPr>
+        <w:t>A pesar de realizar gran cantidad de diagramas, el escenario no parece estar completo, por lo cual se hace necesario el uso de matrices, tablas, descripciones y demás herramientas que complementen lo que los diagramas no son capaces de mostrar.</w:t>
+      </w:r>
     </w:p>
     <w:p>
       <w:pPr>
@@ -11236,6 +11511,8 @@
         <w:jc w:val="both"/>
         <w:rPr>
           <w:rFonts w:asciiTheme="minorHAnsi" w:hAnsiTheme="minorHAnsi" w:cstheme="minorHAnsi"/>
+          <w:sz w:val="22"/>
+          <w:szCs w:val="22"/>
         </w:rPr>
       </w:pPr>
     </w:p>
@@ -11255,6 +11532,7 @@
           <w:b/>
           <w:smallCaps/>
           <w:sz w:val="22"/>
+          <w:szCs w:val="22"/>
         </w:rPr>
       </w:pPr>
       <w:bookmarkStart w:id="28" w:name="_Toc304934375"/>
@@ -11264,6 +11542,7 @@
           <w:b/>
           <w:smallCaps/>
           <w:sz w:val="22"/>
+          <w:szCs w:val="22"/>
         </w:rPr>
         <w:t>Conclusiones</w:t>
       </w:r>
@@ -11291,9 +11570,165 @@
         </w:numPr>
         <w:jc w:val="both"/>
         <w:rPr>
-          <w:rFonts w:asciiTheme="minorHAnsi" w:hAnsiTheme="minorHAnsi" w:cstheme="minorHAnsi"/>
-        </w:rPr>
-      </w:pPr>
+          <w:rStyle w:val="apple-style-span"/>
+          <w:rFonts w:asciiTheme="minorHAnsi" w:hAnsiTheme="minorHAnsi" w:cstheme="minorHAnsi"/>
+          <w:sz w:val="22"/>
+          <w:szCs w:val="22"/>
+        </w:rPr>
+      </w:pPr>
+      <w:r>
+        <w:rPr>
+          <w:rStyle w:val="apple-style-span"/>
+          <w:rFonts w:asciiTheme="minorHAnsi" w:hAnsiTheme="minorHAnsi" w:cstheme="minorHAnsi"/>
+          <w:sz w:val="22"/>
+          <w:szCs w:val="22"/>
+          <w:shd w:val="clear" w:color="auto" w:fill="FFFFFF"/>
+        </w:rPr>
+        <w:t>En el desarrollo del análisis de este problema fue necesario crear vistas del juego y apoyarse con diagramas de estado y  actividad que representaran las posibles acciones del jugador, para poder mostrar un escenario completo del juego en cada posible jugada, esta aproximación pretende representar los estados del jugador, el sistema y como se modifica tras las posibles jugadas.</w:t>
+      </w:r>
+    </w:p>
+    <w:p>
+      <w:pPr>
+        <w:pStyle w:val="Prrafodelista"/>
+        <w:numPr>
+          <w:ilvl w:val="0"/>
+          <w:numId w:val="25"/>
+        </w:numPr>
+        <w:jc w:val="both"/>
+        <w:rPr>
+          <w:rStyle w:val="apple-style-span"/>
+          <w:rFonts w:asciiTheme="minorHAnsi" w:hAnsiTheme="minorHAnsi" w:cstheme="minorHAnsi"/>
+          <w:sz w:val="22"/>
+          <w:szCs w:val="22"/>
+        </w:rPr>
+      </w:pPr>
+      <w:r>
+        <w:rPr>
+          <w:rStyle w:val="apple-style-span"/>
+          <w:rFonts w:asciiTheme="minorHAnsi" w:hAnsiTheme="minorHAnsi" w:cstheme="minorHAnsi"/>
+          <w:sz w:val="22"/>
+          <w:szCs w:val="22"/>
+          <w:shd w:val="clear" w:color="auto" w:fill="FFFFFF"/>
+        </w:rPr>
+        <w:t xml:space="preserve">El diseño de un sistema no es un proceso definido estricta y formalmente, sino que depende bastante del contexto en el cual se encuentre el problema. Por ejemplo, en el caso particular del ejercicio del laberinto no existía cierta información que quizás en el diseño de otros sistemas debería ser no solo explicita sino también necesaria, por ejemplo, los actores, los </w:t>
+      </w:r>
+      <w:proofErr w:type="spellStart"/>
+      <w:r>
+        <w:rPr>
+          <w:rStyle w:val="apple-style-span"/>
+          <w:rFonts w:asciiTheme="minorHAnsi" w:hAnsiTheme="minorHAnsi" w:cstheme="minorHAnsi"/>
+          <w:sz w:val="22"/>
+          <w:szCs w:val="22"/>
+          <w:shd w:val="clear" w:color="auto" w:fill="FFFFFF"/>
+        </w:rPr>
+        <w:t>stakeholders</w:t>
+      </w:r>
+      <w:proofErr w:type="spellEnd"/>
+      <w:r>
+        <w:rPr>
+          <w:rStyle w:val="apple-style-span"/>
+          <w:rFonts w:asciiTheme="minorHAnsi" w:hAnsiTheme="minorHAnsi" w:cstheme="minorHAnsi"/>
+          <w:sz w:val="22"/>
+          <w:szCs w:val="22"/>
+          <w:shd w:val="clear" w:color="auto" w:fill="FFFFFF"/>
+        </w:rPr>
+        <w:t>, los atributos de calidad o el proceso que se está tratando de modelar. Por este motivo, los entregables de cada análisis no necesariamente son los mismos ni tienen que desarrollarse en el mismo orden, sino que van determinados por el sistema que se quiere analizar.</w:t>
+      </w:r>
+    </w:p>
+    <w:p>
+      <w:pPr>
+        <w:pStyle w:val="Prrafodelista"/>
+        <w:numPr>
+          <w:ilvl w:val="0"/>
+          <w:numId w:val="25"/>
+        </w:numPr>
+        <w:jc w:val="both"/>
+        <w:rPr>
+          <w:rFonts w:asciiTheme="minorHAnsi" w:hAnsiTheme="minorHAnsi" w:cstheme="minorHAnsi"/>
+          <w:sz w:val="22"/>
+          <w:szCs w:val="22"/>
+        </w:rPr>
+      </w:pPr>
+      <w:r>
+        <w:rPr>
+          <w:rStyle w:val="apple-style-span"/>
+          <w:rFonts w:asciiTheme="minorHAnsi" w:hAnsiTheme="minorHAnsi" w:cstheme="minorHAnsi"/>
+          <w:sz w:val="22"/>
+          <w:szCs w:val="22"/>
+          <w:shd w:val="clear" w:color="auto" w:fill="FFFFFF"/>
+        </w:rPr>
+        <w:t>El análisis de un sistema necesita de una parte creativa para crear artefactos que sirvan de apoyo al momento de comunicar una idea</w:t>
+      </w:r>
+      <w:r>
+        <w:rPr>
+          <w:rStyle w:val="apple-style-span"/>
+          <w:rFonts w:asciiTheme="minorHAnsi" w:hAnsiTheme="minorHAnsi" w:cstheme="minorHAnsi"/>
+          <w:sz w:val="22"/>
+          <w:szCs w:val="22"/>
+          <w:shd w:val="clear" w:color="auto" w:fill="FFFFFF"/>
+        </w:rPr>
+        <w:t xml:space="preserve"> con</w:t>
+      </w:r>
+      <w:r>
+        <w:rPr>
+          <w:rStyle w:val="apple-style-span"/>
+          <w:rFonts w:asciiTheme="minorHAnsi" w:hAnsiTheme="minorHAnsi" w:cstheme="minorHAnsi"/>
+          <w:sz w:val="22"/>
+          <w:szCs w:val="22"/>
+          <w:shd w:val="clear" w:color="auto" w:fill="FFFFFF"/>
+        </w:rPr>
+        <w:t xml:space="preserve"> gráfic</w:t>
+      </w:r>
+      <w:r>
+        <w:rPr>
+          <w:rStyle w:val="apple-style-span"/>
+          <w:rFonts w:asciiTheme="minorHAnsi" w:hAnsiTheme="minorHAnsi" w:cstheme="minorHAnsi"/>
+          <w:sz w:val="22"/>
+          <w:szCs w:val="22"/>
+          <w:shd w:val="clear" w:color="auto" w:fill="FFFFFF"/>
+        </w:rPr>
+        <w:t>o</w:t>
+      </w:r>
+      <w:r>
+        <w:rPr>
+          <w:rStyle w:val="apple-style-span"/>
+          <w:rFonts w:asciiTheme="minorHAnsi" w:hAnsiTheme="minorHAnsi" w:cstheme="minorHAnsi"/>
+          <w:sz w:val="22"/>
+          <w:szCs w:val="22"/>
+          <w:shd w:val="clear" w:color="auto" w:fill="FFFFFF"/>
+        </w:rPr>
+        <w:t xml:space="preserve">s y texto de forma </w:t>
+      </w:r>
+      <w:r>
+        <w:rPr>
+          <w:rStyle w:val="apple-style-span"/>
+          <w:rFonts w:asciiTheme="minorHAnsi" w:hAnsiTheme="minorHAnsi" w:cstheme="minorHAnsi"/>
+          <w:sz w:val="22"/>
+          <w:szCs w:val="22"/>
+          <w:shd w:val="clear" w:color="auto" w:fill="FFFFFF"/>
+        </w:rPr>
+        <w:t xml:space="preserve">que sea </w:t>
+      </w:r>
+      <w:r>
+        <w:rPr>
+          <w:rStyle w:val="apple-style-span"/>
+          <w:rFonts w:asciiTheme="minorHAnsi" w:hAnsiTheme="minorHAnsi" w:cstheme="minorHAnsi"/>
+          <w:sz w:val="22"/>
+          <w:szCs w:val="22"/>
+          <w:shd w:val="clear" w:color="auto" w:fill="FFFFFF"/>
+        </w:rPr>
+        <w:t>clara para el lector.</w:t>
+      </w:r>
+      <w:r>
+        <w:rPr>
+          <w:rStyle w:val="apple-style-span"/>
+          <w:rFonts w:asciiTheme="minorHAnsi" w:hAnsiTheme="minorHAnsi" w:cstheme="minorHAnsi"/>
+          <w:sz w:val="22"/>
+          <w:szCs w:val="22"/>
+          <w:shd w:val="clear" w:color="auto" w:fill="FFFFFF"/>
+        </w:rPr>
+        <w:t xml:space="preserve"> </w:t>
+      </w:r>
     </w:p>
     <w:sectPr>
       <w:headerReference w:type="default" r:id="rId29"/>
@@ -11455,7 +11890,7 @@
         <w:rFonts w:ascii="Calibri" w:hAnsi="Calibri"/>
         <w:noProof/>
       </w:rPr>
-      <w:t>1</w:t>
+      <w:t>16</w:t>
     </w:r>
     <w:r>
       <w:rPr>
@@ -16635,7 +17070,6 @@
   <w:style w:type="character" w:default="1" w:styleId="Fuentedeprrafopredeter">
     <w:name w:val="Default Paragraph Font"/>
     <w:uiPriority w:val="1"/>
-    <w:semiHidden/>
     <w:unhideWhenUsed/>
   </w:style>
   <w:style w:type="table" w:default="1" w:styleId="Tablanormal">
@@ -17756,7 +18190,7 @@
 </file>
 
 <file path=customXml/itemProps1.xml><?xml version="1.0" encoding="utf-8"?>
-<ds:datastoreItem xmlns:ds="http://schemas.openxmlformats.org/officeDocument/2006/customXml" ds:itemID="{6062EB59-D1A8-4C93-952B-B41983CD9242}">
+<ds:datastoreItem xmlns:ds="http://schemas.openxmlformats.org/officeDocument/2006/customXml" ds:itemID="{28699EAA-83A7-40D1-ADA4-521C078E62D8}">
   <ds:schemaRefs>
     <ds:schemaRef ds:uri="http://schemas.openxmlformats.org/officeDocument/2006/bibliography"/>
   </ds:schemaRefs>

</xml_diff>

<commit_message>
Cconclusiones y leccion aprendida
</commit_message>
<xml_diff>
--- a/CSOF5301 Analisis y Diseno de Software/Taller 3/0917 Taller 3 - Laberinto.docx
+++ b/CSOF5301 Analisis y Diseno de Software/Taller 3/0917 Taller 3 - Laberinto.docx
@@ -11631,6 +11631,7 @@
         </w:numPr>
         <w:jc w:val="both"/>
         <w:rPr>
+          <w:rStyle w:val="apple-style-span"/>
           <w:rFonts w:asciiTheme="minorHAnsi" w:hAnsiTheme="minorHAnsi" w:cstheme="minorHAnsi"/>
           <w:sz w:val="22"/>
           <w:szCs w:val="22"/>
@@ -11645,6 +11646,71 @@
           <w:shd w:val="clear" w:color="auto" w:fill="FFFFFF"/>
         </w:rPr>
         <w:t>A pesar de realizar gran cantidad de diagramas, el escenario no parece estar completo, por lo cual se hace necesario el uso de matrices, tablas, descripciones y demás herramientas que complementen lo que los diagramas no son capaces de mostrar.</w:t>
+      </w:r>
+    </w:p>
+    <w:p>
+      <w:pPr>
+        <w:pStyle w:val="Prrafodelista"/>
+        <w:numPr>
+          <w:ilvl w:val="0"/>
+          <w:numId w:val="25"/>
+        </w:numPr>
+        <w:jc w:val="both"/>
+        <w:rPr>
+          <w:rFonts w:asciiTheme="minorHAnsi" w:hAnsiTheme="minorHAnsi" w:cstheme="minorHAnsi"/>
+          <w:sz w:val="22"/>
+          <w:szCs w:val="22"/>
+        </w:rPr>
+      </w:pPr>
+      <w:r>
+        <w:rPr>
+          <w:rStyle w:val="apple-style-span"/>
+          <w:rFonts w:asciiTheme="minorHAnsi" w:hAnsiTheme="minorHAnsi" w:cstheme="minorHAnsi"/>
+          <w:sz w:val="22"/>
+          <w:szCs w:val="22"/>
+          <w:shd w:val="clear" w:color="auto" w:fill="FFFFFF"/>
+        </w:rPr>
+        <w:t xml:space="preserve">Usar </w:t>
+      </w:r>
+      <w:r>
+        <w:rPr>
+          <w:rStyle w:val="apple-style-span"/>
+          <w:rFonts w:asciiTheme="minorHAnsi" w:hAnsiTheme="minorHAnsi" w:cstheme="minorHAnsi"/>
+          <w:sz w:val="22"/>
+          <w:szCs w:val="22"/>
+          <w:shd w:val="clear" w:color="auto" w:fill="FFFFFF"/>
+        </w:rPr>
+        <w:t>diagramas ad-hoc para representar el contexto del problema</w:t>
+      </w:r>
+      <w:r>
+        <w:rPr>
+          <w:rStyle w:val="apple-style-span"/>
+          <w:rFonts w:asciiTheme="minorHAnsi" w:hAnsiTheme="minorHAnsi" w:cstheme="minorHAnsi"/>
+          <w:sz w:val="22"/>
+          <w:szCs w:val="22"/>
+          <w:shd w:val="clear" w:color="auto" w:fill="FFFFFF"/>
+        </w:rPr>
+        <w:t xml:space="preserve"> funciona de una mejor manera que representarlo</w:t>
+      </w:r>
+      <w:r>
+        <w:rPr>
+          <w:rStyle w:val="apple-style-span"/>
+          <w:rFonts w:asciiTheme="minorHAnsi" w:hAnsiTheme="minorHAnsi" w:cstheme="minorHAnsi"/>
+          <w:sz w:val="22"/>
+          <w:szCs w:val="22"/>
+          <w:shd w:val="clear" w:color="auto" w:fill="FFFFFF"/>
+        </w:rPr>
+        <w:t xml:space="preserve"> por diagramas o notaciones estándares o convencionales</w:t>
+      </w:r>
+      <w:r>
+        <w:rPr>
+          <w:rStyle w:val="apple-style-span"/>
+          <w:rFonts w:asciiTheme="minorHAnsi" w:hAnsiTheme="minorHAnsi" w:cstheme="minorHAnsi"/>
+          <w:sz w:val="22"/>
+          <w:szCs w:val="22"/>
+          <w:shd w:val="clear" w:color="auto" w:fill="FFFFFF"/>
+        </w:rPr>
+        <w:t>.</w:t>
       </w:r>
     </w:p>
     <w:p>
@@ -11786,6 +11852,7 @@
         </w:numPr>
         <w:jc w:val="both"/>
         <w:rPr>
+          <w:rStyle w:val="apple-style-span"/>
           <w:rFonts w:asciiTheme="minorHAnsi" w:hAnsiTheme="minorHAnsi" w:cstheme="minorHAnsi"/>
           <w:sz w:val="22"/>
           <w:szCs w:val="22"/>
@@ -11870,6 +11937,29 @@
           <w:shd w:val="clear" w:color="auto" w:fill="FFFFFF"/>
         </w:rPr>
         <w:t xml:space="preserve"> </w:t>
+      </w:r>
+    </w:p>
+    <w:p>
+      <w:pPr>
+        <w:pStyle w:val="Prrafodelista"/>
+        <w:numPr>
+          <w:ilvl w:val="0"/>
+          <w:numId w:val="25"/>
+        </w:numPr>
+        <w:jc w:val="both"/>
+        <w:rPr>
+          <w:rFonts w:asciiTheme="minorHAnsi" w:hAnsiTheme="minorHAnsi" w:cstheme="minorHAnsi"/>
+          <w:sz w:val="22"/>
+        </w:rPr>
+      </w:pPr>
+      <w:r>
+        <w:rPr>
+          <w:rStyle w:val="apple-style-span"/>
+          <w:rFonts w:asciiTheme="minorHAnsi" w:hAnsiTheme="minorHAnsi" w:cstheme="minorHAnsi"/>
+          <w:sz w:val="22"/>
+          <w:shd w:val="clear" w:color="auto" w:fill="FFFFFF"/>
+        </w:rPr>
+        <w:t>Los artefactos generados para el análisis y diseño de un sistema dependen directamente del sistema que se está analizando, no se pueden forzar artefactos que no corresponden y en ocasiones es necesario definir nuevos diagramas y convenciones para poder transmitir la idea.</w:t>
       </w:r>
     </w:p>
     <w:sectPr>
@@ -17212,6 +17302,7 @@
   <w:style w:type="character" w:default="1" w:styleId="Fuentedeprrafopredeter">
     <w:name w:val="Default Paragraph Font"/>
     <w:uiPriority w:val="1"/>
+    <w:semiHidden/>
     <w:unhideWhenUsed/>
   </w:style>
   <w:style w:type="table" w:default="1" w:styleId="Tablanormal">
@@ -18332,7 +18423,7 @@
 </file>
 
 <file path=customXml/itemProps1.xml><?xml version="1.0" encoding="utf-8"?>
-<ds:datastoreItem xmlns:ds="http://schemas.openxmlformats.org/officeDocument/2006/customXml" ds:itemID="{789A91E2-E08B-49F0-A3D6-F1AD2DF8E0E7}">
+<ds:datastoreItem xmlns:ds="http://schemas.openxmlformats.org/officeDocument/2006/customXml" ds:itemID="{A62A37F4-4199-4FD5-AAED-003E0902872A}">
   <ds:schemaRefs>
     <ds:schemaRef ds:uri="http://schemas.openxmlformats.org/officeDocument/2006/bibliography"/>
   </ds:schemaRefs>

</xml_diff>